<commit_message>
Dando formato a la estructura del documento y poniendo frase
</commit_message>
<xml_diff>
--- a/documento.docx
+++ b/documento.docx
@@ -121,7 +121,7 @@
           <w:sz w:val="48"/>
           <w:szCs w:val="48"/>
         </w:rPr>
-        <w:t>P</w:t>
+        <w:t>p</w:t>
       </w:r>
       <w:r>
         <w:rPr>
@@ -155,7 +155,7 @@
           <w:sz w:val="48"/>
           <w:szCs w:val="48"/>
         </w:rPr>
-        <w:t>A</w:t>
+        <w:t>a</w:t>
       </w:r>
       <w:r>
         <w:rPr>
@@ -187,7 +187,7 @@
           <w:sz w:val="48"/>
           <w:szCs w:val="48"/>
         </w:rPr>
-        <w:t>I</w:t>
+        <w:t>i</w:t>
       </w:r>
       <w:r>
         <w:rPr>
@@ -425,19 +425,24 @@
           <w:headerReference w:type="even" r:id="rId8"/>
           <w:headerReference w:type="default" r:id="rId9"/>
           <w:footerReference w:type="even" r:id="rId10"/>
-          <w:footerReference w:type="default" r:id="rId11"/>
-          <w:headerReference w:type="first" r:id="rId12"/>
-          <w:footerReference w:type="first" r:id="rId13"/>
+          <w:headerReference w:type="first" r:id="rId11"/>
+          <w:footerReference w:type="first" r:id="rId12"/>
           <w:pgSz w:w="11906" w:h="16838"/>
           <w:pgMar w:top="1417" w:right="1701" w:bottom="1417" w:left="1701" w:header="708" w:footer="708" w:gutter="0"/>
           <w:pgNumType w:start="1"/>
           <w:cols w:space="720"/>
         </w:sectPr>
       </w:pPr>
-      <w:r>
-        <w:lastRenderedPageBreak/>
-        <w:br w:type="page"/>
-      </w:r>
+    </w:p>
+    <w:p>
+      <w:pPr>
+        <w:spacing w:after="0"/>
+        <w:rPr>
+          <w:rFonts w:ascii="ZapfHumnst Dm BT" w:eastAsia="ZapfHumnst Dm BT" w:hAnsi="ZapfHumnst Dm BT" w:cs="ZapfHumnst Dm BT"/>
+          <w:sz w:val="28"/>
+          <w:szCs w:val="28"/>
+        </w:rPr>
+      </w:pPr>
     </w:p>
     <w:p>
       <w:pPr>
@@ -453,7 +458,7 @@
     <w:p>
       <w:pPr>
         <w:spacing w:after="0"/>
-        <w:jc w:val="center"/>
+        <w:jc w:val="both"/>
         <w:rPr>
           <w:rFonts w:ascii="ZapfHumnst Dm BT" w:eastAsia="ZapfHumnst Dm BT" w:hAnsi="ZapfHumnst Dm BT" w:cs="ZapfHumnst Dm BT"/>
           <w:sz w:val="28"/>
@@ -464,54 +469,54 @@
     <w:p>
       <w:pPr>
         <w:spacing w:after="0"/>
-        <w:jc w:val="both"/>
+        <w:rPr>
+          <w:rFonts w:ascii="ZapfHumnst Dm BT" w:eastAsia="ZapfHumnst Dm BT" w:hAnsi="ZapfHumnst Dm BT" w:cs="ZapfHumnst Dm BT"/>
+          <w:sz w:val="32"/>
+          <w:szCs w:val="32"/>
+        </w:rPr>
+      </w:pPr>
+      <w:r>
+        <w:rPr>
+          <w:rFonts w:ascii="ZapfHumnst Dm BT" w:eastAsia="ZapfHumnst Dm BT" w:hAnsi="ZapfHumnst Dm BT" w:cs="ZapfHumnst Dm BT"/>
+          <w:sz w:val="32"/>
+          <w:szCs w:val="32"/>
+        </w:rPr>
+        <w:t>“</w:t>
+      </w:r>
+      <w:r>
+        <w:rPr>
+          <w:rFonts w:ascii="ZapfHumnst Dm BT" w:eastAsia="ZapfHumnst Dm BT" w:hAnsi="ZapfHumnst Dm BT" w:cs="ZapfHumnst Dm BT"/>
+          <w:sz w:val="32"/>
+          <w:szCs w:val="32"/>
+        </w:rPr>
+        <w:t>Las verdades elementales caben en el ala de un colibrí</w:t>
+      </w:r>
+      <w:r>
+        <w:rPr>
+          <w:rFonts w:ascii="ZapfHumnst Dm BT" w:eastAsia="ZapfHumnst Dm BT" w:hAnsi="ZapfHumnst Dm BT" w:cs="ZapfHumnst Dm BT"/>
+          <w:sz w:val="32"/>
+          <w:szCs w:val="32"/>
+        </w:rPr>
+        <w:t>”</w:t>
+      </w:r>
+    </w:p>
+    <w:p>
+      <w:pPr>
+        <w:spacing w:after="0"/>
+        <w:jc w:val="right"/>
         <w:rPr>
           <w:rFonts w:ascii="ZapfHumnst Dm BT" w:eastAsia="ZapfHumnst Dm BT" w:hAnsi="ZapfHumnst Dm BT" w:cs="ZapfHumnst Dm BT"/>
           <w:sz w:val="28"/>
           <w:szCs w:val="28"/>
         </w:rPr>
       </w:pPr>
-    </w:p>
-    <w:p>
-      <w:pPr>
-        <w:spacing w:after="0"/>
-        <w:rPr>
-          <w:rFonts w:ascii="ZapfHumnst Dm BT" w:eastAsia="ZapfHumnst Dm BT" w:hAnsi="ZapfHumnst Dm BT" w:cs="ZapfHumnst Dm BT"/>
-          <w:sz w:val="32"/>
-          <w:szCs w:val="32"/>
-        </w:rPr>
-      </w:pPr>
-      <w:commentRangeStart w:id="0"/>
-      <w:r>
-        <w:rPr>
-          <w:rFonts w:ascii="ZapfHumnst Dm BT" w:eastAsia="ZapfHumnst Dm BT" w:hAnsi="ZapfHumnst Dm BT" w:cs="ZapfHumnst Dm BT"/>
-          <w:sz w:val="32"/>
-          <w:szCs w:val="32"/>
-        </w:rPr>
-        <w:t>“Frase que tenga algún significado y se relacione con el tema de la memoria práctica”</w:t>
-      </w:r>
-    </w:p>
-    <w:p>
-      <w:pPr>
-        <w:spacing w:after="0"/>
-        <w:jc w:val="right"/>
+      <w:r>
         <w:rPr>
           <w:rFonts w:ascii="ZapfHumnst Dm BT" w:eastAsia="ZapfHumnst Dm BT" w:hAnsi="ZapfHumnst Dm BT" w:cs="ZapfHumnst Dm BT"/>
           <w:sz w:val="28"/>
           <w:szCs w:val="28"/>
         </w:rPr>
-      </w:pPr>
-      <w:r>
-        <w:rPr>
-          <w:rFonts w:ascii="ZapfHumnst Dm BT" w:eastAsia="ZapfHumnst Dm BT" w:hAnsi="ZapfHumnst Dm BT" w:cs="ZapfHumnst Dm BT"/>
-          <w:sz w:val="28"/>
-          <w:szCs w:val="28"/>
-        </w:rPr>
-        <w:t>Autor de la frase</w:t>
-      </w:r>
-      <w:commentRangeEnd w:id="0"/>
-      <w:r>
-        <w:commentReference w:id="0"/>
+        <w:t>José Martí</w:t>
       </w:r>
     </w:p>
     <w:p>
@@ -591,9 +596,12 @@
           <w:szCs w:val="28"/>
         </w:rPr>
         <w:sectPr>
+          <w:headerReference w:type="default" r:id="rId13"/>
+          <w:footerReference w:type="default" r:id="rId14"/>
           <w:type w:val="continuous"/>
           <w:pgSz w:w="11906" w:h="16838"/>
           <w:pgMar w:top="1417" w:right="1701" w:bottom="1417" w:left="1701" w:header="708" w:footer="708" w:gutter="0"/>
+          <w:pgNumType w:fmt="lowerRoman" w:start="1"/>
           <w:cols w:space="720"/>
         </w:sectPr>
       </w:pPr>
@@ -949,12 +957,15 @@
           <w:type w:val="continuous"/>
           <w:pgSz w:w="11906" w:h="16838"/>
           <w:pgMar w:top="1417" w:right="1701" w:bottom="1417" w:left="1701" w:header="708" w:footer="708" w:gutter="0"/>
+          <w:pgNumType w:fmt="lowerRoman"/>
           <w:cols w:space="720"/>
         </w:sectPr>
       </w:pPr>
       <w:r>
         <w:br w:type="page"/>
       </w:r>
+      <w:bookmarkStart w:id="0" w:name="_GoBack"/>
+      <w:bookmarkEnd w:id="0"/>
     </w:p>
     <w:p>
       <w:pPr>
@@ -1113,7 +1124,7 @@
                     </pic:cNvPicPr>
                   </pic:nvPicPr>
                   <pic:blipFill>
-                    <a:blip r:embed="rId17">
+                    <a:blip r:embed="rId18">
                       <a:extLst>
                         <a:ext uri="{28A0092B-C50C-407E-A947-70E740481C1C}">
                           <a14:useLocalDpi xmlns:a14="http://schemas.microsoft.com/office/drawing/2010/main" val="0"/>
@@ -2874,8 +2885,6 @@
             <w:r>
               <w:t>Número de material transportado en la cinta</w:t>
             </w:r>
-            <w:bookmarkStart w:id="13" w:name="_GoBack"/>
-            <w:bookmarkEnd w:id="13"/>
           </w:p>
         </w:tc>
       </w:tr>
@@ -2895,8 +2904,8 @@
           <w:szCs w:val="36"/>
         </w:rPr>
       </w:pPr>
-      <w:bookmarkStart w:id="14" w:name="_3znysh7" w:colFirst="0" w:colLast="0"/>
-      <w:bookmarkEnd w:id="14"/>
+      <w:bookmarkStart w:id="13" w:name="_3znysh7" w:colFirst="0" w:colLast="0"/>
+      <w:bookmarkEnd w:id="13"/>
       <w:r>
         <w:rPr>
           <w:rFonts w:ascii="ZapfHumnst Dm BT" w:eastAsia="ZapfHumnst Dm BT" w:hAnsi="ZapfHumnst Dm BT" w:cs="ZapfHumnst Dm BT"/>
@@ -2928,8 +2937,8 @@
           <w:szCs w:val="36"/>
         </w:rPr>
       </w:pPr>
-      <w:bookmarkStart w:id="15" w:name="_2et92p0" w:colFirst="0" w:colLast="0"/>
-      <w:bookmarkEnd w:id="15"/>
+      <w:bookmarkStart w:id="14" w:name="_2et92p0" w:colFirst="0" w:colLast="0"/>
+      <w:bookmarkEnd w:id="14"/>
       <w:r>
         <w:rPr>
           <w:rFonts w:ascii="ZapfHumnst Dm BT" w:eastAsia="ZapfHumnst Dm BT" w:hAnsi="ZapfHumnst Dm BT" w:cs="ZapfHumnst Dm BT"/>
@@ -2964,8 +2973,8 @@
           <w:szCs w:val="36"/>
         </w:rPr>
       </w:pPr>
-      <w:bookmarkStart w:id="16" w:name="_tyjcwt" w:colFirst="0" w:colLast="0"/>
-      <w:bookmarkEnd w:id="16"/>
+      <w:bookmarkStart w:id="15" w:name="_tyjcwt" w:colFirst="0" w:colLast="0"/>
+      <w:bookmarkEnd w:id="15"/>
       <w:r>
         <w:rPr>
           <w:rFonts w:ascii="ZapfHumnst Dm BT" w:eastAsia="ZapfHumnst Dm BT" w:hAnsi="ZapfHumnst Dm BT" w:cs="ZapfHumnst Dm BT"/>
@@ -3035,16 +3044,16 @@
       <w:r>
         <w:t xml:space="preserve">Por defecto, el programa p1 lo realiza la máquina MA2 y el programa p2 lo realiza la máquina MA3. De esta manera nos ahorraríamos el tiempo de estar mirando que material le llega a la máquina en cuestión para ejecutar un tipo de programa u otro. Esto se podría hacer cuando el operario supervisa, que observe que tipo es y lo lleve a una máquina u otra. Si se observa que una máquina (MA2) tiene mucha más demanda que la otra (MA3), la otra máquina (MA3) podría realizar su mismo programa para agilizar el </w:t>
       </w:r>
-      <w:commentRangeStart w:id="17"/>
+      <w:commentRangeStart w:id="16"/>
       <w:r>
         <w:t>proceso</w:t>
       </w:r>
-      <w:commentRangeEnd w:id="17"/>
+      <w:commentRangeEnd w:id="16"/>
       <w:r>
         <w:rPr>
           <w:rStyle w:val="Refdecomentario"/>
         </w:rPr>
-        <w:commentReference w:id="17"/>
+        <w:commentReference w:id="16"/>
       </w:r>
       <w:r>
         <w:t>.</w:t>
@@ -3073,9 +3082,11 @@
           <w:tab w:val="left" w:pos="1150"/>
         </w:tabs>
         <w:sectPr>
+          <w:headerReference w:type="default" r:id="rId19"/>
           <w:type w:val="continuous"/>
           <w:pgSz w:w="11906" w:h="16838"/>
           <w:pgMar w:top="1417" w:right="1701" w:bottom="1417" w:left="1701" w:header="708" w:footer="708" w:gutter="0"/>
+          <w:pgNumType w:start="1"/>
           <w:cols w:space="720"/>
         </w:sectPr>
       </w:pPr>
@@ -3094,8 +3105,8 @@
           <w:szCs w:val="36"/>
         </w:rPr>
       </w:pPr>
-      <w:bookmarkStart w:id="18" w:name="_3dy6vkm" w:colFirst="0" w:colLast="0"/>
-      <w:bookmarkEnd w:id="18"/>
+      <w:bookmarkStart w:id="17" w:name="_3dy6vkm" w:colFirst="0" w:colLast="0"/>
+      <w:bookmarkEnd w:id="17"/>
       <w:r>
         <w:rPr>
           <w:rFonts w:ascii="ZapfHumnst Dm BT" w:eastAsia="ZapfHumnst Dm BT" w:hAnsi="ZapfHumnst Dm BT" w:cs="ZapfHumnst Dm BT"/>
@@ -3104,7 +3115,7 @@
         </w:rPr>
         <w:t xml:space="preserve">Referencias </w:t>
       </w:r>
-      <w:commentRangeStart w:id="19"/>
+      <w:commentRangeStart w:id="18"/>
       <w:r>
         <w:rPr>
           <w:rFonts w:ascii="ZapfHumnst Dm BT" w:eastAsia="ZapfHumnst Dm BT" w:hAnsi="ZapfHumnst Dm BT" w:cs="ZapfHumnst Dm BT"/>
@@ -3113,13 +3124,13 @@
         </w:rPr>
         <w:t>bibliográficas</w:t>
       </w:r>
-      <w:commentRangeEnd w:id="19"/>
+      <w:commentRangeEnd w:id="18"/>
       <w:r>
         <w:rPr>
           <w:rStyle w:val="Refdecomentario"/>
           <w:color w:val="000000"/>
         </w:rPr>
-        <w:commentReference w:id="19"/>
+        <w:commentReference w:id="18"/>
       </w:r>
     </w:p>
     <w:p>
@@ -3145,7 +3156,26 @@
 
 <file path=word/comments.xml><?xml version="1.0" encoding="utf-8"?>
 <w:comments xmlns:wpc="http://schemas.microsoft.com/office/word/2010/wordprocessingCanvas" xmlns:cx="http://schemas.microsoft.com/office/drawing/2014/chartex" xmlns:cx1="http://schemas.microsoft.com/office/drawing/2015/9/8/chartex" xmlns:cx2="http://schemas.microsoft.com/office/drawing/2015/10/21/chartex" xmlns:cx3="http://schemas.microsoft.com/office/drawing/2016/5/9/chartex" xmlns:cx4="http://schemas.microsoft.com/office/drawing/2016/5/10/chartex" xmlns:cx5="http://schemas.microsoft.com/office/drawing/2016/5/11/chartex" xmlns:cx6="http://schemas.microsoft.com/office/drawing/2016/5/12/chartex" xmlns:cx7="http://schemas.microsoft.com/office/drawing/2016/5/13/chartex" xmlns:cx8="http://schemas.microsoft.com/office/drawing/2016/5/14/chartex" xmlns:mc="http://schemas.openxmlformats.org/markup-compatibility/2006" xmlns:aink="http://schemas.microsoft.com/office/drawing/2016/ink" xmlns:am3d="http://schemas.microsoft.com/office/drawing/2017/model3d" xmlns:o="urn:schemas-microsoft-com:office:office" xmlns:r="http://schemas.openxmlformats.org/officeDocument/2006/relationships" xmlns:m="http://schemas.openxmlformats.org/officeDocument/2006/math" xmlns:v="urn:schemas-microsoft-com:vml" xmlns:wp14="http://schemas.microsoft.com/office/word/2010/wordprocessingDrawing" xmlns:wp="http://schemas.openxmlformats.org/drawingml/2006/wordprocessingDrawing" xmlns:w10="urn:schemas-microsoft-com:office:word" xmlns:w="http://schemas.openxmlformats.org/wordprocessingml/2006/main" xmlns:w14="http://schemas.microsoft.com/office/word/2010/wordml" xmlns:w15="http://schemas.microsoft.com/office/word/2012/wordml" xmlns:w16cid="http://schemas.microsoft.com/office/word/2016/wordml/cid" xmlns:w16se="http://schemas.microsoft.com/office/word/2015/wordml/symex" xmlns:wpg="http://schemas.microsoft.com/office/word/2010/wordprocessingGroup" xmlns:wpi="http://schemas.microsoft.com/office/word/2010/wordprocessingInk" xmlns:wne="http://schemas.microsoft.com/office/word/2006/wordml" xmlns:wps="http://schemas.microsoft.com/office/word/2010/wordprocessingShape" mc:Ignorable="w14 w15 w16se w16cid wp14">
-  <w:comment w:id="0" w:author="Luis Manuel Suárez" w:date="2017-11-28T22:08:00Z" w:initials="">
+  <w:comment w:id="3" w:author="Sergio" w:date="2017-12-07T16:59:00Z" w:initials="S">
+    <w:p>
+      <w:pPr>
+        <w:pStyle w:val="Textocomentario"/>
+      </w:pPr>
+      <w:r>
+        <w:rPr>
+          <w:rStyle w:val="Refdecomentario"/>
+        </w:rPr>
+        <w:annotationRef/>
+      </w:r>
+      <w:r>
+        <w:t xml:space="preserve">Añadir un enlace a esta web: </w:t>
+      </w:r>
+      <w:r>
+        <w:t>https://www.jorgedelacruz.es/2017/08/18/draw-io-la-mejor-herramienta-gratis-y-online-para-dibujar-diagramas-tiene-ahora-aplicacion-de-escritorio/</w:t>
+      </w:r>
+    </w:p>
+  </w:comment>
+  <w:comment w:id="4" w:author="Luis Manuel Suárez" w:date="2017-11-28T23:05:00Z" w:initials="">
     <w:p>
       <w:pPr>
         <w:widowControl w:val="0"/>
@@ -3158,11 +3188,11 @@
         <w:rPr>
           <w:rFonts w:ascii="Arial" w:eastAsia="Arial" w:hAnsi="Arial" w:cs="Arial"/>
         </w:rPr>
-        <w:t>arreglar</w:t>
+        <w:t>Sustituir por el diagrama realizado con la herramienta Dia</w:t>
       </w:r>
     </w:p>
   </w:comment>
-  <w:comment w:id="3" w:author="Sergio" w:date="2017-12-07T16:59:00Z" w:initials="S">
+  <w:comment w:id="5" w:author="Sergio" w:date="2017-12-04T11:16:00Z" w:initials="S">
     <w:p>
       <w:pPr>
         <w:pStyle w:val="Textocomentario"/>
@@ -3174,14 +3204,67 @@
         <w:annotationRef/>
       </w:r>
       <w:r>
-        <w:t xml:space="preserve">Añadir un enlace a esta web: </w:t>
-      </w:r>
-      <w:r>
-        <w:t>https://www.jorgedelacruz.es/2017/08/18/draw-io-la-mejor-herramienta-gratis-y-online-para-dibujar-diagramas-tiene-ahora-aplicacion-de-escritorio/</w:t>
+        <w:t>Sustituido y añadido un lugar y 2 transiciones</w:t>
       </w:r>
     </w:p>
   </w:comment>
-  <w:comment w:id="4" w:author="Luis Manuel Suárez" w:date="2017-11-28T23:05:00Z" w:initials="">
+  <w:comment w:id="6" w:author="Sergio" w:date="2017-12-08T17:40:00Z" w:initials="S">
+    <w:p>
+      <w:pPr>
+        <w:pStyle w:val="Textocomentario"/>
+      </w:pPr>
+      <w:r>
+        <w:rPr>
+          <w:rStyle w:val="Refdecomentario"/>
+        </w:rPr>
+        <w:annotationRef/>
+      </w:r>
+      <w:r>
+        <w:t>Añadido contador</w:t>
+      </w:r>
+    </w:p>
+  </w:comment>
+  <w:comment w:id="8" w:author="Sergio" w:date="2017-12-04T11:11:00Z" w:initials="S">
+    <w:p>
+      <w:pPr>
+        <w:pStyle w:val="Textocomentario"/>
+      </w:pPr>
+      <w:r>
+        <w:rPr>
+          <w:rStyle w:val="Refdecomentario"/>
+        </w:rPr>
+        <w:annotationRef/>
+      </w:r>
+      <w:r>
+        <w:t>Añadido nuevo lugar con p1 o p2</w:t>
+      </w:r>
+    </w:p>
+  </w:comment>
+  <w:comment w:id="9" w:author="Sergio" w:date="2017-12-04T11:09:00Z" w:initials="S">
+    <w:p>
+      <w:pPr>
+        <w:pStyle w:val="Textocomentario"/>
+      </w:pPr>
+      <w:r>
+        <w:rPr>
+          <w:rStyle w:val="Refdecomentario"/>
+        </w:rPr>
+        <w:annotationRef/>
+      </w:r>
+      <w:r>
+        <w:t xml:space="preserve">Añadido dos transiciones de </w:t>
+      </w:r>
+      <w:proofErr w:type="gramStart"/>
+      <w:r>
+        <w:t>programas  p</w:t>
+      </w:r>
+      <w:proofErr w:type="gramEnd"/>
+      <w:r>
+        <w:t>1 o p2</w:t>
+      </w:r>
+    </w:p>
+  </w:comment>
+  <w:comment w:id="10" w:author="Luis Manuel Suárez" w:date="2017-11-28T22:54:00Z" w:initials="">
     <w:p>
       <w:pPr>
         <w:widowControl w:val="0"/>
@@ -3194,83 +3277,11 @@
         <w:rPr>
           <w:rFonts w:ascii="Arial" w:eastAsia="Arial" w:hAnsi="Arial" w:cs="Arial"/>
         </w:rPr>
-        <w:t>Sustituir por el diagrama realizado con la herramienta Dia</w:t>
+        <w:t>Debo revisar la redacción para ver si escribo pieza o material</w:t>
       </w:r>
     </w:p>
   </w:comment>
-  <w:comment w:id="5" w:author="Sergio" w:date="2017-12-04T11:16:00Z" w:initials="S">
-    <w:p>
-      <w:pPr>
-        <w:pStyle w:val="Textocomentario"/>
-      </w:pPr>
-      <w:r>
-        <w:rPr>
-          <w:rStyle w:val="Refdecomentario"/>
-        </w:rPr>
-        <w:annotationRef/>
-      </w:r>
-      <w:r>
-        <w:t>Sustituido y añadido un lugar y 2 transiciones</w:t>
-      </w:r>
-    </w:p>
-  </w:comment>
-  <w:comment w:id="6" w:author="Sergio" w:date="2017-12-08T17:40:00Z" w:initials="S">
-    <w:p>
-      <w:pPr>
-        <w:pStyle w:val="Textocomentario"/>
-      </w:pPr>
-      <w:r>
-        <w:rPr>
-          <w:rStyle w:val="Refdecomentario"/>
-        </w:rPr>
-        <w:annotationRef/>
-      </w:r>
-      <w:r>
-        <w:t>Añadido contador</w:t>
-      </w:r>
-    </w:p>
-  </w:comment>
-  <w:comment w:id="8" w:author="Sergio" w:date="2017-12-04T11:11:00Z" w:initials="S">
-    <w:p>
-      <w:pPr>
-        <w:pStyle w:val="Textocomentario"/>
-      </w:pPr>
-      <w:r>
-        <w:rPr>
-          <w:rStyle w:val="Refdecomentario"/>
-        </w:rPr>
-        <w:annotationRef/>
-      </w:r>
-      <w:r>
-        <w:t>Añadido nuevo lugar con p1 o p2</w:t>
-      </w:r>
-    </w:p>
-  </w:comment>
-  <w:comment w:id="9" w:author="Sergio" w:date="2017-12-04T11:09:00Z" w:initials="S">
-    <w:p>
-      <w:pPr>
-        <w:pStyle w:val="Textocomentario"/>
-      </w:pPr>
-      <w:r>
-        <w:rPr>
-          <w:rStyle w:val="Refdecomentario"/>
-        </w:rPr>
-        <w:annotationRef/>
-      </w:r>
-      <w:r>
-        <w:t xml:space="preserve">Añadido dos transiciones de </w:t>
-      </w:r>
-      <w:proofErr w:type="gramStart"/>
-      <w:r>
-        <w:t>programas  p</w:t>
-      </w:r>
-      <w:proofErr w:type="gramEnd"/>
-      <w:r>
-        <w:t>1 o p2</w:t>
-      </w:r>
-    </w:p>
-  </w:comment>
-  <w:comment w:id="10" w:author="Luis Manuel Suárez" w:date="2017-11-28T22:54:00Z" w:initials="">
+  <w:comment w:id="11" w:author="Luis Manuel Suárez" w:date="2017-11-28T22:56:00Z" w:initials="">
     <w:p>
       <w:pPr>
         <w:widowControl w:val="0"/>
@@ -3283,23 +3294,6 @@
         <w:rPr>
           <w:rFonts w:ascii="Arial" w:eastAsia="Arial" w:hAnsi="Arial" w:cs="Arial"/>
         </w:rPr>
-        <w:t>Debo revisar la redacción para ver si escribo pieza o material</w:t>
-      </w:r>
-    </w:p>
-  </w:comment>
-  <w:comment w:id="11" w:author="Luis Manuel Suárez" w:date="2017-11-28T22:56:00Z" w:initials="">
-    <w:p>
-      <w:pPr>
-        <w:widowControl w:val="0"/>
-        <w:spacing w:after="0" w:line="240" w:lineRule="auto"/>
-        <w:rPr>
-          <w:rFonts w:ascii="Arial" w:eastAsia="Arial" w:hAnsi="Arial" w:cs="Arial"/>
-        </w:rPr>
-      </w:pPr>
-      <w:r>
-        <w:rPr>
-          <w:rFonts w:ascii="Arial" w:eastAsia="Arial" w:hAnsi="Arial" w:cs="Arial"/>
-        </w:rPr>
         <w:t>Revisar para ver si en el diagrama escribo además el tipo de material original</w:t>
       </w:r>
     </w:p>
@@ -3320,7 +3314,7 @@
       </w:r>
     </w:p>
   </w:comment>
-  <w:comment w:id="17" w:author="Sergio" w:date="2017-12-07T17:13:00Z" w:initials="S">
+  <w:comment w:id="16" w:author="Sergio" w:date="2017-12-07T17:13:00Z" w:initials="S">
     <w:p>
       <w:pPr>
         <w:pStyle w:val="Textocomentario"/>
@@ -3339,7 +3333,7 @@
       </w:r>
     </w:p>
   </w:comment>
-  <w:comment w:id="19" w:author="Sergio" w:date="2017-12-07T17:14:00Z" w:initials="S">
+  <w:comment w:id="18" w:author="Sergio" w:date="2017-12-07T17:14:00Z" w:initials="S">
     <w:p>
       <w:pPr>
         <w:pStyle w:val="Textocomentario"/>
@@ -3360,7 +3354,6 @@
 
 <file path=word/commentsExtended.xml><?xml version="1.0" encoding="utf-8"?>
 <w15:commentsEx xmlns:wpc="http://schemas.microsoft.com/office/word/2010/wordprocessingCanvas" xmlns:cx="http://schemas.microsoft.com/office/drawing/2014/chartex" xmlns:cx1="http://schemas.microsoft.com/office/drawing/2015/9/8/chartex" xmlns:cx2="http://schemas.microsoft.com/office/drawing/2015/10/21/chartex" xmlns:cx3="http://schemas.microsoft.com/office/drawing/2016/5/9/chartex" xmlns:cx4="http://schemas.microsoft.com/office/drawing/2016/5/10/chartex" xmlns:cx5="http://schemas.microsoft.com/office/drawing/2016/5/11/chartex" xmlns:cx6="http://schemas.microsoft.com/office/drawing/2016/5/12/chartex" xmlns:cx7="http://schemas.microsoft.com/office/drawing/2016/5/13/chartex" xmlns:cx8="http://schemas.microsoft.com/office/drawing/2016/5/14/chartex" xmlns:mc="http://schemas.openxmlformats.org/markup-compatibility/2006" xmlns:aink="http://schemas.microsoft.com/office/drawing/2016/ink" xmlns:am3d="http://schemas.microsoft.com/office/drawing/2017/model3d" xmlns:o="urn:schemas-microsoft-com:office:office" xmlns:r="http://schemas.openxmlformats.org/officeDocument/2006/relationships" xmlns:m="http://schemas.openxmlformats.org/officeDocument/2006/math" xmlns:v="urn:schemas-microsoft-com:vml" xmlns:wp14="http://schemas.microsoft.com/office/word/2010/wordprocessingDrawing" xmlns:wp="http://schemas.openxmlformats.org/drawingml/2006/wordprocessingDrawing" xmlns:w10="urn:schemas-microsoft-com:office:word" xmlns:w="http://schemas.openxmlformats.org/wordprocessingml/2006/main" xmlns:w14="http://schemas.microsoft.com/office/word/2010/wordml" xmlns:w15="http://schemas.microsoft.com/office/word/2012/wordml" xmlns:w16cid="http://schemas.microsoft.com/office/word/2016/wordml/cid" xmlns:w16se="http://schemas.microsoft.com/office/word/2015/wordml/symex" xmlns:wpg="http://schemas.microsoft.com/office/word/2010/wordprocessingGroup" xmlns:wpi="http://schemas.microsoft.com/office/word/2010/wordprocessingInk" xmlns:wne="http://schemas.microsoft.com/office/word/2006/wordml" xmlns:wps="http://schemas.microsoft.com/office/word/2010/wordprocessingShape" mc:Ignorable="w14 w15 w16se w16cid wp14">
-  <w15:commentEx w15:paraId="237AE640" w15:done="0"/>
   <w15:commentEx w15:paraId="7299CD0A" w15:done="0"/>
   <w15:commentEx w15:paraId="4CC626FA" w15:done="0"/>
   <w15:commentEx w15:paraId="68D21E5C" w15:paraIdParent="4CC626FA" w15:done="0"/>
@@ -3377,7 +3370,6 @@
 
 <file path=word/commentsIds.xml><?xml version="1.0" encoding="utf-8"?>
 <w16cid:commentsIds xmlns:wpc="http://schemas.microsoft.com/office/word/2010/wordprocessingCanvas" xmlns:cx="http://schemas.microsoft.com/office/drawing/2014/chartex" xmlns:cx1="http://schemas.microsoft.com/office/drawing/2015/9/8/chartex" xmlns:cx2="http://schemas.microsoft.com/office/drawing/2015/10/21/chartex" xmlns:cx3="http://schemas.microsoft.com/office/drawing/2016/5/9/chartex" xmlns:cx4="http://schemas.microsoft.com/office/drawing/2016/5/10/chartex" xmlns:cx5="http://schemas.microsoft.com/office/drawing/2016/5/11/chartex" xmlns:cx6="http://schemas.microsoft.com/office/drawing/2016/5/12/chartex" xmlns:cx7="http://schemas.microsoft.com/office/drawing/2016/5/13/chartex" xmlns:cx8="http://schemas.microsoft.com/office/drawing/2016/5/14/chartex" xmlns:mc="http://schemas.openxmlformats.org/markup-compatibility/2006" xmlns:aink="http://schemas.microsoft.com/office/drawing/2016/ink" xmlns:am3d="http://schemas.microsoft.com/office/drawing/2017/model3d" xmlns:o="urn:schemas-microsoft-com:office:office" xmlns:r="http://schemas.openxmlformats.org/officeDocument/2006/relationships" xmlns:m="http://schemas.openxmlformats.org/officeDocument/2006/math" xmlns:v="urn:schemas-microsoft-com:vml" xmlns:wp14="http://schemas.microsoft.com/office/word/2010/wordprocessingDrawing" xmlns:wp="http://schemas.openxmlformats.org/drawingml/2006/wordprocessingDrawing" xmlns:w10="urn:schemas-microsoft-com:office:word" xmlns:w="http://schemas.openxmlformats.org/wordprocessingml/2006/main" xmlns:w14="http://schemas.microsoft.com/office/word/2010/wordml" xmlns:w15="http://schemas.microsoft.com/office/word/2012/wordml" xmlns:w16cid="http://schemas.microsoft.com/office/word/2016/wordml/cid" xmlns:w16se="http://schemas.microsoft.com/office/word/2015/wordml/symex" xmlns:wpg="http://schemas.microsoft.com/office/word/2010/wordprocessingGroup" xmlns:wpi="http://schemas.microsoft.com/office/word/2010/wordprocessingInk" xmlns:wne="http://schemas.microsoft.com/office/word/2006/wordml" xmlns:wps="http://schemas.microsoft.com/office/word/2010/wordprocessingShape" mc:Ignorable="w14 w15 w16se w16cid wp14">
-  <w16cid:commentId w16cid:paraId="237AE640" w16cid:durableId="1DCFA6F3"/>
   <w16cid:commentId w16cid:paraId="7299CD0A" w16cid:durableId="1DD3F202"/>
   <w16cid:commentId w16cid:paraId="5FE38B95" w16cid:durableId="1DCFABD0"/>
   <w16cid:commentId w16cid:paraId="376EBD01" w16cid:durableId="1DCFAB87"/>
@@ -3444,13 +3436,44 @@
 
 <file path=word/footer3.xml><?xml version="1.0" encoding="utf-8"?>
 <w:ftr xmlns:wpc="http://schemas.microsoft.com/office/word/2010/wordprocessingCanvas" xmlns:cx="http://schemas.microsoft.com/office/drawing/2014/chartex" xmlns:cx1="http://schemas.microsoft.com/office/drawing/2015/9/8/chartex" xmlns:cx2="http://schemas.microsoft.com/office/drawing/2015/10/21/chartex" xmlns:cx3="http://schemas.microsoft.com/office/drawing/2016/5/9/chartex" xmlns:cx4="http://schemas.microsoft.com/office/drawing/2016/5/10/chartex" xmlns:cx5="http://schemas.microsoft.com/office/drawing/2016/5/11/chartex" xmlns:cx6="http://schemas.microsoft.com/office/drawing/2016/5/12/chartex" xmlns:cx7="http://schemas.microsoft.com/office/drawing/2016/5/13/chartex" xmlns:cx8="http://schemas.microsoft.com/office/drawing/2016/5/14/chartex" xmlns:mc="http://schemas.openxmlformats.org/markup-compatibility/2006" xmlns:aink="http://schemas.microsoft.com/office/drawing/2016/ink" xmlns:am3d="http://schemas.microsoft.com/office/drawing/2017/model3d" xmlns:o="urn:schemas-microsoft-com:office:office" xmlns:r="http://schemas.openxmlformats.org/officeDocument/2006/relationships" xmlns:m="http://schemas.openxmlformats.org/officeDocument/2006/math" xmlns:v="urn:schemas-microsoft-com:vml" xmlns:wp14="http://schemas.microsoft.com/office/word/2010/wordprocessingDrawing" xmlns:wp="http://schemas.openxmlformats.org/drawingml/2006/wordprocessingDrawing" xmlns:w10="urn:schemas-microsoft-com:office:word" xmlns:w="http://schemas.openxmlformats.org/wordprocessingml/2006/main" xmlns:w14="http://schemas.microsoft.com/office/word/2010/wordml" xmlns:w15="http://schemas.microsoft.com/office/word/2012/wordml" xmlns:w16cid="http://schemas.microsoft.com/office/word/2016/wordml/cid" xmlns:w16se="http://schemas.microsoft.com/office/word/2015/wordml/symex" xmlns:wpg="http://schemas.microsoft.com/office/word/2010/wordprocessingGroup" xmlns:wpi="http://schemas.microsoft.com/office/word/2010/wordprocessingInk" xmlns:wne="http://schemas.microsoft.com/office/word/2006/wordml" xmlns:wps="http://schemas.microsoft.com/office/word/2010/wordprocessingShape" mc:Ignorable="w14 w15 w16se w16cid wp14">
+  <w:sdt>
+    <w:sdtPr>
+      <w:id w:val="1159807939"/>
+      <w:docPartObj>
+        <w:docPartGallery w:val="Page Numbers (Bottom of Page)"/>
+        <w:docPartUnique/>
+      </w:docPartObj>
+    </w:sdtPr>
+    <w:sdtContent>
+      <w:p>
+        <w:pPr>
+          <w:pStyle w:val="Piedepgina"/>
+          <w:jc w:val="right"/>
+        </w:pPr>
+        <w:r>
+          <w:fldChar w:fldCharType="begin"/>
+        </w:r>
+        <w:r>
+          <w:instrText>PAGE   \* MERGEFORMAT</w:instrText>
+        </w:r>
+        <w:r>
+          <w:fldChar w:fldCharType="separate"/>
+        </w:r>
+        <w:r>
+          <w:rPr>
+            <w:noProof/>
+          </w:rPr>
+          <w:t>5</w:t>
+        </w:r>
+        <w:r>
+          <w:fldChar w:fldCharType="end"/>
+        </w:r>
+      </w:p>
+    </w:sdtContent>
+  </w:sdt>
   <w:p>
     <w:pPr>
-      <w:tabs>
-        <w:tab w:val="center" w:pos="4252"/>
-        <w:tab w:val="right" w:pos="8504"/>
-      </w:tabs>
-      <w:spacing w:after="0" w:line="240" w:lineRule="auto"/>
+      <w:pStyle w:val="Piedepgina"/>
     </w:pPr>
   </w:p>
 </w:ftr>
@@ -3523,6 +3546,34 @@
 </w:hdr>
 </file>
 
+<file path=word/header4.xml><?xml version="1.0" encoding="utf-8"?>
+<w:hdr xmlns:wpc="http://schemas.microsoft.com/office/word/2010/wordprocessingCanvas" xmlns:cx="http://schemas.microsoft.com/office/drawing/2014/chartex" xmlns:cx1="http://schemas.microsoft.com/office/drawing/2015/9/8/chartex" xmlns:cx2="http://schemas.microsoft.com/office/drawing/2015/10/21/chartex" xmlns:cx3="http://schemas.microsoft.com/office/drawing/2016/5/9/chartex" xmlns:cx4="http://schemas.microsoft.com/office/drawing/2016/5/10/chartex" xmlns:cx5="http://schemas.microsoft.com/office/drawing/2016/5/11/chartex" xmlns:cx6="http://schemas.microsoft.com/office/drawing/2016/5/12/chartex" xmlns:cx7="http://schemas.microsoft.com/office/drawing/2016/5/13/chartex" xmlns:cx8="http://schemas.microsoft.com/office/drawing/2016/5/14/chartex" xmlns:mc="http://schemas.openxmlformats.org/markup-compatibility/2006" xmlns:aink="http://schemas.microsoft.com/office/drawing/2016/ink" xmlns:am3d="http://schemas.microsoft.com/office/drawing/2017/model3d" xmlns:o="urn:schemas-microsoft-com:office:office" xmlns:r="http://schemas.openxmlformats.org/officeDocument/2006/relationships" xmlns:m="http://schemas.openxmlformats.org/officeDocument/2006/math" xmlns:v="urn:schemas-microsoft-com:vml" xmlns:wp14="http://schemas.microsoft.com/office/word/2010/wordprocessingDrawing" xmlns:wp="http://schemas.openxmlformats.org/drawingml/2006/wordprocessingDrawing" xmlns:w10="urn:schemas-microsoft-com:office:word" xmlns:w="http://schemas.openxmlformats.org/wordprocessingml/2006/main" xmlns:w14="http://schemas.microsoft.com/office/word/2010/wordml" xmlns:w15="http://schemas.microsoft.com/office/word/2012/wordml" xmlns:w16cid="http://schemas.microsoft.com/office/word/2016/wordml/cid" xmlns:w16se="http://schemas.microsoft.com/office/word/2015/wordml/symex" xmlns:wpg="http://schemas.microsoft.com/office/word/2010/wordprocessingGroup" xmlns:wpi="http://schemas.microsoft.com/office/word/2010/wordprocessingInk" xmlns:wne="http://schemas.microsoft.com/office/word/2006/wordml" xmlns:wps="http://schemas.microsoft.com/office/word/2010/wordprocessingShape" mc:Ignorable="w14 w15 w16se w16cid wp14">
+  <w:p>
+    <w:pPr>
+      <w:tabs>
+        <w:tab w:val="center" w:pos="4252"/>
+        <w:tab w:val="right" w:pos="8504"/>
+      </w:tabs>
+      <w:spacing w:after="0" w:line="240" w:lineRule="auto"/>
+    </w:pPr>
+  </w:p>
+</w:hdr>
+</file>
+
+<file path=word/header5.xml><?xml version="1.0" encoding="utf-8"?>
+<w:hdr xmlns:wpc="http://schemas.microsoft.com/office/word/2010/wordprocessingCanvas" xmlns:cx="http://schemas.microsoft.com/office/drawing/2014/chartex" xmlns:cx1="http://schemas.microsoft.com/office/drawing/2015/9/8/chartex" xmlns:cx2="http://schemas.microsoft.com/office/drawing/2015/10/21/chartex" xmlns:cx3="http://schemas.microsoft.com/office/drawing/2016/5/9/chartex" xmlns:cx4="http://schemas.microsoft.com/office/drawing/2016/5/10/chartex" xmlns:cx5="http://schemas.microsoft.com/office/drawing/2016/5/11/chartex" xmlns:cx6="http://schemas.microsoft.com/office/drawing/2016/5/12/chartex" xmlns:cx7="http://schemas.microsoft.com/office/drawing/2016/5/13/chartex" xmlns:cx8="http://schemas.microsoft.com/office/drawing/2016/5/14/chartex" xmlns:mc="http://schemas.openxmlformats.org/markup-compatibility/2006" xmlns:aink="http://schemas.microsoft.com/office/drawing/2016/ink" xmlns:am3d="http://schemas.microsoft.com/office/drawing/2017/model3d" xmlns:o="urn:schemas-microsoft-com:office:office" xmlns:r="http://schemas.openxmlformats.org/officeDocument/2006/relationships" xmlns:m="http://schemas.openxmlformats.org/officeDocument/2006/math" xmlns:v="urn:schemas-microsoft-com:vml" xmlns:wp14="http://schemas.microsoft.com/office/word/2010/wordprocessingDrawing" xmlns:wp="http://schemas.openxmlformats.org/drawingml/2006/wordprocessingDrawing" xmlns:w10="urn:schemas-microsoft-com:office:word" xmlns:w="http://schemas.openxmlformats.org/wordprocessingml/2006/main" xmlns:w14="http://schemas.microsoft.com/office/word/2010/wordml" xmlns:w15="http://schemas.microsoft.com/office/word/2012/wordml" xmlns:w16cid="http://schemas.microsoft.com/office/word/2016/wordml/cid" xmlns:w16se="http://schemas.microsoft.com/office/word/2015/wordml/symex" xmlns:wpg="http://schemas.microsoft.com/office/word/2010/wordprocessingGroup" xmlns:wpi="http://schemas.microsoft.com/office/word/2010/wordprocessingInk" xmlns:wne="http://schemas.microsoft.com/office/word/2006/wordml" xmlns:wps="http://schemas.microsoft.com/office/word/2010/wordprocessingShape" mc:Ignorable="w14 w15 w16se w16cid wp14">
+  <w:p>
+    <w:pPr>
+      <w:tabs>
+        <w:tab w:val="center" w:pos="4252"/>
+        <w:tab w:val="right" w:pos="8504"/>
+      </w:tabs>
+      <w:spacing w:after="0" w:line="240" w:lineRule="auto"/>
+    </w:pPr>
+  </w:p>
+</w:hdr>
+</file>
+
 <file path=word/numbering.xml><?xml version="1.0" encoding="utf-8"?>
 <w:numbering xmlns:wpc="http://schemas.microsoft.com/office/word/2010/wordprocessingCanvas" xmlns:cx="http://schemas.microsoft.com/office/drawing/2014/chartex" xmlns:cx1="http://schemas.microsoft.com/office/drawing/2015/9/8/chartex" xmlns:cx2="http://schemas.microsoft.com/office/drawing/2015/10/21/chartex" xmlns:cx3="http://schemas.microsoft.com/office/drawing/2016/5/9/chartex" xmlns:cx4="http://schemas.microsoft.com/office/drawing/2016/5/10/chartex" xmlns:cx5="http://schemas.microsoft.com/office/drawing/2016/5/11/chartex" xmlns:cx6="http://schemas.microsoft.com/office/drawing/2016/5/12/chartex" xmlns:cx7="http://schemas.microsoft.com/office/drawing/2016/5/13/chartex" xmlns:cx8="http://schemas.microsoft.com/office/drawing/2016/5/14/chartex" xmlns:mc="http://schemas.openxmlformats.org/markup-compatibility/2006" xmlns:aink="http://schemas.microsoft.com/office/drawing/2016/ink" xmlns:am3d="http://schemas.microsoft.com/office/drawing/2017/model3d" xmlns:o="urn:schemas-microsoft-com:office:office" xmlns:r="http://schemas.openxmlformats.org/officeDocument/2006/relationships" xmlns:m="http://schemas.openxmlformats.org/officeDocument/2006/math" xmlns:v="urn:schemas-microsoft-com:vml" xmlns:wp14="http://schemas.microsoft.com/office/word/2010/wordprocessingDrawing" xmlns:wp="http://schemas.openxmlformats.org/drawingml/2006/wordprocessingDrawing" xmlns:w10="urn:schemas-microsoft-com:office:word" xmlns:w="http://schemas.openxmlformats.org/wordprocessingml/2006/main" xmlns:w14="http://schemas.microsoft.com/office/word/2010/wordml" xmlns:w15="http://schemas.microsoft.com/office/word/2012/wordml" xmlns:w16cid="http://schemas.microsoft.com/office/word/2016/wordml/cid" xmlns:w16se="http://schemas.microsoft.com/office/word/2015/wordml/symex" xmlns:wpg="http://schemas.microsoft.com/office/word/2010/wordprocessingGroup" xmlns:wpi="http://schemas.microsoft.com/office/word/2010/wordprocessingInk" xmlns:wne="http://schemas.microsoft.com/office/word/2006/wordml" xmlns:wps="http://schemas.microsoft.com/office/word/2010/wordprocessingShape" mc:Ignorable="w14 w15 w16se w16cid wp14">
   <w:abstractNum w:abstractNumId="0" w15:restartNumberingAfterBreak="0">
@@ -3621,6 +3672,9 @@
 <w15:people xmlns:wpc="http://schemas.microsoft.com/office/word/2010/wordprocessingCanvas" xmlns:cx="http://schemas.microsoft.com/office/drawing/2014/chartex" xmlns:cx1="http://schemas.microsoft.com/office/drawing/2015/9/8/chartex" xmlns:cx2="http://schemas.microsoft.com/office/drawing/2015/10/21/chartex" xmlns:cx3="http://schemas.microsoft.com/office/drawing/2016/5/9/chartex" xmlns:cx4="http://schemas.microsoft.com/office/drawing/2016/5/10/chartex" xmlns:cx5="http://schemas.microsoft.com/office/drawing/2016/5/11/chartex" xmlns:cx6="http://schemas.microsoft.com/office/drawing/2016/5/12/chartex" xmlns:cx7="http://schemas.microsoft.com/office/drawing/2016/5/13/chartex" xmlns:cx8="http://schemas.microsoft.com/office/drawing/2016/5/14/chartex" xmlns:mc="http://schemas.openxmlformats.org/markup-compatibility/2006" xmlns:aink="http://schemas.microsoft.com/office/drawing/2016/ink" xmlns:am3d="http://schemas.microsoft.com/office/drawing/2017/model3d" xmlns:o="urn:schemas-microsoft-com:office:office" xmlns:r="http://schemas.openxmlformats.org/officeDocument/2006/relationships" xmlns:m="http://schemas.openxmlformats.org/officeDocument/2006/math" xmlns:v="urn:schemas-microsoft-com:vml" xmlns:wp14="http://schemas.microsoft.com/office/word/2010/wordprocessingDrawing" xmlns:wp="http://schemas.openxmlformats.org/drawingml/2006/wordprocessingDrawing" xmlns:w10="urn:schemas-microsoft-com:office:word" xmlns:w="http://schemas.openxmlformats.org/wordprocessingml/2006/main" xmlns:w14="http://schemas.microsoft.com/office/word/2010/wordml" xmlns:w15="http://schemas.microsoft.com/office/word/2012/wordml" xmlns:w16cid="http://schemas.microsoft.com/office/word/2016/wordml/cid" xmlns:w16se="http://schemas.microsoft.com/office/word/2015/wordml/symex" xmlns:wpg="http://schemas.microsoft.com/office/word/2010/wordprocessingGroup" xmlns:wpi="http://schemas.microsoft.com/office/word/2010/wordprocessingInk" xmlns:wne="http://schemas.microsoft.com/office/word/2006/wordml" xmlns:wps="http://schemas.microsoft.com/office/word/2010/wordprocessingShape" mc:Ignorable="w14 w15 w16se w16cid wp14">
   <w15:person w15:author="Sergio">
     <w15:presenceInfo w15:providerId="Windows Live" w15:userId="697c10e650f15d4e"/>
+  </w15:person>
+  <w15:person w15:author="Luis Manuel Suárez">
+    <w15:presenceInfo w15:providerId="None" w15:userId="Luis Manuel Suárez"/>
   </w15:person>
 </w15:people>
 </file>
@@ -4377,6 +4431,65 @@
       <w:contextualSpacing/>
     </w:pPr>
   </w:style>
+  <w:style w:type="paragraph" w:styleId="Piedepgina">
+    <w:name w:val="footer"/>
+    <w:basedOn w:val="Normal"/>
+    <w:link w:val="PiedepginaCar"/>
+    <w:uiPriority w:val="99"/>
+    <w:unhideWhenUsed/>
+    <w:rsid w:val="009B57C9"/>
+    <w:pPr>
+      <w:pBdr>
+        <w:top w:val="none" w:sz="0" w:space="0" w:color="auto"/>
+        <w:left w:val="none" w:sz="0" w:space="0" w:color="auto"/>
+        <w:bottom w:val="none" w:sz="0" w:space="0" w:color="auto"/>
+        <w:right w:val="none" w:sz="0" w:space="0" w:color="auto"/>
+        <w:between w:val="none" w:sz="0" w:space="0" w:color="auto"/>
+      </w:pBdr>
+      <w:tabs>
+        <w:tab w:val="center" w:pos="4680"/>
+        <w:tab w:val="right" w:pos="9360"/>
+      </w:tabs>
+      <w:spacing w:after="0" w:line="240" w:lineRule="auto"/>
+    </w:pPr>
+    <w:rPr>
+      <w:rFonts w:asciiTheme="minorHAnsi" w:eastAsiaTheme="minorEastAsia" w:hAnsiTheme="minorHAnsi" w:cs="Times New Roman"/>
+      <w:color w:val="auto"/>
+    </w:rPr>
+  </w:style>
+  <w:style w:type="character" w:customStyle="1" w:styleId="PiedepginaCar">
+    <w:name w:val="Pie de página Car"/>
+    <w:basedOn w:val="Fuentedeprrafopredeter"/>
+    <w:link w:val="Piedepgina"/>
+    <w:uiPriority w:val="99"/>
+    <w:rsid w:val="009B57C9"/>
+    <w:rPr>
+      <w:rFonts w:asciiTheme="minorHAnsi" w:eastAsiaTheme="minorEastAsia" w:hAnsiTheme="minorHAnsi" w:cs="Times New Roman"/>
+      <w:color w:val="auto"/>
+    </w:rPr>
+  </w:style>
+  <w:style w:type="paragraph" w:styleId="Encabezado">
+    <w:name w:val="header"/>
+    <w:basedOn w:val="Normal"/>
+    <w:link w:val="EncabezadoCar"/>
+    <w:uiPriority w:val="99"/>
+    <w:unhideWhenUsed/>
+    <w:rsid w:val="00747647"/>
+    <w:pPr>
+      <w:tabs>
+        <w:tab w:val="center" w:pos="4252"/>
+        <w:tab w:val="right" w:pos="8504"/>
+      </w:tabs>
+      <w:spacing w:after="0" w:line="240" w:lineRule="auto"/>
+    </w:pPr>
+  </w:style>
+  <w:style w:type="character" w:customStyle="1" w:styleId="EncabezadoCar">
+    <w:name w:val="Encabezado Car"/>
+    <w:basedOn w:val="Fuentedeprrafopredeter"/>
+    <w:link w:val="Encabezado"/>
+    <w:uiPriority w:val="99"/>
+    <w:rsid w:val="00747647"/>
+  </w:style>
 </w:styles>
 </file>
 

</xml_diff>

<commit_message>
Avance en respuesta final
</commit_message>
<xml_diff>
--- a/documento.docx
+++ b/documento.docx
@@ -632,8 +632,6 @@
         <w:lastRenderedPageBreak/>
         <w:t>Índice</w:t>
       </w:r>
-      <w:bookmarkStart w:id="0" w:name="_GoBack"/>
-      <w:bookmarkEnd w:id="0"/>
     </w:p>
     <w:sdt>
       <w:sdtPr>
@@ -643,7 +641,6 @@
           <w:docPartUnique/>
         </w:docPartObj>
       </w:sdtPr>
-      <w:sdtEndPr/>
       <w:sdtContent>
         <w:p>
           <w:pPr>
@@ -667,7 +664,7 @@
           <w:r>
             <w:fldChar w:fldCharType="separate"/>
           </w:r>
-          <w:hyperlink w:anchor="_Toc502227918" w:history="1">
+          <w:hyperlink w:anchor="_Toc502250672" w:history="1">
             <w:r>
               <w:rPr>
                 <w:rStyle w:val="Hipervnculo"/>
@@ -711,7 +708,7 @@
                 <w:noProof/>
                 <w:webHidden/>
               </w:rPr>
-              <w:instrText xml:space="preserve"> PAGEREF _Toc502227918 \h </w:instrText>
+              <w:instrText xml:space="preserve"> PAGEREF _Toc502250672 \h </w:instrText>
             </w:r>
             <w:r>
               <w:rPr>
@@ -755,7 +752,7 @@
               <w:color w:val="auto"/>
             </w:rPr>
           </w:pPr>
-          <w:hyperlink w:anchor="_Toc502227919" w:history="1">
+          <w:hyperlink w:anchor="_Toc502250673" w:history="1">
             <w:r>
               <w:rPr>
                 <w:rStyle w:val="Hipervnculo"/>
@@ -799,7 +796,7 @@
                 <w:noProof/>
                 <w:webHidden/>
               </w:rPr>
-              <w:instrText xml:space="preserve"> PAGEREF _Toc502227919 \h </w:instrText>
+              <w:instrText xml:space="preserve"> PAGEREF _Toc502250673 \h </w:instrText>
             </w:r>
             <w:r>
               <w:rPr>
@@ -843,7 +840,7 @@
               <w:color w:val="auto"/>
             </w:rPr>
           </w:pPr>
-          <w:hyperlink w:anchor="_Toc502227920" w:history="1">
+          <w:hyperlink w:anchor="_Toc502250674" w:history="1">
             <w:r>
               <w:rPr>
                 <w:rStyle w:val="Hipervnculo"/>
@@ -887,7 +884,7 @@
                 <w:noProof/>
                 <w:webHidden/>
               </w:rPr>
-              <w:instrText xml:space="preserve"> PAGEREF _Toc502227920 \h </w:instrText>
+              <w:instrText xml:space="preserve"> PAGEREF _Toc502250674 \h </w:instrText>
             </w:r>
             <w:r>
               <w:rPr>
@@ -931,7 +928,7 @@
               <w:color w:val="auto"/>
             </w:rPr>
           </w:pPr>
-          <w:hyperlink w:anchor="_Toc502227921" w:history="1">
+          <w:hyperlink w:anchor="_Toc502250675" w:history="1">
             <w:r>
               <w:rPr>
                 <w:rStyle w:val="Hipervnculo"/>
@@ -975,7 +972,7 @@
                 <w:noProof/>
                 <w:webHidden/>
               </w:rPr>
-              <w:instrText xml:space="preserve"> PAGEREF _Toc502227921 \h </w:instrText>
+              <w:instrText xml:space="preserve"> PAGEREF _Toc502250675 \h </w:instrText>
             </w:r>
             <w:r>
               <w:rPr>
@@ -1019,7 +1016,7 @@
               <w:color w:val="auto"/>
             </w:rPr>
           </w:pPr>
-          <w:hyperlink w:anchor="_Toc502227922" w:history="1">
+          <w:hyperlink w:anchor="_Toc502250676" w:history="1">
             <w:r>
               <w:rPr>
                 <w:rStyle w:val="Hipervnculo"/>
@@ -1063,7 +1060,7 @@
                 <w:noProof/>
                 <w:webHidden/>
               </w:rPr>
-              <w:instrText xml:space="preserve"> PAGEREF _Toc502227922 \h </w:instrText>
+              <w:instrText xml:space="preserve"> PAGEREF _Toc502250676 \h </w:instrText>
             </w:r>
             <w:r>
               <w:rPr>
@@ -1106,7 +1103,7 @@
               <w:color w:val="auto"/>
             </w:rPr>
           </w:pPr>
-          <w:hyperlink w:anchor="_Toc502227923" w:history="1">
+          <w:hyperlink w:anchor="_Toc502250677" w:history="1">
             <w:r>
               <w:rPr>
                 <w:rStyle w:val="Hipervnculo"/>
@@ -1134,7 +1131,7 @@
                 <w:noProof/>
                 <w:webHidden/>
               </w:rPr>
-              <w:instrText xml:space="preserve"> PAGEREF _Toc502227923 \h </w:instrText>
+              <w:instrText xml:space="preserve"> PAGEREF _Toc502250677 \h </w:instrText>
             </w:r>
             <w:r>
               <w:rPr>
@@ -1177,7 +1174,7 @@
               <w:color w:val="auto"/>
             </w:rPr>
           </w:pPr>
-          <w:hyperlink w:anchor="_Toc502227924" w:history="1">
+          <w:hyperlink w:anchor="_Toc502250678" w:history="1">
             <w:r>
               <w:rPr>
                 <w:rStyle w:val="Hipervnculo"/>
@@ -1205,7 +1202,7 @@
                 <w:noProof/>
                 <w:webHidden/>
               </w:rPr>
-              <w:instrText xml:space="preserve"> PAGEREF _Toc502227924 \h </w:instrText>
+              <w:instrText xml:space="preserve"> PAGEREF _Toc502250678 \h </w:instrText>
             </w:r>
             <w:r>
               <w:rPr>
@@ -1248,7 +1245,7 @@
               <w:color w:val="auto"/>
             </w:rPr>
           </w:pPr>
-          <w:hyperlink w:anchor="_Toc502227925" w:history="1">
+          <w:hyperlink w:anchor="_Toc502250679" w:history="1">
             <w:r>
               <w:rPr>
                 <w:rStyle w:val="Hipervnculo"/>
@@ -1276,7 +1273,7 @@
                 <w:noProof/>
                 <w:webHidden/>
               </w:rPr>
-              <w:instrText xml:space="preserve"> PAGEREF _Toc502227925 \h </w:instrText>
+              <w:instrText xml:space="preserve"> PAGEREF _Toc502250679 \h </w:instrText>
             </w:r>
             <w:r>
               <w:rPr>
@@ -1296,7 +1293,7 @@
                 <w:noProof/>
                 <w:webHidden/>
               </w:rPr>
-              <w:t>8</w:t>
+              <w:t>9</w:t>
             </w:r>
             <w:r>
               <w:rPr>
@@ -1319,14 +1316,30 @@
               <w:color w:val="auto"/>
             </w:rPr>
           </w:pPr>
-          <w:hyperlink w:anchor="_Toc502227926" w:history="1">
+          <w:hyperlink w:anchor="_Toc502250680" w:history="1">
             <w:r>
               <w:rPr>
                 <w:rStyle w:val="Hipervnculo"/>
                 <w:rFonts w:ascii="ZapfHumnst Dm BT" w:eastAsia="ZapfHumnst Dm BT" w:hAnsi="ZapfHumnst Dm BT" w:cs="ZapfHumnst Dm BT"/>
                 <w:noProof/>
               </w:rPr>
-              <w:t>5.4. Utilización de la máquina MA2</w:t>
+              <w:t>5.4. Utilización d</w:t>
+            </w:r>
+            <w:r>
+              <w:rPr>
+                <w:rStyle w:val="Hipervnculo"/>
+                <w:rFonts w:ascii="ZapfHumnst Dm BT" w:eastAsia="ZapfHumnst Dm BT" w:hAnsi="ZapfHumnst Dm BT" w:cs="ZapfHumnst Dm BT"/>
+                <w:noProof/>
+              </w:rPr>
+              <w:t>e</w:t>
+            </w:r>
+            <w:r>
+              <w:rPr>
+                <w:rStyle w:val="Hipervnculo"/>
+                <w:rFonts w:ascii="ZapfHumnst Dm BT" w:eastAsia="ZapfHumnst Dm BT" w:hAnsi="ZapfHumnst Dm BT" w:cs="ZapfHumnst Dm BT"/>
+                <w:noProof/>
+              </w:rPr>
+              <w:t xml:space="preserve"> la máquina MA2</w:t>
             </w:r>
             <w:r>
               <w:rPr>
@@ -1347,7 +1360,7 @@
                 <w:noProof/>
                 <w:webHidden/>
               </w:rPr>
-              <w:instrText xml:space="preserve"> PAGEREF _Toc502227926 \h </w:instrText>
+              <w:instrText xml:space="preserve"> PAGEREF _Toc502250680 \h </w:instrText>
             </w:r>
             <w:r>
               <w:rPr>
@@ -1367,7 +1380,7 @@
                 <w:noProof/>
                 <w:webHidden/>
               </w:rPr>
-              <w:t>8</w:t>
+              <w:t>9</w:t>
             </w:r>
             <w:r>
               <w:rPr>
@@ -1390,7 +1403,7 @@
               <w:color w:val="auto"/>
             </w:rPr>
           </w:pPr>
-          <w:hyperlink w:anchor="_Toc502227927" w:history="1">
+          <w:hyperlink w:anchor="_Toc502250681" w:history="1">
             <w:r>
               <w:rPr>
                 <w:rStyle w:val="Hipervnculo"/>
@@ -1418,7 +1431,7 @@
                 <w:noProof/>
                 <w:webHidden/>
               </w:rPr>
-              <w:instrText xml:space="preserve"> PAGEREF _Toc502227927 \h </w:instrText>
+              <w:instrText xml:space="preserve"> PAGEREF _Toc502250681 \h </w:instrText>
             </w:r>
             <w:r>
               <w:rPr>
@@ -1438,7 +1451,7 @@
                 <w:noProof/>
                 <w:webHidden/>
               </w:rPr>
-              <w:t>9</w:t>
+              <w:t>12</w:t>
             </w:r>
             <w:r>
               <w:rPr>
@@ -1461,7 +1474,7 @@
               <w:color w:val="auto"/>
             </w:rPr>
           </w:pPr>
-          <w:hyperlink w:anchor="_Toc502227928" w:history="1">
+          <w:hyperlink w:anchor="_Toc502250682" w:history="1">
             <w:r>
               <w:rPr>
                 <w:rStyle w:val="Hipervnculo"/>
@@ -1489,7 +1502,7 @@
                 <w:noProof/>
                 <w:webHidden/>
               </w:rPr>
-              <w:instrText xml:space="preserve"> PAGEREF _Toc502227928 \h </w:instrText>
+              <w:instrText xml:space="preserve"> PAGEREF _Toc502250682 \h </w:instrText>
             </w:r>
             <w:r>
               <w:rPr>
@@ -1509,7 +1522,7 @@
                 <w:noProof/>
                 <w:webHidden/>
               </w:rPr>
-              <w:t>9</w:t>
+              <w:t>12</w:t>
             </w:r>
             <w:r>
               <w:rPr>
@@ -1533,7 +1546,7 @@
               <w:color w:val="auto"/>
             </w:rPr>
           </w:pPr>
-          <w:hyperlink w:anchor="_Toc502227929" w:history="1">
+          <w:hyperlink w:anchor="_Toc502250683" w:history="1">
             <w:r>
               <w:rPr>
                 <w:rStyle w:val="Hipervnculo"/>
@@ -1577,7 +1590,7 @@
                 <w:noProof/>
                 <w:webHidden/>
               </w:rPr>
-              <w:instrText xml:space="preserve"> PAGEREF _Toc502227929 \h </w:instrText>
+              <w:instrText xml:space="preserve"> PAGEREF _Toc502250683 \h </w:instrText>
             </w:r>
             <w:r>
               <w:rPr>
@@ -1597,7 +1610,7 @@
                 <w:noProof/>
                 <w:webHidden/>
               </w:rPr>
-              <w:t>9</w:t>
+              <w:t>12</w:t>
             </w:r>
             <w:r>
               <w:rPr>
@@ -1621,7 +1634,7 @@
               <w:color w:val="auto"/>
             </w:rPr>
           </w:pPr>
-          <w:hyperlink w:anchor="_Toc502227930" w:history="1">
+          <w:hyperlink w:anchor="_Toc502250684" w:history="1">
             <w:r>
               <w:rPr>
                 <w:rStyle w:val="Hipervnculo"/>
@@ -1665,7 +1678,7 @@
                 <w:noProof/>
                 <w:webHidden/>
               </w:rPr>
-              <w:instrText xml:space="preserve"> PAGEREF _Toc502227930 \h </w:instrText>
+              <w:instrText xml:space="preserve"> PAGEREF _Toc502250684 \h </w:instrText>
             </w:r>
             <w:r>
               <w:rPr>
@@ -1685,7 +1698,7 @@
                 <w:noProof/>
                 <w:webHidden/>
               </w:rPr>
-              <w:t>9</w:t>
+              <w:t>13</w:t>
             </w:r>
             <w:r>
               <w:rPr>
@@ -1768,7 +1781,7 @@
           <w:szCs w:val="36"/>
         </w:rPr>
       </w:pPr>
-      <w:bookmarkStart w:id="1" w:name="_Toc502227918"/>
+      <w:bookmarkStart w:id="0" w:name="_Toc502250672"/>
       <w:r>
         <w:rPr>
           <w:rFonts w:ascii="ZapfHumnst Dm BT" w:eastAsia="ZapfHumnst Dm BT" w:hAnsi="ZapfHumnst Dm BT" w:cs="ZapfHumnst Dm BT"/>
@@ -1778,11 +1791,68 @@
         <w:lastRenderedPageBreak/>
         <w:t>Objetivos de la práctica</w:t>
       </w:r>
-      <w:bookmarkEnd w:id="1"/>
-    </w:p>
-    <w:p>
-      <w:r>
-        <w:t>Comentar los objetivos de la práctica.</w:t>
+      <w:bookmarkEnd w:id="0"/>
+    </w:p>
+    <w:p/>
+    <w:p>
+      <w:r>
+        <w:t>La presente práctica tiene como objetivos docentes los siguientes:</w:t>
+      </w:r>
+    </w:p>
+    <w:p>
+      <w:pPr>
+        <w:pStyle w:val="Prrafodelista"/>
+        <w:numPr>
+          <w:ilvl w:val="0"/>
+          <w:numId w:val="6"/>
+        </w:numPr>
+      </w:pPr>
+      <w:r>
+        <w:t>Modelar un proceso de fabricación sencillo con las Redes de Petri Coloreadas (</w:t>
+      </w:r>
+      <w:proofErr w:type="spellStart"/>
+      <w:r>
+        <w:t>RdPC</w:t>
+      </w:r>
+      <w:proofErr w:type="spellEnd"/>
+      <w:r>
+        <w:t>)</w:t>
+      </w:r>
+    </w:p>
+    <w:p>
+      <w:pPr>
+        <w:pStyle w:val="Prrafodelista"/>
+        <w:numPr>
+          <w:ilvl w:val="0"/>
+          <w:numId w:val="6"/>
+        </w:numPr>
+      </w:pPr>
+      <w:r>
+        <w:t>Simular el proceso modelado con el software Arena</w:t>
+      </w:r>
+    </w:p>
+    <w:p>
+      <w:pPr>
+        <w:pStyle w:val="Prrafodelista"/>
+        <w:numPr>
+          <w:ilvl w:val="0"/>
+          <w:numId w:val="6"/>
+        </w:numPr>
+      </w:pPr>
+      <w:r>
+        <w:t>Interpretar los resultados de la simulación realizada</w:t>
+      </w:r>
+    </w:p>
+    <w:p>
+      <w:pPr>
+        <w:pStyle w:val="Prrafodelista"/>
+        <w:numPr>
+          <w:ilvl w:val="0"/>
+          <w:numId w:val="6"/>
+        </w:numPr>
+      </w:pPr>
+      <w:r>
+        <w:t>Atendiendo a los resultados obtenidos proponer una mejora al proceso</w:t>
       </w:r>
     </w:p>
     <w:p>
@@ -1799,7 +1869,7 @@
           <w:szCs w:val="36"/>
         </w:rPr>
       </w:pPr>
-      <w:bookmarkStart w:id="2" w:name="_Toc502227919"/>
+      <w:bookmarkStart w:id="1" w:name="_Toc502250673"/>
       <w:r>
         <w:rPr>
           <w:rFonts w:ascii="ZapfHumnst Dm BT" w:eastAsia="ZapfHumnst Dm BT" w:hAnsi="ZapfHumnst Dm BT" w:cs="ZapfHumnst Dm BT"/>
@@ -1808,7 +1878,7 @@
         </w:rPr>
         <w:t>Problema propuesto</w:t>
       </w:r>
-      <w:bookmarkEnd w:id="2"/>
+      <w:bookmarkEnd w:id="1"/>
     </w:p>
     <w:p>
       <w:pPr>
@@ -1847,7 +1917,7 @@
           <w:szCs w:val="36"/>
         </w:rPr>
       </w:pPr>
-      <w:bookmarkStart w:id="3" w:name="_Toc502227920"/>
+      <w:bookmarkStart w:id="2" w:name="_Toc502250674"/>
       <w:r>
         <w:rPr>
           <w:rFonts w:ascii="ZapfHumnst Dm BT" w:eastAsia="ZapfHumnst Dm BT" w:hAnsi="ZapfHumnst Dm BT" w:cs="ZapfHumnst Dm BT"/>
@@ -1856,7 +1926,7 @@
         </w:rPr>
         <w:t>Modelación con una red de Petri coloreada</w:t>
       </w:r>
-      <w:bookmarkEnd w:id="3"/>
+      <w:bookmarkEnd w:id="2"/>
     </w:p>
     <w:p/>
     <w:p>
@@ -1866,16 +1936,16 @@
       <w:r>
         <w:t>Para la realización de la Red de Petri coloreada se ha empleado el software Draw.</w:t>
       </w:r>
-      <w:commentRangeStart w:id="4"/>
+      <w:commentRangeStart w:id="3"/>
       <w:r>
         <w:t>io</w:t>
       </w:r>
-      <w:commentRangeEnd w:id="4"/>
+      <w:commentRangeEnd w:id="3"/>
       <w:r>
         <w:rPr>
           <w:rStyle w:val="Refdecomentario"/>
         </w:rPr>
-        <w:commentReference w:id="4"/>
+        <w:commentReference w:id="3"/>
       </w:r>
       <w:r>
         <w:t xml:space="preserve"> en vez de Dia. La idea de usar éste es que permite interacción entre dos usuarios al realizarse de forma online. Dia, sin embargo, no disponía de esta opción, imprescindible para trabajar en grupo. </w:t>
@@ -1905,6 +1975,12 @@
       </w:pPr>
       <w:r>
         <w:lastRenderedPageBreak/>
+        <w:commentReference w:id="4"/>
+      </w:r>
+      <w:r>
+        <w:rPr>
+          <w:rStyle w:val="Refdecomentario"/>
+        </w:rPr>
         <w:commentReference w:id="5"/>
       </w:r>
       <w:r>
@@ -1912,12 +1988,6 @@
           <w:rStyle w:val="Refdecomentario"/>
         </w:rPr>
         <w:commentReference w:id="6"/>
-      </w:r>
-      <w:r>
-        <w:rPr>
-          <w:rStyle w:val="Refdecomentario"/>
-        </w:rPr>
-        <w:commentReference w:id="7"/>
       </w:r>
       <w:r>
         <w:rPr>
@@ -2614,8 +2684,8 @@
             <w:tcW w:w="1271" w:type="dxa"/>
           </w:tcPr>
           <w:p>
-            <w:bookmarkStart w:id="8" w:name="_1fob9te" w:colFirst="0" w:colLast="0"/>
-            <w:bookmarkEnd w:id="8"/>
+            <w:bookmarkStart w:id="7" w:name="_1fob9te" w:colFirst="0" w:colLast="0"/>
+            <w:bookmarkEnd w:id="7"/>
             <w:r>
               <w:t>P23</w:t>
             </w:r>
@@ -2783,16 +2853,16 @@
             <w:r>
               <w:t xml:space="preserve">Pieza con programa 1 o programa 2 </w:t>
             </w:r>
-            <w:commentRangeStart w:id="9"/>
+            <w:commentRangeStart w:id="8"/>
             <w:r>
               <w:t>lista</w:t>
             </w:r>
-            <w:commentRangeEnd w:id="9"/>
+            <w:commentRangeEnd w:id="8"/>
             <w:r>
               <w:rPr>
                 <w:rStyle w:val="Refdecomentario"/>
               </w:rPr>
-              <w:commentReference w:id="9"/>
+              <w:commentReference w:id="8"/>
             </w:r>
           </w:p>
         </w:tc>
@@ -3309,7 +3379,7 @@
             <w:tcW w:w="1271" w:type="dxa"/>
           </w:tcPr>
           <w:p>
-            <w:commentRangeStart w:id="10"/>
+            <w:commentRangeStart w:id="9"/>
             <w:r>
               <w:t>T20</w:t>
             </w:r>
@@ -3323,12 +3393,12 @@
             <w:r>
               <w:t>Elección programa p2</w:t>
             </w:r>
-            <w:commentRangeEnd w:id="10"/>
+            <w:commentRangeEnd w:id="9"/>
             <w:r>
               <w:rPr>
                 <w:rStyle w:val="Refdecomentario"/>
               </w:rPr>
-              <w:commentReference w:id="10"/>
+              <w:commentReference w:id="9"/>
             </w:r>
           </w:p>
         </w:tc>
@@ -3436,9 +3506,80 @@
             <w:tcW w:w="7223" w:type="dxa"/>
           </w:tcPr>
           <w:p>
+            <w:commentRangeStart w:id="10"/>
+            <w:r>
+              <w:t>Pieza de tipo M1 o M2</w:t>
+            </w:r>
+            <w:commentRangeEnd w:id="10"/>
+            <w:r>
+              <w:commentReference w:id="10"/>
+            </w:r>
+          </w:p>
+        </w:tc>
+      </w:tr>
+      <w:tr>
+        <w:tc>
+          <w:tcPr>
+            <w:tcW w:w="1271" w:type="dxa"/>
+          </w:tcPr>
+          <w:p>
+            <w:r>
+              <w:t>M1</w:t>
+            </w:r>
+          </w:p>
+        </w:tc>
+        <w:tc>
+          <w:tcPr>
+            <w:tcW w:w="7223" w:type="dxa"/>
+          </w:tcPr>
+          <w:p>
+            <w:r>
+              <w:t>Material para la fabricación de maquetas de avión</w:t>
+            </w:r>
+          </w:p>
+        </w:tc>
+      </w:tr>
+      <w:tr>
+        <w:tc>
+          <w:tcPr>
+            <w:tcW w:w="1271" w:type="dxa"/>
+          </w:tcPr>
+          <w:p>
+            <w:r>
+              <w:t>M2</w:t>
+            </w:r>
+          </w:p>
+        </w:tc>
+        <w:tc>
+          <w:tcPr>
+            <w:tcW w:w="7223" w:type="dxa"/>
+          </w:tcPr>
+          <w:p>
+            <w:r>
+              <w:t>Material para la fabricación de maquetas de coches</w:t>
+            </w:r>
+          </w:p>
+        </w:tc>
+      </w:tr>
+      <w:tr>
+        <w:tc>
+          <w:tcPr>
+            <w:tcW w:w="1271" w:type="dxa"/>
+          </w:tcPr>
+          <w:p>
+            <w:r>
+              <w:t>M3</w:t>
+            </w:r>
+          </w:p>
+        </w:tc>
+        <w:tc>
+          <w:tcPr>
+            <w:tcW w:w="7223" w:type="dxa"/>
+          </w:tcPr>
+          <w:p>
             <w:commentRangeStart w:id="11"/>
             <w:r>
-              <w:t>Pieza de tipo M1 o M2</w:t>
+              <w:t>Pieza procesada por máquina MA1</w:t>
             </w:r>
             <w:commentRangeEnd w:id="11"/>
             <w:r>
@@ -3454,7 +3595,7 @@
           </w:tcPr>
           <w:p>
             <w:r>
-              <w:t>M1</w:t>
+              <w:t>Z</w:t>
             </w:r>
           </w:p>
         </w:tc>
@@ -3464,7 +3605,7 @@
           </w:tcPr>
           <w:p>
             <w:r>
-              <w:t>Material para la fabricación de maquetas de avión</w:t>
+              <w:t>Maquetas de tipo A o C</w:t>
             </w:r>
           </w:p>
         </w:tc>
@@ -3476,7 +3617,7 @@
           </w:tcPr>
           <w:p>
             <w:r>
-              <w:t>M2</w:t>
+              <w:t>A</w:t>
             </w:r>
           </w:p>
         </w:tc>
@@ -3486,7 +3627,7 @@
           </w:tcPr>
           <w:p>
             <w:r>
-              <w:t>Material para la fabricación de maquetas de coches</w:t>
+              <w:t>Maquetas de avión</w:t>
             </w:r>
           </w:p>
         </w:tc>
@@ -3498,7 +3639,7 @@
           </w:tcPr>
           <w:p>
             <w:r>
-              <w:t>M3</w:t>
+              <w:t>C</w:t>
             </w:r>
           </w:p>
         </w:tc>
@@ -3507,178 +3648,107 @@
             <w:tcW w:w="7223" w:type="dxa"/>
           </w:tcPr>
           <w:p>
+            <w:r>
+              <w:t>Maquetas de coches</w:t>
+            </w:r>
+          </w:p>
+        </w:tc>
+      </w:tr>
+      <w:tr>
+        <w:tc>
+          <w:tcPr>
+            <w:tcW w:w="1271" w:type="dxa"/>
+          </w:tcPr>
+          <w:p>
+            <w:r>
+              <w:t>R</w:t>
+            </w:r>
+          </w:p>
+        </w:tc>
+        <w:tc>
+          <w:tcPr>
+            <w:tcW w:w="7223" w:type="dxa"/>
+          </w:tcPr>
+          <w:p>
+            <w:r>
+              <w:t>Cantidad de palés pedidos, cada palé está formado por 15 cajas</w:t>
+            </w:r>
+          </w:p>
+        </w:tc>
+      </w:tr>
+      <w:tr>
+        <w:tc>
+          <w:tcPr>
+            <w:tcW w:w="1271" w:type="dxa"/>
+          </w:tcPr>
+          <w:p>
+            <w:r>
+              <w:t>R1</w:t>
+            </w:r>
+          </w:p>
+        </w:tc>
+        <w:tc>
+          <w:tcPr>
+            <w:tcW w:w="7223" w:type="dxa"/>
+          </w:tcPr>
+          <w:p>
+            <w:r>
+              <w:t>Cantidad de maquetas de aviones pedidas en cada caja de un palé</w:t>
+            </w:r>
+          </w:p>
+        </w:tc>
+      </w:tr>
+      <w:tr>
+        <w:tc>
+          <w:tcPr>
+            <w:tcW w:w="1271" w:type="dxa"/>
+          </w:tcPr>
+          <w:p>
+            <w:r>
+              <w:t>R2</w:t>
+            </w:r>
+          </w:p>
+        </w:tc>
+        <w:tc>
+          <w:tcPr>
+            <w:tcW w:w="7223" w:type="dxa"/>
+          </w:tcPr>
+          <w:p>
+            <w:r>
+              <w:t>Cantidad de maquetas de coches pedidas en cada caja de un palé</w:t>
+            </w:r>
+          </w:p>
+        </w:tc>
+      </w:tr>
+      <w:tr>
+        <w:tc>
+          <w:tcPr>
+            <w:tcW w:w="1271" w:type="dxa"/>
+          </w:tcPr>
+          <w:p>
+            <w:r>
+              <w:t>NC</w:t>
+            </w:r>
+          </w:p>
+        </w:tc>
+        <w:tc>
+          <w:tcPr>
+            <w:tcW w:w="7223" w:type="dxa"/>
+          </w:tcPr>
+          <w:p>
+            <w:r>
+              <w:t xml:space="preserve">Contador número de cajas para crear </w:t>
+            </w:r>
             <w:commentRangeStart w:id="12"/>
             <w:r>
-              <w:t>Pieza procesada por máquina MA1</w:t>
+              <w:t>palé</w:t>
             </w:r>
             <w:commentRangeEnd w:id="12"/>
             <w:r>
+              <w:rPr>
+                <w:rStyle w:val="Refdecomentario"/>
+              </w:rPr>
               <w:commentReference w:id="12"/>
-            </w:r>
-          </w:p>
-        </w:tc>
-      </w:tr>
-      <w:tr>
-        <w:tc>
-          <w:tcPr>
-            <w:tcW w:w="1271" w:type="dxa"/>
-          </w:tcPr>
-          <w:p>
-            <w:r>
-              <w:t>Z</w:t>
-            </w:r>
-          </w:p>
-        </w:tc>
-        <w:tc>
-          <w:tcPr>
-            <w:tcW w:w="7223" w:type="dxa"/>
-          </w:tcPr>
-          <w:p>
-            <w:r>
-              <w:t>Maquetas de tipo A o C</w:t>
-            </w:r>
-          </w:p>
-        </w:tc>
-      </w:tr>
-      <w:tr>
-        <w:tc>
-          <w:tcPr>
-            <w:tcW w:w="1271" w:type="dxa"/>
-          </w:tcPr>
-          <w:p>
-            <w:r>
-              <w:t>A</w:t>
-            </w:r>
-          </w:p>
-        </w:tc>
-        <w:tc>
-          <w:tcPr>
-            <w:tcW w:w="7223" w:type="dxa"/>
-          </w:tcPr>
-          <w:p>
-            <w:r>
-              <w:t>Maquetas de avión</w:t>
-            </w:r>
-          </w:p>
-        </w:tc>
-      </w:tr>
-      <w:tr>
-        <w:tc>
-          <w:tcPr>
-            <w:tcW w:w="1271" w:type="dxa"/>
-          </w:tcPr>
-          <w:p>
-            <w:r>
-              <w:t>C</w:t>
-            </w:r>
-          </w:p>
-        </w:tc>
-        <w:tc>
-          <w:tcPr>
-            <w:tcW w:w="7223" w:type="dxa"/>
-          </w:tcPr>
-          <w:p>
-            <w:r>
-              <w:t>Maquetas de coches</w:t>
-            </w:r>
-          </w:p>
-        </w:tc>
-      </w:tr>
-      <w:tr>
-        <w:tc>
-          <w:tcPr>
-            <w:tcW w:w="1271" w:type="dxa"/>
-          </w:tcPr>
-          <w:p>
-            <w:r>
-              <w:t>R</w:t>
-            </w:r>
-          </w:p>
-        </w:tc>
-        <w:tc>
-          <w:tcPr>
-            <w:tcW w:w="7223" w:type="dxa"/>
-          </w:tcPr>
-          <w:p>
-            <w:r>
-              <w:t>Cantidad de palés pedidos, cada palé está formado por 15 cajas</w:t>
-            </w:r>
-          </w:p>
-        </w:tc>
-      </w:tr>
-      <w:tr>
-        <w:tc>
-          <w:tcPr>
-            <w:tcW w:w="1271" w:type="dxa"/>
-          </w:tcPr>
-          <w:p>
-            <w:r>
-              <w:t>R1</w:t>
-            </w:r>
-          </w:p>
-        </w:tc>
-        <w:tc>
-          <w:tcPr>
-            <w:tcW w:w="7223" w:type="dxa"/>
-          </w:tcPr>
-          <w:p>
-            <w:r>
-              <w:t>Cantidad de maquetas de aviones pedidas en cada caja de un palé</w:t>
-            </w:r>
-          </w:p>
-        </w:tc>
-      </w:tr>
-      <w:tr>
-        <w:tc>
-          <w:tcPr>
-            <w:tcW w:w="1271" w:type="dxa"/>
-          </w:tcPr>
-          <w:p>
-            <w:r>
-              <w:t>R2</w:t>
-            </w:r>
-          </w:p>
-        </w:tc>
-        <w:tc>
-          <w:tcPr>
-            <w:tcW w:w="7223" w:type="dxa"/>
-          </w:tcPr>
-          <w:p>
-            <w:r>
-              <w:t>Cantidad de maquetas de coches pedidas en cada caja de un palé</w:t>
-            </w:r>
-          </w:p>
-        </w:tc>
-      </w:tr>
-      <w:tr>
-        <w:tc>
-          <w:tcPr>
-            <w:tcW w:w="1271" w:type="dxa"/>
-          </w:tcPr>
-          <w:p>
-            <w:r>
-              <w:t>NC</w:t>
-            </w:r>
-          </w:p>
-        </w:tc>
-        <w:tc>
-          <w:tcPr>
-            <w:tcW w:w="7223" w:type="dxa"/>
-          </w:tcPr>
-          <w:p>
-            <w:r>
-              <w:t xml:space="preserve">Contador número de cajas para crear </w:t>
-            </w:r>
-            <w:commentRangeStart w:id="13"/>
-            <w:r>
-              <w:t>palé</w:t>
-            </w:r>
-            <w:commentRangeEnd w:id="13"/>
-            <w:r>
-              <w:rPr>
-                <w:rStyle w:val="Refdecomentario"/>
-              </w:rPr>
-              <w:commentReference w:id="13"/>
             </w:r>
           </w:p>
         </w:tc>
@@ -3721,7 +3791,7 @@
           <w:szCs w:val="36"/>
         </w:rPr>
       </w:pPr>
-      <w:bookmarkStart w:id="14" w:name="_Toc502227921"/>
+      <w:bookmarkStart w:id="13" w:name="_Toc502250675"/>
       <w:r>
         <w:rPr>
           <w:rFonts w:ascii="ZapfHumnst Dm BT" w:eastAsia="ZapfHumnst Dm BT" w:hAnsi="ZapfHumnst Dm BT" w:cs="ZapfHumnst Dm BT"/>
@@ -3730,7 +3800,7 @@
         </w:rPr>
         <w:t>Simulación con Arena</w:t>
       </w:r>
-      <w:bookmarkEnd w:id="14"/>
+      <w:bookmarkEnd w:id="13"/>
     </w:p>
     <w:p/>
     <w:p>
@@ -3826,16 +3896,16 @@
       <w:r>
         <w:t xml:space="preserve">La Figura </w:t>
       </w:r>
-      <w:commentRangeStart w:id="15"/>
+      <w:commentRangeStart w:id="14"/>
       <w:r>
         <w:t>X</w:t>
       </w:r>
-      <w:commentRangeEnd w:id="15"/>
+      <w:commentRangeEnd w:id="14"/>
       <w:r>
         <w:rPr>
           <w:rStyle w:val="Refdecomentario"/>
         </w:rPr>
-        <w:commentReference w:id="15"/>
+        <w:commentReference w:id="14"/>
       </w:r>
       <w:r>
         <w:t xml:space="preserve"> muestra los parámetros de la simulación</w:t>
@@ -3908,27 +3978,14 @@
       <w:r>
         <w:t xml:space="preserve">Figura </w:t>
       </w:r>
-      <w:r>
-        <w:fldChar w:fldCharType="begin"/>
-      </w:r>
-      <w:r>
-        <w:instrText xml:space="preserve"> SEQ Figura \* ARABIC </w:instrText>
-      </w:r>
-      <w:r>
-        <w:fldChar w:fldCharType="separate"/>
-      </w:r>
-      <w:r>
-        <w:rPr>
-          <w:noProof/>
-        </w:rPr>
-        <w:t>1</w:t>
-      </w:r>
-      <w:r>
-        <w:rPr>
-          <w:noProof/>
-        </w:rPr>
-        <w:fldChar w:fldCharType="end"/>
-      </w:r>
+      <w:fldSimple w:instr=" SEQ Figura \* ARABIC ">
+        <w:r>
+          <w:rPr>
+            <w:noProof/>
+          </w:rPr>
+          <w:t>1</w:t>
+        </w:r>
+      </w:fldSimple>
       <w:r>
         <w:t>. Tiempo de simulación especificado en Arena</w:t>
       </w:r>
@@ -3940,6 +3997,25 @@
       <w:r>
         <w:t xml:space="preserve">Figura </w:t>
       </w:r>
+      <w:commentRangeStart w:id="15"/>
+      <w:r>
+        <w:t>X</w:t>
+      </w:r>
+      <w:commentRangeEnd w:id="15"/>
+      <w:r>
+        <w:rPr>
+          <w:rStyle w:val="Refdecomentario"/>
+        </w:rPr>
+        <w:commentReference w:id="15"/>
+      </w:r>
+      <w:r>
+        <w:t xml:space="preserve"> muestra el modelo desarrollado en Arena. </w:t>
+      </w:r>
+    </w:p>
+    <w:p>
+      <w:r>
+        <w:t xml:space="preserve">El modelo de la Figura </w:t>
+      </w:r>
       <w:commentRangeStart w:id="16"/>
       <w:r>
         <w:t>X</w:t>
@@ -3950,25 +4026,6 @@
           <w:rStyle w:val="Refdecomentario"/>
         </w:rPr>
         <w:commentReference w:id="16"/>
-      </w:r>
-      <w:r>
-        <w:t xml:space="preserve"> muestra el modelo desarrollado en Arena. </w:t>
-      </w:r>
-    </w:p>
-    <w:p>
-      <w:r>
-        <w:t xml:space="preserve">El modelo de la Figura </w:t>
-      </w:r>
-      <w:commentRangeStart w:id="17"/>
-      <w:r>
-        <w:t>X</w:t>
-      </w:r>
-      <w:commentRangeEnd w:id="17"/>
-      <w:r>
-        <w:rPr>
-          <w:rStyle w:val="Refdecomentario"/>
-        </w:rPr>
-        <w:commentReference w:id="17"/>
       </w:r>
       <w:r>
         <w:t xml:space="preserve"> puede dividirse en las siguientes partes para su comprensión: </w:t>
@@ -4065,35 +4122,22 @@
         <w:pStyle w:val="Descripcin"/>
         <w:keepNext/>
       </w:pPr>
-      <w:commentRangeStart w:id="18"/>
+      <w:commentRangeStart w:id="17"/>
       <w:r>
         <w:t xml:space="preserve">Tabla </w:t>
       </w:r>
-      <w:r>
-        <w:fldChar w:fldCharType="begin"/>
-      </w:r>
-      <w:r>
-        <w:instrText xml:space="preserve"> SEQ Tabla \* ARABIC </w:instrText>
-      </w:r>
-      <w:r>
-        <w:fldChar w:fldCharType="separate"/>
-      </w:r>
-      <w:r>
-        <w:rPr>
-          <w:noProof/>
-        </w:rPr>
-        <w:t>1</w:t>
-      </w:r>
-      <w:r>
-        <w:rPr>
-          <w:noProof/>
-        </w:rPr>
-        <w:fldChar w:fldCharType="end"/>
-      </w:r>
+      <w:fldSimple w:instr=" SEQ Tabla \* ARABIC ">
+        <w:r>
+          <w:rPr>
+            <w:noProof/>
+          </w:rPr>
+          <w:t>1</w:t>
+        </w:r>
+      </w:fldSimple>
       <w:r>
         <w:t>. Llegada de materia prima</w:t>
       </w:r>
-      <w:commentRangeEnd w:id="18"/>
+      <w:commentRangeEnd w:id="17"/>
       <w:r>
         <w:rPr>
           <w:rStyle w:val="Refdecomentario"/>
@@ -4101,7 +4145,7 @@
           <w:iCs w:val="0"/>
           <w:color w:val="000000"/>
         </w:rPr>
-        <w:commentReference w:id="18"/>
+        <w:commentReference w:id="17"/>
       </w:r>
     </w:p>
     <w:tbl>
@@ -4334,27 +4378,14 @@
       <w:r>
         <w:t xml:space="preserve">Tabla </w:t>
       </w:r>
-      <w:r>
-        <w:fldChar w:fldCharType="begin"/>
-      </w:r>
-      <w:r>
-        <w:instrText xml:space="preserve"> SEQ Tabla \* ARABIC </w:instrText>
-      </w:r>
-      <w:r>
-        <w:fldChar w:fldCharType="separate"/>
-      </w:r>
-      <w:r>
-        <w:rPr>
-          <w:noProof/>
-        </w:rPr>
-        <w:t>2</w:t>
-      </w:r>
-      <w:r>
-        <w:rPr>
-          <w:noProof/>
-        </w:rPr>
-        <w:fldChar w:fldCharType="end"/>
-      </w:r>
+      <w:fldSimple w:instr=" SEQ Tabla \* ARABIC ">
+        <w:r>
+          <w:rPr>
+            <w:noProof/>
+          </w:rPr>
+          <w:t>2</w:t>
+        </w:r>
+      </w:fldSimple>
       <w:r>
         <w:t>. Medidas consideradas en el proceso</w:t>
       </w:r>
@@ -4484,7 +4515,11 @@
           <w:tcPr>
             <w:tcW w:w="4955" w:type="dxa"/>
           </w:tcPr>
-          <w:p/>
+          <w:p>
+            <w:r>
+              <w:t>Se reciben un máximo de 3 pedidos al día</w:t>
+            </w:r>
+          </w:p>
         </w:tc>
       </w:tr>
       <w:tr>
@@ -4502,7 +4537,11 @@
           <w:tcPr>
             <w:tcW w:w="4955" w:type="dxa"/>
           </w:tcPr>
-          <w:p/>
+          <w:p>
+            <w:r>
+              <w:t>La cantidad de maquetas de aviones por caja de pedido será en un 50% de 2 y en otro 50% de 4</w:t>
+            </w:r>
+          </w:p>
         </w:tc>
       </w:tr>
       <w:tr>
@@ -4520,7 +4559,11 @@
           <w:tcPr>
             <w:tcW w:w="4955" w:type="dxa"/>
           </w:tcPr>
-          <w:p/>
+          <w:p>
+            <w:r>
+              <w:t>La cantidad de maquetas de coches por caja de un pedido será en un 50% de 4 y en otro 50% de 3</w:t>
+            </w:r>
+          </w:p>
         </w:tc>
       </w:tr>
       <w:tr>
@@ -4538,7 +4581,11 @@
           <w:tcPr>
             <w:tcW w:w="4955" w:type="dxa"/>
           </w:tcPr>
-          <w:p/>
+          <w:p>
+            <w:r>
+              <w:t>El número de palés de un pedido será en un 50% de 2 y en otro 50% de 3</w:t>
+            </w:r>
+          </w:p>
         </w:tc>
       </w:tr>
       <w:tr>
@@ -4556,7 +4603,11 @@
           <w:tcPr>
             <w:tcW w:w="4955" w:type="dxa"/>
           </w:tcPr>
-          <w:p/>
+          <w:p>
+            <w:r>
+              <w:t>5 minutos como media</w:t>
+            </w:r>
+          </w:p>
         </w:tc>
       </w:tr>
       <w:tr>
@@ -4580,7 +4631,11 @@
           <w:tcPr>
             <w:tcW w:w="4955" w:type="dxa"/>
           </w:tcPr>
-          <w:p/>
+          <w:p>
+            <w:r>
+              <w:t>3 minutos como media</w:t>
+            </w:r>
+          </w:p>
         </w:tc>
       </w:tr>
       <w:tr>
@@ -4598,7 +4653,11 @@
           <w:tcPr>
             <w:tcW w:w="4955" w:type="dxa"/>
           </w:tcPr>
-          <w:p/>
+          <w:p>
+            <w:r>
+              <w:t>6 minutos como media</w:t>
+            </w:r>
+          </w:p>
         </w:tc>
       </w:tr>
       <w:tr>
@@ -4616,7 +4675,11 @@
           <w:tcPr>
             <w:tcW w:w="4955" w:type="dxa"/>
           </w:tcPr>
-          <w:p/>
+          <w:p>
+            <w:r>
+              <w:t>10 minutos como media</w:t>
+            </w:r>
+          </w:p>
         </w:tc>
       </w:tr>
     </w:tbl>
@@ -4634,27 +4697,14 @@
         <w:lastRenderedPageBreak/>
         <w:t xml:space="preserve">Tabla </w:t>
       </w:r>
-      <w:r>
-        <w:fldChar w:fldCharType="begin"/>
-      </w:r>
-      <w:r>
-        <w:instrText xml:space="preserve"> SEQ Tabla \* ARABIC </w:instrText>
-      </w:r>
-      <w:r>
-        <w:fldChar w:fldCharType="separate"/>
-      </w:r>
-      <w:r>
-        <w:rPr>
-          <w:noProof/>
-        </w:rPr>
-        <w:t>3</w:t>
-      </w:r>
-      <w:r>
-        <w:rPr>
-          <w:noProof/>
-        </w:rPr>
-        <w:fldChar w:fldCharType="end"/>
-      </w:r>
+      <w:fldSimple w:instr=" SEQ Tabla \* ARABIC ">
+        <w:r>
+          <w:rPr>
+            <w:noProof/>
+          </w:rPr>
+          <w:t>3</w:t>
+        </w:r>
+      </w:fldSimple>
       <w:r>
         <w:t>. Costos de utilización de algunos recursos</w:t>
       </w:r>
@@ -4676,8 +4726,8 @@
         <w:tblLook w:val="0400" w:firstRow="0" w:lastRow="0" w:firstColumn="0" w:lastColumn="0" w:noHBand="0" w:noVBand="1"/>
       </w:tblPr>
       <w:tblGrid>
-        <w:gridCol w:w="1029"/>
-        <w:gridCol w:w="3938"/>
+        <w:gridCol w:w="1271"/>
+        <w:gridCol w:w="3696"/>
         <w:gridCol w:w="3938"/>
       </w:tblGrid>
       <w:tr>
@@ -4686,7 +4736,7 @@
         </w:trPr>
         <w:tc>
           <w:tcPr>
-            <w:tcW w:w="1029" w:type="dxa"/>
+            <w:tcW w:w="1271" w:type="dxa"/>
             <w:shd w:val="clear" w:color="auto" w:fill="2F5496"/>
           </w:tcPr>
           <w:p>
@@ -4697,7 +4747,7 @@
         </w:tc>
         <w:tc>
           <w:tcPr>
-            <w:tcW w:w="3938" w:type="dxa"/>
+            <w:tcW w:w="3696" w:type="dxa"/>
             <w:shd w:val="clear" w:color="auto" w:fill="2F5496"/>
           </w:tcPr>
           <w:p>
@@ -4724,7 +4774,7 @@
         </w:trPr>
         <w:tc>
           <w:tcPr>
-            <w:tcW w:w="1029" w:type="dxa"/>
+            <w:tcW w:w="1271" w:type="dxa"/>
           </w:tcPr>
           <w:p>
             <w:r>
@@ -4734,7 +4784,7 @@
         </w:tc>
         <w:tc>
           <w:tcPr>
-            <w:tcW w:w="3938" w:type="dxa"/>
+            <w:tcW w:w="3696" w:type="dxa"/>
           </w:tcPr>
           <w:p>
             <w:r>
@@ -4759,7 +4809,7 @@
         </w:trPr>
         <w:tc>
           <w:tcPr>
-            <w:tcW w:w="1029" w:type="dxa"/>
+            <w:tcW w:w="1271" w:type="dxa"/>
           </w:tcPr>
           <w:p>
             <w:r>
@@ -4769,7 +4819,7 @@
         </w:tc>
         <w:tc>
           <w:tcPr>
-            <w:tcW w:w="3938" w:type="dxa"/>
+            <w:tcW w:w="3696" w:type="dxa"/>
           </w:tcPr>
           <w:p>
             <w:r>
@@ -4794,7 +4844,7 @@
         </w:trPr>
         <w:tc>
           <w:tcPr>
-            <w:tcW w:w="1029" w:type="dxa"/>
+            <w:tcW w:w="1271" w:type="dxa"/>
           </w:tcPr>
           <w:p>
             <w:r>
@@ -4804,7 +4854,7 @@
         </w:tc>
         <w:tc>
           <w:tcPr>
-            <w:tcW w:w="3938" w:type="dxa"/>
+            <w:tcW w:w="3696" w:type="dxa"/>
           </w:tcPr>
           <w:p>
             <w:r>
@@ -4829,7 +4879,7 @@
         </w:trPr>
         <w:tc>
           <w:tcPr>
-            <w:tcW w:w="1029" w:type="dxa"/>
+            <w:tcW w:w="1271" w:type="dxa"/>
           </w:tcPr>
           <w:p>
             <w:r>
@@ -4839,7 +4889,7 @@
         </w:tc>
         <w:tc>
           <w:tcPr>
-            <w:tcW w:w="3938" w:type="dxa"/>
+            <w:tcW w:w="3696" w:type="dxa"/>
           </w:tcPr>
           <w:p>
             <w:r>
@@ -4864,7 +4914,7 @@
         </w:trPr>
         <w:tc>
           <w:tcPr>
-            <w:tcW w:w="1029" w:type="dxa"/>
+            <w:tcW w:w="1271" w:type="dxa"/>
           </w:tcPr>
           <w:p>
             <w:r>
@@ -4874,7 +4924,7 @@
         </w:tc>
         <w:tc>
           <w:tcPr>
-            <w:tcW w:w="3938" w:type="dxa"/>
+            <w:tcW w:w="3696" w:type="dxa"/>
           </w:tcPr>
           <w:p>
             <w:r>
@@ -4899,7 +4949,7 @@
         </w:trPr>
         <w:tc>
           <w:tcPr>
-            <w:tcW w:w="1029" w:type="dxa"/>
+            <w:tcW w:w="1271" w:type="dxa"/>
           </w:tcPr>
           <w:p>
             <w:r>
@@ -4909,7 +4959,7 @@
         </w:tc>
         <w:tc>
           <w:tcPr>
-            <w:tcW w:w="3938" w:type="dxa"/>
+            <w:tcW w:w="3696" w:type="dxa"/>
           </w:tcPr>
           <w:p>
             <w:r>
@@ -4934,7 +4984,7 @@
         </w:trPr>
         <w:tc>
           <w:tcPr>
-            <w:tcW w:w="1029" w:type="dxa"/>
+            <w:tcW w:w="1271" w:type="dxa"/>
           </w:tcPr>
           <w:p>
             <w:r>
@@ -4944,21 +4994,169 @@
         </w:tc>
         <w:tc>
           <w:tcPr>
+            <w:tcW w:w="3696" w:type="dxa"/>
+          </w:tcPr>
+          <w:p>
+            <w:r>
+              <w:t>3</w:t>
+            </w:r>
+          </w:p>
+        </w:tc>
+        <w:tc>
+          <w:tcPr>
             <w:tcW w:w="3938" w:type="dxa"/>
           </w:tcPr>
           <w:p>
             <w:r>
-              <w:t>3</w:t>
-            </w:r>
-          </w:p>
-        </w:tc>
-        <w:tc>
-          <w:tcPr>
-            <w:tcW w:w="3938" w:type="dxa"/>
-          </w:tcPr>
-          <w:p>
-            <w:r>
               <w:t>0</w:t>
+            </w:r>
+          </w:p>
+        </w:tc>
+      </w:tr>
+      <w:tr>
+        <w:trPr>
+          <w:trHeight w:val="261"/>
+        </w:trPr>
+        <w:tc>
+          <w:tcPr>
+            <w:tcW w:w="1271" w:type="dxa"/>
+          </w:tcPr>
+          <w:p>
+            <w:r>
+              <w:t>Operarios</w:t>
+            </w:r>
+          </w:p>
+        </w:tc>
+        <w:tc>
+          <w:tcPr>
+            <w:tcW w:w="7634" w:type="dxa"/>
+            <w:gridSpan w:val="2"/>
+          </w:tcPr>
+          <w:p>
+            <w:r>
+              <w:t xml:space="preserve">Los operarios cuestan 7 €/h </w:t>
+            </w:r>
+          </w:p>
+        </w:tc>
+      </w:tr>
+    </w:tbl>
+    <w:p/>
+    <w:p>
+      <w:pPr>
+        <w:pStyle w:val="Descripcin"/>
+        <w:keepNext/>
+      </w:pPr>
+      <w:r>
+        <w:t xml:space="preserve">Tabla </w:t>
+      </w:r>
+      <w:fldSimple w:instr=" SEQ Tabla \* ARABIC ">
+        <w:r>
+          <w:rPr>
+            <w:noProof/>
+          </w:rPr>
+          <w:t>4</w:t>
+        </w:r>
+      </w:fldSimple>
+      <w:r>
+        <w:t>. Otros costos consi</w:t>
+      </w:r>
+      <w:r>
+        <w:t>derados</w:t>
+      </w:r>
+    </w:p>
+    <w:tbl>
+      <w:tblPr>
+        <w:tblStyle w:val="a2"/>
+        <w:tblW w:w="8926" w:type="dxa"/>
+        <w:tblInd w:w="0" w:type="dxa"/>
+        <w:tblBorders>
+          <w:top w:val="single" w:sz="4" w:space="0" w:color="000000"/>
+          <w:left w:val="single" w:sz="4" w:space="0" w:color="000000"/>
+          <w:bottom w:val="single" w:sz="4" w:space="0" w:color="000000"/>
+          <w:right w:val="single" w:sz="4" w:space="0" w:color="000000"/>
+          <w:insideH w:val="single" w:sz="4" w:space="0" w:color="000000"/>
+          <w:insideV w:val="single" w:sz="4" w:space="0" w:color="000000"/>
+        </w:tblBorders>
+        <w:tblLayout w:type="fixed"/>
+        <w:tblLook w:val="0400" w:firstRow="0" w:lastRow="0" w:firstColumn="0" w:lastColumn="0" w:noHBand="0" w:noVBand="1"/>
+      </w:tblPr>
+      <w:tblGrid>
+        <w:gridCol w:w="2972"/>
+        <w:gridCol w:w="5954"/>
+      </w:tblGrid>
+      <w:tr>
+        <w:trPr>
+          <w:trHeight w:val="261"/>
+        </w:trPr>
+        <w:tc>
+          <w:tcPr>
+            <w:tcW w:w="2972" w:type="dxa"/>
+            <w:shd w:val="clear" w:color="auto" w:fill="2F5496"/>
+          </w:tcPr>
+          <w:p>
+            <w:r>
+              <w:t>Elemento</w:t>
+            </w:r>
+          </w:p>
+        </w:tc>
+        <w:tc>
+          <w:tcPr>
+            <w:tcW w:w="5954" w:type="dxa"/>
+            <w:shd w:val="clear" w:color="auto" w:fill="2F5496"/>
+          </w:tcPr>
+          <w:p>
+            <w:r>
+              <w:t>Costo (€)</w:t>
+            </w:r>
+          </w:p>
+        </w:tc>
+      </w:tr>
+      <w:tr>
+        <w:trPr>
+          <w:trHeight w:val="246"/>
+        </w:trPr>
+        <w:tc>
+          <w:tcPr>
+            <w:tcW w:w="2972" w:type="dxa"/>
+          </w:tcPr>
+          <w:p>
+            <w:r>
+              <w:t>Brigada de mantenimiento</w:t>
+            </w:r>
+          </w:p>
+        </w:tc>
+        <w:tc>
+          <w:tcPr>
+            <w:tcW w:w="5954" w:type="dxa"/>
+          </w:tcPr>
+          <w:p>
+            <w:r>
+              <w:t>5 € por reparación</w:t>
+            </w:r>
+          </w:p>
+        </w:tc>
+      </w:tr>
+      <w:tr>
+        <w:trPr>
+          <w:trHeight w:val="261"/>
+        </w:trPr>
+        <w:tc>
+          <w:tcPr>
+            <w:tcW w:w="2972" w:type="dxa"/>
+          </w:tcPr>
+          <w:p>
+            <w:r>
+              <w:t>Torillo</w:t>
+            </w:r>
+          </w:p>
+        </w:tc>
+        <w:tc>
+          <w:tcPr>
+            <w:tcW w:w="5954" w:type="dxa"/>
+          </w:tcPr>
+          <w:p>
+            <w:r>
+              <w:t>El torillo es eléctrico y consume 40 kW/h, teniendo el kW un precio de 0.2 €</w:t>
             </w:r>
           </w:p>
         </w:tc>
@@ -4979,7 +5177,7 @@
           <w:szCs w:val="36"/>
         </w:rPr>
       </w:pPr>
-      <w:bookmarkStart w:id="19" w:name="_Toc502227922"/>
+      <w:bookmarkStart w:id="18" w:name="_Toc502250676"/>
       <w:r>
         <w:rPr>
           <w:rFonts w:ascii="ZapfHumnst Dm BT" w:eastAsia="ZapfHumnst Dm BT" w:hAnsi="ZapfHumnst Dm BT" w:cs="ZapfHumnst Dm BT"/>
@@ -4988,7 +5186,7 @@
         </w:rPr>
         <w:t>Análisis estadístico</w:t>
       </w:r>
-      <w:bookmarkEnd w:id="19"/>
+      <w:bookmarkEnd w:id="18"/>
     </w:p>
     <w:p/>
     <w:p>
@@ -5085,7 +5283,7 @@
           <w:szCs w:val="28"/>
         </w:rPr>
       </w:pPr>
-      <w:bookmarkStart w:id="20" w:name="_Toc502227923"/>
+      <w:bookmarkStart w:id="19" w:name="_Toc502250677"/>
       <w:r>
         <w:rPr>
           <w:rFonts w:ascii="ZapfHumnst Dm BT" w:eastAsia="ZapfHumnst Dm BT" w:hAnsi="ZapfHumnst Dm BT" w:cs="ZapfHumnst Dm BT"/>
@@ -5116,7 +5314,7 @@
         </w:rPr>
         <w:t>Cantidades de productos que quedan en los almacenes y que abandonan el sistema</w:t>
       </w:r>
-      <w:bookmarkEnd w:id="20"/>
+      <w:bookmarkEnd w:id="19"/>
     </w:p>
     <w:p>
       <w:r>
@@ -5162,7 +5360,11 @@
         <w:t xml:space="preserve">La cantidad de cajas de productos que abandonan </w:t>
       </w:r>
       <w:r>
-        <w:t>el sistema dependerá de los pedidos de los clientes. Al día se reciben una cantidad de pedidos, cada uno de ellos con sus especificidades en cuánto al número de maquetas de aviones y de coches que deben estar en una caja, además cada pedido indicará el número de palés de ese tipo específico de cajas</w:t>
+        <w:t xml:space="preserve">el sistema dependerá de los pedidos de los clientes. Al día se reciben una cantidad de pedidos, cada uno de ellos con sus </w:t>
+      </w:r>
+      <w:r>
+        <w:lastRenderedPageBreak/>
+        <w:t>especificidades en cuánto al número de maquetas de aviones y de coches que deben estar en una caja, además cada pedido indicará el número de palés de ese tipo específico de cajas</w:t>
       </w:r>
       <w:r>
         <w:t>. En este trabajo se tratará como cantidad de cajas de productos que abandonan el sistema a las cantidades de cajas de M1 y M2 totalmente procesadas y que fueron utilizadas para satisfacer los pedidos recibidos</w:t>
@@ -5182,8 +5384,6 @@
         <w:t>cuenta las aclaraciones anteriores.</w:t>
       </w:r>
     </w:p>
-    <w:p/>
-    <w:p/>
     <w:p>
       <w:pPr>
         <w:pStyle w:val="Descripcin"/>
@@ -5192,27 +5392,14 @@
       <w:r>
         <w:t xml:space="preserve">Tabla </w:t>
       </w:r>
-      <w:r>
-        <w:fldChar w:fldCharType="begin"/>
-      </w:r>
-      <w:r>
-        <w:instrText xml:space="preserve"> SEQ Tabla \* ARABIC </w:instrText>
-      </w:r>
-      <w:r>
-        <w:fldChar w:fldCharType="separate"/>
-      </w:r>
-      <w:r>
-        <w:rPr>
-          <w:noProof/>
-        </w:rPr>
-        <w:t>4</w:t>
-      </w:r>
-      <w:r>
-        <w:rPr>
-          <w:noProof/>
-        </w:rPr>
-        <w:fldChar w:fldCharType="end"/>
-      </w:r>
+      <w:fldSimple w:instr=" SEQ Tabla \* ARABIC ">
+        <w:r>
+          <w:rPr>
+            <w:noProof/>
+          </w:rPr>
+          <w:t>5</w:t>
+        </w:r>
+      </w:fldSimple>
       <w:r>
         <w:t>. Cantidad de cajas de productos que quedan en los almacenes al finalizar la jornada laboral</w:t>
       </w:r>
@@ -5465,16 +5652,16 @@
     </w:tbl>
     <w:p/>
     <w:p>
-      <w:commentRangeStart w:id="21"/>
+      <w:commentRangeStart w:id="20"/>
       <w:r>
         <w:t xml:space="preserve">Comentar </w:t>
       </w:r>
-      <w:commentRangeEnd w:id="21"/>
+      <w:commentRangeEnd w:id="20"/>
       <w:r>
         <w:rPr>
           <w:rStyle w:val="Refdecomentario"/>
         </w:rPr>
-        <w:commentReference w:id="21"/>
+        <w:commentReference w:id="20"/>
       </w:r>
     </w:p>
     <w:p>
@@ -5485,27 +5672,14 @@
       <w:r>
         <w:t xml:space="preserve">Tabla </w:t>
       </w:r>
-      <w:r>
-        <w:fldChar w:fldCharType="begin"/>
-      </w:r>
-      <w:r>
-        <w:instrText xml:space="preserve"> SEQ Tabla \* ARABIC </w:instrText>
-      </w:r>
-      <w:r>
-        <w:fldChar w:fldCharType="separate"/>
-      </w:r>
-      <w:r>
-        <w:rPr>
-          <w:noProof/>
-        </w:rPr>
-        <w:t>5</w:t>
-      </w:r>
-      <w:r>
-        <w:rPr>
-          <w:noProof/>
-        </w:rPr>
-        <w:fldChar w:fldCharType="end"/>
-      </w:r>
+      <w:fldSimple w:instr=" SEQ Tabla \* ARABIC ">
+        <w:r>
+          <w:rPr>
+            <w:noProof/>
+          </w:rPr>
+          <w:t>6</w:t>
+        </w:r>
+      </w:fldSimple>
       <w:r>
         <w:t>. Cantidad de cajas de productos que abandonan el sistema al final de la jornada laboral</w:t>
       </w:r>
@@ -5730,16 +5904,16 @@
     </w:tbl>
     <w:p/>
     <w:p>
-      <w:commentRangeStart w:id="22"/>
+      <w:commentRangeStart w:id="21"/>
       <w:r>
         <w:t>Comentar</w:t>
       </w:r>
-      <w:commentRangeEnd w:id="22"/>
+      <w:commentRangeEnd w:id="21"/>
       <w:r>
         <w:rPr>
           <w:rStyle w:val="Refdecomentario"/>
         </w:rPr>
-        <w:commentReference w:id="22"/>
+        <w:commentReference w:id="21"/>
       </w:r>
     </w:p>
     <w:p>
@@ -5753,7 +5927,7 @@
           <w:szCs w:val="28"/>
         </w:rPr>
       </w:pPr>
-      <w:bookmarkStart w:id="23" w:name="_Toc502227924"/>
+      <w:bookmarkStart w:id="22" w:name="_Toc502250678"/>
       <w:r>
         <w:rPr>
           <w:rFonts w:ascii="ZapfHumnst Dm BT" w:eastAsia="ZapfHumnst Dm BT" w:hAnsi="ZapfHumnst Dm BT" w:cs="ZapfHumnst Dm BT"/>
@@ -5804,16 +5978,299 @@
         </w:rPr>
         <w:t>Valor máximo de cajas en espera de ser atendidas por la máquina MA1 a lo largo del día</w:t>
       </w:r>
-      <w:bookmarkEnd w:id="23"/>
-    </w:p>
-    <w:p>
-      <w:r>
-        <w:t xml:space="preserve">Para responder </w:t>
-      </w:r>
-      <w:r>
-        <w:t>a ¿Cuál es el valor máximo de cajas que se encuentran a la espera de ser atendidos por la máquina MA1 a lo largo del día?</w:t>
-      </w:r>
-    </w:p>
+      <w:bookmarkEnd w:id="22"/>
+    </w:p>
+    <w:p>
+      <w:r>
+        <w:t>Debido a que la máquina MA1 procesa piezas del material M1 o M2 es</w:t>
+      </w:r>
+      <w:r>
+        <w:t xml:space="preserve"> </w:t>
+      </w:r>
+      <w:r>
+        <w:t xml:space="preserve">conveniente indicar </w:t>
+      </w:r>
+      <w:r>
+        <w:t xml:space="preserve">el máximo número de piezas en espera de ser atendidas. </w:t>
+      </w:r>
+      <w:r>
+        <w:t xml:space="preserve"> La </w:t>
+      </w:r>
+      <w:commentRangeStart w:id="23"/>
+      <w:r>
+        <w:t>Tabla X</w:t>
+      </w:r>
+      <w:commentRangeEnd w:id="23"/>
+      <w:r>
+        <w:rPr>
+          <w:rStyle w:val="Refdecomentario"/>
+        </w:rPr>
+        <w:commentReference w:id="23"/>
+      </w:r>
+      <w:r>
+        <w:t xml:space="preserve"> </w:t>
+      </w:r>
+      <w:r>
+        <w:t>responde a esta interrogante</w:t>
+      </w:r>
+      <w:r>
+        <w:rPr>
+          <w:rStyle w:val="Refdenotaalpie"/>
+        </w:rPr>
+        <w:footnoteReference w:id="1"/>
+      </w:r>
+      <w:r>
+        <w:t xml:space="preserve">. </w:t>
+      </w:r>
+    </w:p>
+    <w:p/>
+    <w:p>
+      <w:pPr>
+        <w:pStyle w:val="Descripcin"/>
+        <w:keepNext/>
+      </w:pPr>
+      <w:r>
+        <w:lastRenderedPageBreak/>
+        <w:t xml:space="preserve">Tabla </w:t>
+      </w:r>
+      <w:fldSimple w:instr=" SEQ Tabla \* ARABIC ">
+        <w:r>
+          <w:rPr>
+            <w:noProof/>
+          </w:rPr>
+          <w:t>7</w:t>
+        </w:r>
+      </w:fldSimple>
+      <w:r>
+        <w:t>. Estadísticas sobre la cantidad de piezas y cajas en espera de ser atendidas por la máquina MA1</w:t>
+      </w:r>
+    </w:p>
+    <w:tbl>
+      <w:tblPr>
+        <w:tblStyle w:val="a2"/>
+        <w:tblW w:w="8921" w:type="dxa"/>
+        <w:tblInd w:w="0" w:type="dxa"/>
+        <w:tblBorders>
+          <w:top w:val="single" w:sz="4" w:space="0" w:color="000000"/>
+          <w:left w:val="single" w:sz="4" w:space="0" w:color="000000"/>
+          <w:bottom w:val="single" w:sz="4" w:space="0" w:color="000000"/>
+          <w:right w:val="single" w:sz="4" w:space="0" w:color="000000"/>
+          <w:insideH w:val="single" w:sz="4" w:space="0" w:color="000000"/>
+          <w:insideV w:val="single" w:sz="4" w:space="0" w:color="000000"/>
+        </w:tblBorders>
+        <w:tblLayout w:type="fixed"/>
+        <w:tblLook w:val="0400" w:firstRow="0" w:lastRow="0" w:firstColumn="0" w:lastColumn="0" w:noHBand="0" w:noVBand="1"/>
+      </w:tblPr>
+      <w:tblGrid>
+        <w:gridCol w:w="1129"/>
+        <w:gridCol w:w="4678"/>
+        <w:gridCol w:w="3114"/>
+      </w:tblGrid>
+      <w:tr>
+        <w:trPr>
+          <w:trHeight w:val="245"/>
+        </w:trPr>
+        <w:tc>
+          <w:tcPr>
+            <w:tcW w:w="1129" w:type="dxa"/>
+            <w:shd w:val="clear" w:color="auto" w:fill="2F5496"/>
+          </w:tcPr>
+          <w:p>
+            <w:r>
+              <w:t>Medida</w:t>
+            </w:r>
+          </w:p>
+        </w:tc>
+        <w:tc>
+          <w:tcPr>
+            <w:tcW w:w="4678" w:type="dxa"/>
+            <w:shd w:val="clear" w:color="auto" w:fill="2F5496"/>
+          </w:tcPr>
+          <w:p>
+            <w:r>
+              <w:t>Descripción</w:t>
+            </w:r>
+          </w:p>
+        </w:tc>
+        <w:tc>
+          <w:tcPr>
+            <w:tcW w:w="3114" w:type="dxa"/>
+            <w:shd w:val="clear" w:color="auto" w:fill="2F5496"/>
+          </w:tcPr>
+          <w:p>
+            <w:r>
+              <w:t>Valor</w:t>
+            </w:r>
+          </w:p>
+        </w:tc>
+      </w:tr>
+      <w:tr>
+        <w:trPr>
+          <w:trHeight w:val="231"/>
+        </w:trPr>
+        <w:tc>
+          <w:tcPr>
+            <w:tcW w:w="1129" w:type="dxa"/>
+          </w:tcPr>
+          <w:p>
+            <w:r>
+              <w:t>1</w:t>
+            </w:r>
+          </w:p>
+        </w:tc>
+        <w:tc>
+          <w:tcPr>
+            <w:tcW w:w="4678" w:type="dxa"/>
+          </w:tcPr>
+          <w:p>
+            <w:r>
+              <w:t>Promedio de piezas en esp</w:t>
+            </w:r>
+            <w:r>
+              <w:t>era</w:t>
+            </w:r>
+          </w:p>
+        </w:tc>
+        <w:tc>
+          <w:tcPr>
+            <w:tcW w:w="3114" w:type="dxa"/>
+          </w:tcPr>
+          <w:p>
+            <w:r>
+              <w:t>46.9909 ≈ 47</w:t>
+            </w:r>
+          </w:p>
+        </w:tc>
+      </w:tr>
+      <w:tr>
+        <w:trPr>
+          <w:trHeight w:val="245"/>
+        </w:trPr>
+        <w:tc>
+          <w:tcPr>
+            <w:tcW w:w="1129" w:type="dxa"/>
+          </w:tcPr>
+          <w:p>
+            <w:r>
+              <w:t>2</w:t>
+            </w:r>
+          </w:p>
+        </w:tc>
+        <w:tc>
+          <w:tcPr>
+            <w:tcW w:w="4678" w:type="dxa"/>
+          </w:tcPr>
+          <w:p>
+            <w:pPr>
+              <w:rPr>
+                <w:b/>
+              </w:rPr>
+            </w:pPr>
+            <w:r>
+              <w:rPr>
+                <w:b/>
+              </w:rPr>
+              <w:t>Máximo número de piezas en esper</w:t>
+            </w:r>
+            <w:r>
+              <w:rPr>
+                <w:b/>
+              </w:rPr>
+              <w:t>a</w:t>
+            </w:r>
+          </w:p>
+        </w:tc>
+        <w:tc>
+          <w:tcPr>
+            <w:tcW w:w="3114" w:type="dxa"/>
+          </w:tcPr>
+          <w:p>
+            <w:r>
+              <w:t>128</w:t>
+            </w:r>
+          </w:p>
+        </w:tc>
+      </w:tr>
+      <w:tr>
+        <w:trPr>
+          <w:trHeight w:val="231"/>
+        </w:trPr>
+        <w:tc>
+          <w:tcPr>
+            <w:tcW w:w="1129" w:type="dxa"/>
+          </w:tcPr>
+          <w:p>
+            <w:r>
+              <w:t>3</w:t>
+            </w:r>
+          </w:p>
+        </w:tc>
+        <w:tc>
+          <w:tcPr>
+            <w:tcW w:w="4678" w:type="dxa"/>
+          </w:tcPr>
+          <w:p>
+            <w:r>
+              <w:t>Promedio de cajas de material M1 o M2 en espera</w:t>
+            </w:r>
+          </w:p>
+        </w:tc>
+        <w:tc>
+          <w:tcPr>
+            <w:tcW w:w="3114" w:type="dxa"/>
+          </w:tcPr>
+          <w:p>
+            <w:r>
+              <w:t>≈ 12</w:t>
+            </w:r>
+          </w:p>
+        </w:tc>
+      </w:tr>
+      <w:tr>
+        <w:trPr>
+          <w:trHeight w:val="245"/>
+        </w:trPr>
+        <w:tc>
+          <w:tcPr>
+            <w:tcW w:w="1129" w:type="dxa"/>
+          </w:tcPr>
+          <w:p>
+            <w:r>
+              <w:t>4</w:t>
+            </w:r>
+          </w:p>
+        </w:tc>
+        <w:tc>
+          <w:tcPr>
+            <w:tcW w:w="4678" w:type="dxa"/>
+          </w:tcPr>
+          <w:p>
+            <w:pPr>
+              <w:rPr>
+                <w:b/>
+              </w:rPr>
+            </w:pPr>
+            <w:r>
+              <w:rPr>
+                <w:b/>
+              </w:rPr>
+              <w:t>Máximo número de cajas de material M1 o M2 en espera</w:t>
+            </w:r>
+          </w:p>
+        </w:tc>
+        <w:tc>
+          <w:tcPr>
+            <w:tcW w:w="3114" w:type="dxa"/>
+          </w:tcPr>
+          <w:p>
+            <w:r>
+              <w:t>32</w:t>
+            </w:r>
+          </w:p>
+        </w:tc>
+      </w:tr>
+    </w:tbl>
+    <w:p/>
     <w:p>
       <w:pPr>
         <w:pStyle w:val="Ttulo2"/>
@@ -5825,7 +6282,7 @@
           <w:szCs w:val="28"/>
         </w:rPr>
       </w:pPr>
-      <w:bookmarkStart w:id="24" w:name="_Toc502227925"/>
+      <w:bookmarkStart w:id="24" w:name="_Toc502250679"/>
       <w:r>
         <w:rPr>
           <w:rFonts w:ascii="ZapfHumnst Dm BT" w:eastAsia="ZapfHumnst Dm BT" w:hAnsi="ZapfHumnst Dm BT" w:cs="ZapfHumnst Dm BT"/>
@@ -5880,7 +6337,7 @@
     </w:p>
     <w:p>
       <w:r>
-        <w:t>Comentar</w:t>
+        <w:t xml:space="preserve">La máquina MA1 sufrió 10 fallos en el día con un costo de reparación de averías de 50 €. </w:t>
       </w:r>
     </w:p>
     <w:p>
@@ -5894,7 +6351,7 @@
           <w:szCs w:val="28"/>
         </w:rPr>
       </w:pPr>
-      <w:bookmarkStart w:id="25" w:name="_Toc502227926"/>
+      <w:bookmarkStart w:id="25" w:name="_Toc502250680"/>
       <w:r>
         <w:rPr>
           <w:rFonts w:ascii="ZapfHumnst Dm BT" w:eastAsia="ZapfHumnst Dm BT" w:hAnsi="ZapfHumnst Dm BT" w:cs="ZapfHumnst Dm BT"/>
@@ -5949,9 +6406,774 @@
     </w:p>
     <w:p>
       <w:r>
-        <w:t>Comentar</w:t>
-      </w:r>
-    </w:p>
+        <w:t xml:space="preserve">La simulación realizada </w:t>
+      </w:r>
+      <w:r>
+        <w:t xml:space="preserve">con los valores especificados ha revelado un problema. La máquina MA3 no se utiliza. </w:t>
+      </w:r>
+    </w:p>
+    <w:p>
+      <w:r>
+        <w:t xml:space="preserve">La Figura </w:t>
+      </w:r>
+      <w:commentRangeStart w:id="26"/>
+      <w:r>
+        <w:t>X</w:t>
+      </w:r>
+      <w:commentRangeEnd w:id="26"/>
+      <w:r>
+        <w:rPr>
+          <w:rStyle w:val="Refdecomentario"/>
+        </w:rPr>
+        <w:commentReference w:id="26"/>
+      </w:r>
+      <w:r>
+        <w:t xml:space="preserve"> muestra una porción de una captura de un reporte de Arena que así lo indica.</w:t>
+      </w:r>
+    </w:p>
+    <w:p>
+      <w:pPr>
+        <w:keepNext/>
+        <w:jc w:val="center"/>
+      </w:pPr>
+      <w:r>
+        <w:rPr>
+          <w:noProof/>
+        </w:rPr>
+        <w:drawing>
+          <wp:inline distT="0" distB="0" distL="0" distR="0" wp14:anchorId="1DDAA8FC" wp14:editId="6DBBF864">
+            <wp:extent cx="5400040" cy="1935480"/>
+            <wp:effectExtent l="0" t="0" r="0" b="7620"/>
+            <wp:docPr id="4" name="Imagen 4"/>
+            <wp:cNvGraphicFramePr>
+              <a:graphicFrameLocks xmlns:a="http://schemas.openxmlformats.org/drawingml/2006/main" noChangeAspect="1"/>
+            </wp:cNvGraphicFramePr>
+            <a:graphic xmlns:a="http://schemas.openxmlformats.org/drawingml/2006/main">
+              <a:graphicData uri="http://schemas.openxmlformats.org/drawingml/2006/picture">
+                <pic:pic xmlns:pic="http://schemas.openxmlformats.org/drawingml/2006/picture">
+                  <pic:nvPicPr>
+                    <pic:cNvPr id="4" name="captura de utilización de recursos.JPG"/>
+                    <pic:cNvPicPr/>
+                  </pic:nvPicPr>
+                  <pic:blipFill>
+                    <a:blip r:embed="rId21">
+                      <a:extLst>
+                        <a:ext uri="{28A0092B-C50C-407E-A947-70E740481C1C}">
+                          <a14:useLocalDpi xmlns:a14="http://schemas.microsoft.com/office/drawing/2010/main" val="0"/>
+                        </a:ext>
+                      </a:extLst>
+                    </a:blip>
+                    <a:stretch>
+                      <a:fillRect/>
+                    </a:stretch>
+                  </pic:blipFill>
+                  <pic:spPr>
+                    <a:xfrm>
+                      <a:off x="0" y="0"/>
+                      <a:ext cx="5400040" cy="1935480"/>
+                    </a:xfrm>
+                    <a:prstGeom prst="rect">
+                      <a:avLst/>
+                    </a:prstGeom>
+                  </pic:spPr>
+                </pic:pic>
+              </a:graphicData>
+            </a:graphic>
+          </wp:inline>
+        </w:drawing>
+      </w:r>
+    </w:p>
+    <w:p>
+      <w:pPr>
+        <w:pStyle w:val="Descripcin"/>
+      </w:pPr>
+      <w:r>
+        <w:t xml:space="preserve">Figura </w:t>
+      </w:r>
+      <w:fldSimple w:instr=" SEQ Figura \* ARABIC ">
+        <w:r>
+          <w:rPr>
+            <w:noProof/>
+          </w:rPr>
+          <w:t>2</w:t>
+        </w:r>
+      </w:fldSimple>
+      <w:r>
+        <w:t>. Utilización de las máquinas MA1, MA2, MA3</w:t>
+      </w:r>
+    </w:p>
+    <w:p>
+      <w:r>
+        <w:t xml:space="preserve">El resultado mostrado es lógico pues el procesamiento de una pieza en MA1 demora 5 minutos y el </w:t>
+      </w:r>
+      <w:r>
+        <w:t xml:space="preserve">traslado hasta las máquinas MA2 o MA3 demora entre 60 y 80 segundos con lo cual ya la máquina MA2 que lo más que demoraría normalmente en ejecutar serían 6 minutos (al ejecutar el programa P2) estaría libre. Las figuras </w:t>
+      </w:r>
+      <w:commentRangeStart w:id="27"/>
+      <w:r>
+        <w:t>X</w:t>
+      </w:r>
+      <w:r>
+        <w:t>, X2</w:t>
+      </w:r>
+      <w:r>
+        <w:t xml:space="preserve"> e Y</w:t>
+      </w:r>
+      <w:commentRangeEnd w:id="27"/>
+      <w:r>
+        <w:rPr>
+          <w:rStyle w:val="Refdecomentario"/>
+        </w:rPr>
+        <w:commentReference w:id="27"/>
+      </w:r>
+      <w:r>
+        <w:t xml:space="preserve"> muestran la configuración de los módulos de Arena utilizados para modelar el uso de las máquinas MA2 y MA3.</w:t>
+      </w:r>
+    </w:p>
+    <w:p>
+      <w:pPr>
+        <w:keepNext/>
+        <w:jc w:val="center"/>
+      </w:pPr>
+      <w:r>
+        <w:rPr>
+          <w:noProof/>
+        </w:rPr>
+        <w:lastRenderedPageBreak/>
+        <w:drawing>
+          <wp:inline distT="0" distB="0" distL="0" distR="0" wp14:anchorId="1BA04DA3" wp14:editId="2E4D7BD5">
+            <wp:extent cx="4257675" cy="4200525"/>
+            <wp:effectExtent l="0" t="0" r="9525" b="9525"/>
+            <wp:docPr id="5" name="Imagen 5"/>
+            <wp:cNvGraphicFramePr>
+              <a:graphicFrameLocks xmlns:a="http://schemas.openxmlformats.org/drawingml/2006/main" noChangeAspect="1"/>
+            </wp:cNvGraphicFramePr>
+            <a:graphic xmlns:a="http://schemas.openxmlformats.org/drawingml/2006/main">
+              <a:graphicData uri="http://schemas.openxmlformats.org/drawingml/2006/picture">
+                <pic:pic xmlns:pic="http://schemas.openxmlformats.org/drawingml/2006/picture">
+                  <pic:nvPicPr>
+                    <pic:cNvPr id="5" name="Proceso de pasar pieza a máquina MA2 o MA3 libre.JPG"/>
+                    <pic:cNvPicPr/>
+                  </pic:nvPicPr>
+                  <pic:blipFill>
+                    <a:blip r:embed="rId22">
+                      <a:extLst>
+                        <a:ext uri="{28A0092B-C50C-407E-A947-70E740481C1C}">
+                          <a14:useLocalDpi xmlns:a14="http://schemas.microsoft.com/office/drawing/2010/main" val="0"/>
+                        </a:ext>
+                      </a:extLst>
+                    </a:blip>
+                    <a:stretch>
+                      <a:fillRect/>
+                    </a:stretch>
+                  </pic:blipFill>
+                  <pic:spPr>
+                    <a:xfrm>
+                      <a:off x="0" y="0"/>
+                      <a:ext cx="4257675" cy="4200525"/>
+                    </a:xfrm>
+                    <a:prstGeom prst="rect">
+                      <a:avLst/>
+                    </a:prstGeom>
+                  </pic:spPr>
+                </pic:pic>
+              </a:graphicData>
+            </a:graphic>
+          </wp:inline>
+        </w:drawing>
+      </w:r>
+    </w:p>
+    <w:p>
+      <w:pPr>
+        <w:pStyle w:val="Descripcin"/>
+        <w:jc w:val="center"/>
+      </w:pPr>
+      <w:r>
+        <w:t xml:space="preserve">Figura </w:t>
+      </w:r>
+      <w:fldSimple w:instr=" SEQ Figura \* ARABIC ">
+        <w:r>
+          <w:rPr>
+            <w:noProof/>
+          </w:rPr>
+          <w:t>3</w:t>
+        </w:r>
+      </w:fldSimple>
+      <w:r>
+        <w:t>. Configuración del módulo que permite pasar una pieza a la máquina MA2 o MA3 libre</w:t>
+      </w:r>
+    </w:p>
+    <w:p>
+      <w:pPr>
+        <w:keepNext/>
+        <w:jc w:val="center"/>
+      </w:pPr>
+      <w:r>
+        <w:rPr>
+          <w:noProof/>
+        </w:rPr>
+        <w:drawing>
+          <wp:inline distT="0" distB="0" distL="0" distR="0" wp14:anchorId="0EB70961" wp14:editId="7797DEC5">
+            <wp:extent cx="3400425" cy="2057400"/>
+            <wp:effectExtent l="0" t="0" r="9525" b="0"/>
+            <wp:docPr id="6" name="Imagen 6"/>
+            <wp:cNvGraphicFramePr>
+              <a:graphicFrameLocks xmlns:a="http://schemas.openxmlformats.org/drawingml/2006/main" noChangeAspect="1"/>
+            </wp:cNvGraphicFramePr>
+            <a:graphic xmlns:a="http://schemas.openxmlformats.org/drawingml/2006/main">
+              <a:graphicData uri="http://schemas.openxmlformats.org/drawingml/2006/picture">
+                <pic:pic xmlns:pic="http://schemas.openxmlformats.org/drawingml/2006/picture">
+                  <pic:nvPicPr>
+                    <pic:cNvPr id="6" name="módulo de máquinas MA2 y MA3.JPG"/>
+                    <pic:cNvPicPr/>
+                  </pic:nvPicPr>
+                  <pic:blipFill>
+                    <a:blip r:embed="rId23">
+                      <a:extLst>
+                        <a:ext uri="{28A0092B-C50C-407E-A947-70E740481C1C}">
+                          <a14:useLocalDpi xmlns:a14="http://schemas.microsoft.com/office/drawing/2010/main" val="0"/>
+                        </a:ext>
+                      </a:extLst>
+                    </a:blip>
+                    <a:stretch>
+                      <a:fillRect/>
+                    </a:stretch>
+                  </pic:blipFill>
+                  <pic:spPr>
+                    <a:xfrm>
+                      <a:off x="0" y="0"/>
+                      <a:ext cx="3400425" cy="2057400"/>
+                    </a:xfrm>
+                    <a:prstGeom prst="rect">
+                      <a:avLst/>
+                    </a:prstGeom>
+                  </pic:spPr>
+                </pic:pic>
+              </a:graphicData>
+            </a:graphic>
+          </wp:inline>
+        </w:drawing>
+      </w:r>
+    </w:p>
+    <w:p>
+      <w:pPr>
+        <w:pStyle w:val="Descripcin"/>
+        <w:jc w:val="center"/>
+      </w:pPr>
+      <w:r>
+        <w:t xml:space="preserve">Figura </w:t>
+      </w:r>
+      <w:fldSimple w:instr=" SEQ Figura \* ARABIC ">
+        <w:r>
+          <w:rPr>
+            <w:noProof/>
+          </w:rPr>
+          <w:t>4</w:t>
+        </w:r>
+      </w:fldSimple>
+      <w:r>
+        <w:t>. Configuración del módulo que permite pasar una pieza a la máquina MA2 o MA3 libre</w:t>
+      </w:r>
+    </w:p>
+    <w:p>
+      <w:pPr>
+        <w:keepNext/>
+        <w:jc w:val="center"/>
+      </w:pPr>
+      <w:r>
+        <w:rPr>
+          <w:noProof/>
+        </w:rPr>
+        <w:lastRenderedPageBreak/>
+        <w:drawing>
+          <wp:inline distT="0" distB="0" distL="0" distR="0" wp14:anchorId="322355AE" wp14:editId="14AB463E">
+            <wp:extent cx="4895850" cy="1790700"/>
+            <wp:effectExtent l="0" t="0" r="0" b="0"/>
+            <wp:docPr id="7" name="Imagen 7"/>
+            <wp:cNvGraphicFramePr>
+              <a:graphicFrameLocks xmlns:a="http://schemas.openxmlformats.org/drawingml/2006/main" noChangeAspect="1"/>
+            </wp:cNvGraphicFramePr>
+            <a:graphic xmlns:a="http://schemas.openxmlformats.org/drawingml/2006/main">
+              <a:graphicData uri="http://schemas.openxmlformats.org/drawingml/2006/picture">
+                <pic:pic xmlns:pic="http://schemas.openxmlformats.org/drawingml/2006/picture">
+                  <pic:nvPicPr>
+                    <pic:cNvPr id="7" name="vista.JPG"/>
+                    <pic:cNvPicPr/>
+                  </pic:nvPicPr>
+                  <pic:blipFill>
+                    <a:blip r:embed="rId24">
+                      <a:extLst>
+                        <a:ext uri="{28A0092B-C50C-407E-A947-70E740481C1C}">
+                          <a14:useLocalDpi xmlns:a14="http://schemas.microsoft.com/office/drawing/2010/main" val="0"/>
+                        </a:ext>
+                      </a:extLst>
+                    </a:blip>
+                    <a:stretch>
+                      <a:fillRect/>
+                    </a:stretch>
+                  </pic:blipFill>
+                  <pic:spPr>
+                    <a:xfrm>
+                      <a:off x="0" y="0"/>
+                      <a:ext cx="4895850" cy="1790700"/>
+                    </a:xfrm>
+                    <a:prstGeom prst="rect">
+                      <a:avLst/>
+                    </a:prstGeom>
+                  </pic:spPr>
+                </pic:pic>
+              </a:graphicData>
+            </a:graphic>
+          </wp:inline>
+        </w:drawing>
+      </w:r>
+    </w:p>
+    <w:p>
+      <w:pPr>
+        <w:pStyle w:val="Descripcin"/>
+        <w:jc w:val="center"/>
+      </w:pPr>
+      <w:r>
+        <w:t xml:space="preserve">Figura </w:t>
+      </w:r>
+      <w:fldSimple w:instr=" SEQ Figura \* ARABIC ">
+        <w:r>
+          <w:rPr>
+            <w:noProof/>
+          </w:rPr>
+          <w:t>5</w:t>
+        </w:r>
+      </w:fldSimple>
+      <w:r>
+        <w:t xml:space="preserve">. Módulo de tipo Set </w:t>
+      </w:r>
+      <w:proofErr w:type="spellStart"/>
+      <w:r>
+        <w:t>Available</w:t>
+      </w:r>
+      <w:proofErr w:type="spellEnd"/>
+      <w:r>
+        <w:t xml:space="preserve"> machines utilizado para indicar que se utilice la máquina MA2 o MA3 libre</w:t>
+      </w:r>
+    </w:p>
+    <w:p>
+      <w:r>
+        <w:t xml:space="preserve">Aunque </w:t>
+      </w:r>
+      <w:r>
+        <w:t xml:space="preserve">los resultados mostrados en la Figura </w:t>
+      </w:r>
+      <w:commentRangeStart w:id="28"/>
+      <w:r>
+        <w:t xml:space="preserve">C </w:t>
+      </w:r>
+      <w:commentRangeEnd w:id="28"/>
+      <w:r>
+        <w:rPr>
+          <w:rStyle w:val="Refdecomentario"/>
+        </w:rPr>
+        <w:commentReference w:id="28"/>
+      </w:r>
+      <w:r>
+        <w:t xml:space="preserve">puedan resultar poco verídicos es la realidad. Las figuras </w:t>
+      </w:r>
+      <w:commentRangeStart w:id="29"/>
+      <w:proofErr w:type="spellStart"/>
+      <w:r>
+        <w:t>Xa</w:t>
+      </w:r>
+      <w:proofErr w:type="spellEnd"/>
+      <w:r>
+        <w:t xml:space="preserve">, </w:t>
+      </w:r>
+      <w:proofErr w:type="spellStart"/>
+      <w:r>
+        <w:t>Xb</w:t>
+      </w:r>
+      <w:proofErr w:type="spellEnd"/>
+      <w:r>
+        <w:t xml:space="preserve"> </w:t>
+      </w:r>
+      <w:commentRangeEnd w:id="29"/>
+      <w:r>
+        <w:rPr>
+          <w:rStyle w:val="Refdecomentario"/>
+        </w:rPr>
+        <w:commentReference w:id="29"/>
+      </w:r>
+      <w:r>
+        <w:t>muestran los resultados que se obtendrían en la utilización de los recursos con un simple cambio</w:t>
+      </w:r>
+      <w:r>
+        <w:t xml:space="preserve"> para usar ambas máquinas</w:t>
+      </w:r>
+      <w:r>
+        <w:t xml:space="preserve">. </w:t>
+      </w:r>
+    </w:p>
+    <w:p>
+      <w:pPr>
+        <w:keepNext/>
+        <w:jc w:val="center"/>
+      </w:pPr>
+      <w:r>
+        <w:rPr>
+          <w:noProof/>
+        </w:rPr>
+        <w:drawing>
+          <wp:inline distT="0" distB="0" distL="0" distR="0" wp14:anchorId="35297C6A" wp14:editId="57C639DB">
+            <wp:extent cx="4210050" cy="4191000"/>
+            <wp:effectExtent l="0" t="0" r="0" b="0"/>
+            <wp:docPr id="8" name="Imagen 8"/>
+            <wp:cNvGraphicFramePr>
+              <a:graphicFrameLocks xmlns:a="http://schemas.openxmlformats.org/drawingml/2006/main" noChangeAspect="1"/>
+            </wp:cNvGraphicFramePr>
+            <a:graphic xmlns:a="http://schemas.openxmlformats.org/drawingml/2006/main">
+              <a:graphicData uri="http://schemas.openxmlformats.org/drawingml/2006/picture">
+                <pic:pic xmlns:pic="http://schemas.openxmlformats.org/drawingml/2006/picture">
+                  <pic:nvPicPr>
+                    <pic:cNvPr id="8" name="cambio.JPG"/>
+                    <pic:cNvPicPr/>
+                  </pic:nvPicPr>
+                  <pic:blipFill>
+                    <a:blip r:embed="rId25">
+                      <a:extLst>
+                        <a:ext uri="{28A0092B-C50C-407E-A947-70E740481C1C}">
+                          <a14:useLocalDpi xmlns:a14="http://schemas.microsoft.com/office/drawing/2010/main" val="0"/>
+                        </a:ext>
+                      </a:extLst>
+                    </a:blip>
+                    <a:stretch>
+                      <a:fillRect/>
+                    </a:stretch>
+                  </pic:blipFill>
+                  <pic:spPr>
+                    <a:xfrm>
+                      <a:off x="0" y="0"/>
+                      <a:ext cx="4210050" cy="4191000"/>
+                    </a:xfrm>
+                    <a:prstGeom prst="rect">
+                      <a:avLst/>
+                    </a:prstGeom>
+                  </pic:spPr>
+                </pic:pic>
+              </a:graphicData>
+            </a:graphic>
+          </wp:inline>
+        </w:drawing>
+      </w:r>
+    </w:p>
+    <w:p>
+      <w:pPr>
+        <w:pStyle w:val="Descripcin"/>
+        <w:jc w:val="center"/>
+      </w:pPr>
+      <w:commentRangeStart w:id="30"/>
+      <w:r>
+        <w:t xml:space="preserve">Figura </w:t>
+      </w:r>
+      <w:fldSimple w:instr=" SEQ Figura \* ARABIC ">
+        <w:r>
+          <w:rPr>
+            <w:noProof/>
+          </w:rPr>
+          <w:t>6</w:t>
+        </w:r>
+      </w:fldSimple>
+      <w:r>
+        <w:t xml:space="preserve">. </w:t>
+      </w:r>
+      <w:commentRangeEnd w:id="30"/>
+      <w:r>
+        <w:rPr>
+          <w:rStyle w:val="Refdecomentario"/>
+          <w:i w:val="0"/>
+          <w:iCs w:val="0"/>
+          <w:color w:val="000000"/>
+        </w:rPr>
+        <w:commentReference w:id="30"/>
+      </w:r>
+      <w:r>
+        <w:t>Cambio en la forma en que se van a utilizar MA2 y MA3</w:t>
+      </w:r>
+    </w:p>
+    <w:p>
+      <w:pPr>
+        <w:keepNext/>
+        <w:jc w:val="center"/>
+      </w:pPr>
+      <w:r>
+        <w:rPr>
+          <w:noProof/>
+        </w:rPr>
+        <w:lastRenderedPageBreak/>
+        <w:drawing>
+          <wp:inline distT="0" distB="0" distL="0" distR="0" wp14:anchorId="3DD24A87" wp14:editId="55C152B1">
+            <wp:extent cx="5400040" cy="1960245"/>
+            <wp:effectExtent l="0" t="0" r="0" b="1905"/>
+            <wp:docPr id="9" name="Imagen 9"/>
+            <wp:cNvGraphicFramePr>
+              <a:graphicFrameLocks xmlns:a="http://schemas.openxmlformats.org/drawingml/2006/main" noChangeAspect="1"/>
+            </wp:cNvGraphicFramePr>
+            <a:graphic xmlns:a="http://schemas.openxmlformats.org/drawingml/2006/main">
+              <a:graphicData uri="http://schemas.openxmlformats.org/drawingml/2006/picture">
+                <pic:pic xmlns:pic="http://schemas.openxmlformats.org/drawingml/2006/picture">
+                  <pic:nvPicPr>
+                    <pic:cNvPr id="9" name="resultados del cambio.JPG"/>
+                    <pic:cNvPicPr/>
+                  </pic:nvPicPr>
+                  <pic:blipFill>
+                    <a:blip r:embed="rId26">
+                      <a:extLst>
+                        <a:ext uri="{28A0092B-C50C-407E-A947-70E740481C1C}">
+                          <a14:useLocalDpi xmlns:a14="http://schemas.microsoft.com/office/drawing/2010/main" val="0"/>
+                        </a:ext>
+                      </a:extLst>
+                    </a:blip>
+                    <a:stretch>
+                      <a:fillRect/>
+                    </a:stretch>
+                  </pic:blipFill>
+                  <pic:spPr>
+                    <a:xfrm>
+                      <a:off x="0" y="0"/>
+                      <a:ext cx="5400040" cy="1960245"/>
+                    </a:xfrm>
+                    <a:prstGeom prst="rect">
+                      <a:avLst/>
+                    </a:prstGeom>
+                  </pic:spPr>
+                </pic:pic>
+              </a:graphicData>
+            </a:graphic>
+          </wp:inline>
+        </w:drawing>
+      </w:r>
+    </w:p>
+    <w:p>
+      <w:pPr>
+        <w:pStyle w:val="Descripcin"/>
+        <w:jc w:val="center"/>
+      </w:pPr>
+      <w:commentRangeStart w:id="31"/>
+      <w:r>
+        <w:t xml:space="preserve">Figura </w:t>
+      </w:r>
+      <w:fldSimple w:instr=" SEQ Figura \* ARABIC ">
+        <w:r>
+          <w:rPr>
+            <w:noProof/>
+          </w:rPr>
+          <w:t>7</w:t>
+        </w:r>
+      </w:fldSimple>
+      <w:r>
+        <w:t xml:space="preserve">. </w:t>
+      </w:r>
+      <w:commentRangeEnd w:id="31"/>
+      <w:r>
+        <w:rPr>
+          <w:rStyle w:val="Refdecomentario"/>
+          <w:i w:val="0"/>
+          <w:iCs w:val="0"/>
+          <w:color w:val="000000"/>
+        </w:rPr>
+        <w:commentReference w:id="31"/>
+      </w:r>
+      <w:r>
+        <w:t>Utilización de las máquinas MA1, MA2, MA3 de aplicar el cambio</w:t>
+      </w:r>
+    </w:p>
+    <w:p>
+      <w:r>
+        <w:t xml:space="preserve">Al observar los resultados de la Figura </w:t>
+      </w:r>
+      <w:commentRangeStart w:id="32"/>
+      <w:r>
+        <w:t>C</w:t>
+      </w:r>
+      <w:commentRangeEnd w:id="32"/>
+      <w:r>
+        <w:rPr>
+          <w:rStyle w:val="Refdecomentario"/>
+        </w:rPr>
+        <w:commentReference w:id="32"/>
+      </w:r>
+      <w:r>
+        <w:t xml:space="preserve"> el lector podrá intuir que efectivamente el uso de MA2 y MA3 se corresponde con el valor de utilización de MA2 en la Figura </w:t>
+      </w:r>
+      <w:commentRangeStart w:id="33"/>
+      <w:r>
+        <w:t>D</w:t>
+      </w:r>
+      <w:commentRangeEnd w:id="33"/>
+      <w:r>
+        <w:rPr>
+          <w:rStyle w:val="Refdecomentario"/>
+        </w:rPr>
+        <w:commentReference w:id="33"/>
+      </w:r>
+      <w:r>
+        <w:t xml:space="preserve"> (0.0918+0.0918 = 0.1836). </w:t>
+      </w:r>
+    </w:p>
+    <w:p>
+      <w:r>
+        <w:t xml:space="preserve">Las estadísticas relacionadas con la utilización de la máquina MA2 se pueden apreciar en la </w:t>
+      </w:r>
+      <w:commentRangeStart w:id="34"/>
+      <w:r>
+        <w:t xml:space="preserve">Tabla X. </w:t>
+      </w:r>
+      <w:commentRangeEnd w:id="34"/>
+      <w:r>
+        <w:rPr>
+          <w:rStyle w:val="Refdecomentario"/>
+        </w:rPr>
+        <w:commentReference w:id="34"/>
+      </w:r>
+    </w:p>
+    <w:p>
+      <w:pPr>
+        <w:pStyle w:val="Descripcin"/>
+        <w:keepNext/>
+      </w:pPr>
+      <w:r>
+        <w:t xml:space="preserve">Tabla </w:t>
+      </w:r>
+      <w:fldSimple w:instr=" SEQ Tabla \* ARABIC ">
+        <w:r>
+          <w:rPr>
+            <w:noProof/>
+          </w:rPr>
+          <w:t>8</w:t>
+        </w:r>
+      </w:fldSimple>
+      <w:r>
+        <w:t>. Estadísticas de utilización de la máquina MA2</w:t>
+      </w:r>
+    </w:p>
+    <w:tbl>
+      <w:tblPr>
+        <w:tblStyle w:val="a2"/>
+        <w:tblW w:w="8599" w:type="dxa"/>
+        <w:tblInd w:w="0" w:type="dxa"/>
+        <w:tblBorders>
+          <w:top w:val="single" w:sz="4" w:space="0" w:color="000000"/>
+          <w:left w:val="single" w:sz="4" w:space="0" w:color="000000"/>
+          <w:bottom w:val="single" w:sz="4" w:space="0" w:color="000000"/>
+          <w:right w:val="single" w:sz="4" w:space="0" w:color="000000"/>
+          <w:insideH w:val="single" w:sz="4" w:space="0" w:color="000000"/>
+          <w:insideV w:val="single" w:sz="4" w:space="0" w:color="000000"/>
+        </w:tblBorders>
+        <w:tblLayout w:type="fixed"/>
+        <w:tblLook w:val="0400" w:firstRow="0" w:lastRow="0" w:firstColumn="0" w:lastColumn="0" w:noHBand="0" w:noVBand="1"/>
+      </w:tblPr>
+      <w:tblGrid>
+        <w:gridCol w:w="988"/>
+        <w:gridCol w:w="2553"/>
+        <w:gridCol w:w="990"/>
+        <w:gridCol w:w="4068"/>
+      </w:tblGrid>
+      <w:tr>
+        <w:trPr>
+          <w:trHeight w:val="237"/>
+        </w:trPr>
+        <w:tc>
+          <w:tcPr>
+            <w:tcW w:w="988" w:type="dxa"/>
+            <w:shd w:val="clear" w:color="auto" w:fill="2F5496"/>
+          </w:tcPr>
+          <w:p>
+            <w:r>
+              <w:t>Medida</w:t>
+            </w:r>
+          </w:p>
+        </w:tc>
+        <w:tc>
+          <w:tcPr>
+            <w:tcW w:w="2553" w:type="dxa"/>
+            <w:shd w:val="clear" w:color="auto" w:fill="2F5496"/>
+          </w:tcPr>
+          <w:p>
+            <w:r>
+              <w:t>Descripción</w:t>
+            </w:r>
+          </w:p>
+        </w:tc>
+        <w:tc>
+          <w:tcPr>
+            <w:tcW w:w="990" w:type="dxa"/>
+            <w:shd w:val="clear" w:color="auto" w:fill="2F5496"/>
+          </w:tcPr>
+          <w:p>
+            <w:r>
+              <w:t>Valor</w:t>
+            </w:r>
+          </w:p>
+        </w:tc>
+        <w:tc>
+          <w:tcPr>
+            <w:tcW w:w="4068" w:type="dxa"/>
+            <w:shd w:val="clear" w:color="auto" w:fill="2F5496"/>
+          </w:tcPr>
+          <w:p>
+            <w:r>
+              <w:t>Interpretación del valor</w:t>
+            </w:r>
+          </w:p>
+        </w:tc>
+      </w:tr>
+      <w:tr>
+        <w:trPr>
+          <w:trHeight w:val="224"/>
+        </w:trPr>
+        <w:tc>
+          <w:tcPr>
+            <w:tcW w:w="988" w:type="dxa"/>
+          </w:tcPr>
+          <w:p>
+            <w:r>
+              <w:t>1</w:t>
+            </w:r>
+          </w:p>
+        </w:tc>
+        <w:tc>
+          <w:tcPr>
+            <w:tcW w:w="2553" w:type="dxa"/>
+          </w:tcPr>
+          <w:p>
+            <w:r>
+              <w:t>Valor de utilización de la máquina MA2</w:t>
+            </w:r>
+          </w:p>
+        </w:tc>
+        <w:tc>
+          <w:tcPr>
+            <w:tcW w:w="990" w:type="dxa"/>
+          </w:tcPr>
+          <w:p>
+            <w:r>
+              <w:t>0.1836</w:t>
+            </w:r>
+          </w:p>
+        </w:tc>
+        <w:tc>
+          <w:tcPr>
+            <w:tcW w:w="4068" w:type="dxa"/>
+          </w:tcPr>
+          <w:p>
+            <w:r>
+              <w:t xml:space="preserve">MA2 estuvo utilizándose poco menos de </w:t>
+            </w:r>
+            <w:r>
+              <w:t>4 horas y 25 minutos (264.384 minutos de uso)</w:t>
+            </w:r>
+          </w:p>
+        </w:tc>
+      </w:tr>
+    </w:tbl>
+    <w:p/>
     <w:p>
       <w:pPr>
         <w:pStyle w:val="Ttulo2"/>
@@ -5963,7 +7185,7 @@
           <w:szCs w:val="28"/>
         </w:rPr>
       </w:pPr>
-      <w:bookmarkStart w:id="26" w:name="_Toc502227927"/>
+      <w:bookmarkStart w:id="35" w:name="_Toc502250681"/>
       <w:r>
         <w:rPr>
           <w:rFonts w:ascii="ZapfHumnst Dm BT" w:eastAsia="ZapfHumnst Dm BT" w:hAnsi="ZapfHumnst Dm BT" w:cs="ZapfHumnst Dm BT"/>
@@ -5972,7 +7194,6 @@
           <w:sz w:val="28"/>
           <w:szCs w:val="28"/>
         </w:rPr>
-        <w:lastRenderedPageBreak/>
         <w:t>5</w:t>
       </w:r>
       <w:r>
@@ -6015,12 +7236,14 @@
         </w:rPr>
         <w:t>Costo total asociado al procesamiento de la máquina MA3</w:t>
       </w:r>
-      <w:bookmarkEnd w:id="26"/>
+      <w:bookmarkEnd w:id="35"/>
     </w:p>
     <w:p>
       <w:r>
         <w:t>Comentar</w:t>
       </w:r>
+      <w:bookmarkStart w:id="36" w:name="_GoBack"/>
+      <w:bookmarkEnd w:id="36"/>
     </w:p>
     <w:p>
       <w:pPr>
@@ -6033,7 +7256,7 @@
           <w:szCs w:val="28"/>
         </w:rPr>
       </w:pPr>
-      <w:bookmarkStart w:id="27" w:name="_Toc502227928"/>
+      <w:bookmarkStart w:id="37" w:name="_Toc502250682"/>
       <w:r>
         <w:rPr>
           <w:rFonts w:ascii="ZapfHumnst Dm BT" w:eastAsia="ZapfHumnst Dm BT" w:hAnsi="ZapfHumnst Dm BT" w:cs="ZapfHumnst Dm BT"/>
@@ -6084,7 +7307,7 @@
         </w:rPr>
         <w:t>Obtención de un beneficio diario del 70% a partir de los precios de venta de las maquetas</w:t>
       </w:r>
-      <w:bookmarkEnd w:id="27"/>
+      <w:bookmarkEnd w:id="37"/>
     </w:p>
     <w:p>
       <w:r>
@@ -6106,7 +7329,7 @@
           <w:szCs w:val="36"/>
         </w:rPr>
       </w:pPr>
-      <w:bookmarkStart w:id="28" w:name="_Toc502227929"/>
+      <w:bookmarkStart w:id="38" w:name="_Toc502250683"/>
       <w:r>
         <w:rPr>
           <w:rFonts w:ascii="ZapfHumnst Dm BT" w:eastAsia="ZapfHumnst Dm BT" w:hAnsi="ZapfHumnst Dm BT" w:cs="ZapfHumnst Dm BT"/>
@@ -6115,7 +7338,7 @@
         </w:rPr>
         <w:t>Alternativa de mejora del proceso</w:t>
       </w:r>
-      <w:bookmarkEnd w:id="28"/>
+      <w:bookmarkEnd w:id="38"/>
     </w:p>
     <w:p>
       <w:pPr>
@@ -6146,7 +7369,7 @@
           <w:tab w:val="left" w:pos="1150"/>
         </w:tabs>
       </w:pPr>
-      <w:commentRangeStart w:id="29"/>
+      <w:commentRangeStart w:id="39"/>
       <w:r>
         <w:rPr>
           <w:b/>
@@ -6172,31 +7395,32 @@
         <w:rPr>
           <w:b/>
         </w:rPr>
+        <w:lastRenderedPageBreak/>
         <w:t xml:space="preserve">Los programas p1 y p2: </w:t>
       </w:r>
       <w:r>
         <w:t xml:space="preserve">Por defecto, el programa p1 lo realiza la máquina MA2 y el programa p2 lo realiza la máquina MA3. De esta manera nos ahorraríamos el tiempo de estar mirando que material le llega a la máquina en cuestión para ejecutar un tipo de programa u otro. Esto se podría hacer cuando el operario supervisa, que observe que tipo es y lo lleve a una máquina u otra. Si se observa que una máquina (MA2) tiene mucha más demanda que la otra (MA3), la otra máquina (MA3) podría realizar su mismo programa para agilizar el </w:t>
       </w:r>
-      <w:commentRangeStart w:id="30"/>
+      <w:commentRangeStart w:id="40"/>
       <w:r>
         <w:t>proceso</w:t>
       </w:r>
-      <w:commentRangeEnd w:id="30"/>
+      <w:commentRangeEnd w:id="40"/>
       <w:r>
         <w:rPr>
           <w:rStyle w:val="Refdecomentario"/>
         </w:rPr>
-        <w:commentReference w:id="30"/>
+        <w:commentReference w:id="40"/>
       </w:r>
       <w:r>
         <w:t>.</w:t>
       </w:r>
-      <w:commentRangeEnd w:id="29"/>
+      <w:commentRangeEnd w:id="39"/>
       <w:r>
         <w:rPr>
           <w:rStyle w:val="Refdecomentario"/>
         </w:rPr>
-        <w:commentReference w:id="29"/>
+        <w:commentReference w:id="39"/>
       </w:r>
     </w:p>
     <w:p>
@@ -6222,7 +7446,7 @@
           <w:tab w:val="left" w:pos="1150"/>
         </w:tabs>
         <w:sectPr>
-          <w:headerReference w:type="default" r:id="rId21"/>
+          <w:headerReference w:type="default" r:id="rId27"/>
           <w:type w:val="continuous"/>
           <w:pgSz w:w="11906" w:h="16838"/>
           <w:pgMar w:top="1417" w:right="1701" w:bottom="1417" w:left="1701" w:header="708" w:footer="708" w:gutter="0"/>
@@ -6245,7 +7469,7 @@
           <w:szCs w:val="36"/>
         </w:rPr>
       </w:pPr>
-      <w:bookmarkStart w:id="31" w:name="_Toc502227930"/>
+      <w:bookmarkStart w:id="41" w:name="_Toc502250684"/>
       <w:r>
         <w:rPr>
           <w:rFonts w:ascii="ZapfHumnst Dm BT" w:eastAsia="ZapfHumnst Dm BT" w:hAnsi="ZapfHumnst Dm BT" w:cs="ZapfHumnst Dm BT"/>
@@ -6254,7 +7478,7 @@
         </w:rPr>
         <w:t xml:space="preserve">Referencias </w:t>
       </w:r>
-      <w:commentRangeStart w:id="32"/>
+      <w:commentRangeStart w:id="42"/>
       <w:r>
         <w:rPr>
           <w:rFonts w:ascii="ZapfHumnst Dm BT" w:eastAsia="ZapfHumnst Dm BT" w:hAnsi="ZapfHumnst Dm BT" w:cs="ZapfHumnst Dm BT"/>
@@ -6263,15 +7487,15 @@
         </w:rPr>
         <w:t>bibliográficas</w:t>
       </w:r>
-      <w:commentRangeEnd w:id="32"/>
+      <w:commentRangeEnd w:id="42"/>
       <w:r>
         <w:rPr>
           <w:rStyle w:val="Refdecomentario"/>
           <w:color w:val="000000"/>
         </w:rPr>
-        <w:commentReference w:id="32"/>
-      </w:r>
-      <w:bookmarkEnd w:id="31"/>
+        <w:commentReference w:id="42"/>
+      </w:r>
+      <w:bookmarkEnd w:id="41"/>
     </w:p>
     <w:p/>
     <w:p>
@@ -6555,7 +7779,7 @@
 
 <file path=word/comments.xml><?xml version="1.0" encoding="utf-8"?>
 <w:comments xmlns:wpc="http://schemas.microsoft.com/office/word/2010/wordprocessingCanvas" xmlns:cx="http://schemas.microsoft.com/office/drawing/2014/chartex" xmlns:cx1="http://schemas.microsoft.com/office/drawing/2015/9/8/chartex" xmlns:cx2="http://schemas.microsoft.com/office/drawing/2015/10/21/chartex" xmlns:cx3="http://schemas.microsoft.com/office/drawing/2016/5/9/chartex" xmlns:cx4="http://schemas.microsoft.com/office/drawing/2016/5/10/chartex" xmlns:cx5="http://schemas.microsoft.com/office/drawing/2016/5/11/chartex" xmlns:cx6="http://schemas.microsoft.com/office/drawing/2016/5/12/chartex" xmlns:cx7="http://schemas.microsoft.com/office/drawing/2016/5/13/chartex" xmlns:cx8="http://schemas.microsoft.com/office/drawing/2016/5/14/chartex" xmlns:mc="http://schemas.openxmlformats.org/markup-compatibility/2006" xmlns:aink="http://schemas.microsoft.com/office/drawing/2016/ink" xmlns:am3d="http://schemas.microsoft.com/office/drawing/2017/model3d" xmlns:o="urn:schemas-microsoft-com:office:office" xmlns:r="http://schemas.openxmlformats.org/officeDocument/2006/relationships" xmlns:m="http://schemas.openxmlformats.org/officeDocument/2006/math" xmlns:v="urn:schemas-microsoft-com:vml" xmlns:wp14="http://schemas.microsoft.com/office/word/2010/wordprocessingDrawing" xmlns:wp="http://schemas.openxmlformats.org/drawingml/2006/wordprocessingDrawing" xmlns:w10="urn:schemas-microsoft-com:office:word" xmlns:w="http://schemas.openxmlformats.org/wordprocessingml/2006/main" xmlns:w14="http://schemas.microsoft.com/office/word/2010/wordml" xmlns:w15="http://schemas.microsoft.com/office/word/2012/wordml" xmlns:w16cid="http://schemas.microsoft.com/office/word/2016/wordml/cid" xmlns:w16se="http://schemas.microsoft.com/office/word/2015/wordml/symex" xmlns:wpg="http://schemas.microsoft.com/office/word/2010/wordprocessingGroup" xmlns:wpi="http://schemas.microsoft.com/office/word/2010/wordprocessingInk" xmlns:wne="http://schemas.microsoft.com/office/word/2006/wordml" xmlns:wps="http://schemas.microsoft.com/office/word/2010/wordprocessingShape" mc:Ignorable="w14 w15 w16se w16cid wp14">
-  <w:comment w:id="4" w:author="Sergio" w:date="2017-12-07T16:59:00Z" w:initials="S">
+  <w:comment w:id="3" w:author="Sergio" w:date="2017-12-07T16:59:00Z" w:initials="S">
     <w:p>
       <w:pPr>
         <w:pStyle w:val="Textocomentario"/>
@@ -6574,7 +7798,7 @@
       </w:r>
     </w:p>
   </w:comment>
-  <w:comment w:id="5" w:author="Luis Manuel Suárez" w:date="2017-11-28T23:05:00Z" w:initials="">
+  <w:comment w:id="4" w:author="Luis Manuel Suárez" w:date="2017-11-28T23:05:00Z" w:initials="">
     <w:p>
       <w:pPr>
         <w:widowControl w:val="0"/>
@@ -6591,7 +7815,7 @@
       </w:r>
     </w:p>
   </w:comment>
-  <w:comment w:id="6" w:author="Sergio" w:date="2017-12-04T11:16:00Z" w:initials="S">
+  <w:comment w:id="5" w:author="Sergio" w:date="2017-12-04T11:16:00Z" w:initials="S">
     <w:p>
       <w:pPr>
         <w:pStyle w:val="Textocomentario"/>
@@ -6607,7 +7831,7 @@
       </w:r>
     </w:p>
   </w:comment>
-  <w:comment w:id="7" w:author="Sergio" w:date="2017-12-08T17:40:00Z" w:initials="S">
+  <w:comment w:id="6" w:author="Sergio" w:date="2017-12-08T17:40:00Z" w:initials="S">
     <w:p>
       <w:pPr>
         <w:pStyle w:val="Textocomentario"/>
@@ -6623,7 +7847,7 @@
       </w:r>
     </w:p>
   </w:comment>
-  <w:comment w:id="9" w:author="Sergio" w:date="2017-12-04T11:11:00Z" w:initials="S">
+  <w:comment w:id="8" w:author="Sergio" w:date="2017-12-04T11:11:00Z" w:initials="S">
     <w:p>
       <w:pPr>
         <w:pStyle w:val="Textocomentario"/>
@@ -6639,7 +7863,7 @@
       </w:r>
     </w:p>
   </w:comment>
-  <w:comment w:id="10" w:author="Sergio" w:date="2017-12-04T11:09:00Z" w:initials="S">
+  <w:comment w:id="9" w:author="Sergio" w:date="2017-12-04T11:09:00Z" w:initials="S">
     <w:p>
       <w:pPr>
         <w:pStyle w:val="Textocomentario"/>
@@ -6663,7 +7887,7 @@
       </w:r>
     </w:p>
   </w:comment>
-  <w:comment w:id="11" w:author="Luis Manuel Suárez" w:date="2017-11-28T22:54:00Z" w:initials="">
+  <w:comment w:id="10" w:author="Luis Manuel Suárez" w:date="2017-11-28T22:54:00Z" w:initials="">
     <w:p>
       <w:pPr>
         <w:widowControl w:val="0"/>
@@ -6680,7 +7904,7 @@
       </w:r>
     </w:p>
   </w:comment>
-  <w:comment w:id="12" w:author="Luis Manuel Suárez" w:date="2017-11-28T22:56:00Z" w:initials="">
+  <w:comment w:id="11" w:author="Luis Manuel Suárez" w:date="2017-11-28T22:56:00Z" w:initials="">
     <w:p>
       <w:pPr>
         <w:widowControl w:val="0"/>
@@ -6697,7 +7921,7 @@
       </w:r>
     </w:p>
   </w:comment>
-  <w:comment w:id="13" w:author="Sergio" w:date="2017-12-08T17:38:00Z" w:initials="S">
+  <w:comment w:id="12" w:author="Sergio" w:date="2017-12-08T17:38:00Z" w:initials="S">
     <w:p>
       <w:pPr>
         <w:pStyle w:val="Textocomentario"/>
@@ -6713,7 +7937,7 @@
       </w:r>
     </w:p>
   </w:comment>
-  <w:comment w:id="15" w:author="Luis Manuel Suárez" w:date="2017-12-26T23:37:00Z" w:initials="LMS">
+  <w:comment w:id="14" w:author="Luis Manuel Suárez" w:date="2017-12-26T23:37:00Z" w:initials="LMS">
     <w:p>
       <w:pPr>
         <w:pStyle w:val="Textocomentario"/>
@@ -6729,7 +7953,7 @@
       </w:r>
     </w:p>
   </w:comment>
-  <w:comment w:id="16" w:author="Luis Manuel Suárez" w:date="2017-12-26T23:45:00Z" w:initials="LMS">
+  <w:comment w:id="15" w:author="Luis Manuel Suárez" w:date="2017-12-26T23:45:00Z" w:initials="LMS">
     <w:p>
       <w:pPr>
         <w:pStyle w:val="Textocomentario"/>
@@ -6745,7 +7969,7 @@
       </w:r>
     </w:p>
   </w:comment>
-  <w:comment w:id="17" w:author="Luis Manuel Suárez" w:date="2017-12-26T23:48:00Z" w:initials="LMS">
+  <w:comment w:id="16" w:author="Luis Manuel Suárez" w:date="2017-12-26T23:48:00Z" w:initials="LMS">
     <w:p>
       <w:pPr>
         <w:pStyle w:val="Textocomentario"/>
@@ -6761,7 +7985,7 @@
       </w:r>
     </w:p>
   </w:comment>
-  <w:comment w:id="18" w:author="Luis Manuel Suárez" w:date="2017-12-27T10:54:00Z" w:initials="LMS">
+  <w:comment w:id="17" w:author="Luis Manuel Suárez" w:date="2017-12-27T10:54:00Z" w:initials="LMS">
     <w:p>
       <w:pPr>
         <w:pStyle w:val="Textocomentario"/>
@@ -6777,7 +8001,7 @@
       </w:r>
     </w:p>
   </w:comment>
-  <w:comment w:id="21" w:author="Luis Manuel Suárez" w:date="2017-12-28T11:19:00Z" w:initials="LMS">
+  <w:comment w:id="20" w:author="Luis Manuel Suárez" w:date="2017-12-28T11:19:00Z" w:initials="LMS">
     <w:p>
       <w:pPr>
         <w:pStyle w:val="Textocomentario"/>
@@ -6801,7 +8025,7 @@
       </w:r>
     </w:p>
   </w:comment>
-  <w:comment w:id="22" w:author="Luis Manuel Suárez" w:date="2017-12-28T11:39:00Z" w:initials="LMS">
+  <w:comment w:id="21" w:author="Luis Manuel Suárez" w:date="2017-12-28T11:39:00Z" w:initials="LMS">
     <w:p>
       <w:pPr>
         <w:pStyle w:val="Textocomentario"/>
@@ -6817,7 +8041,7 @@
       </w:r>
     </w:p>
   </w:comment>
-  <w:comment w:id="30" w:author="Sergio" w:date="2017-12-07T17:13:00Z" w:initials="S">
+  <w:comment w:id="23" w:author="Luis Manuel Suárez" w:date="2017-12-28T15:58:00Z" w:initials="LMS">
     <w:p>
       <w:pPr>
         <w:pStyle w:val="Textocomentario"/>
@@ -6829,11 +8053,171 @@
         <w:annotationRef/>
       </w:r>
       <w:r>
+        <w:t>Arreglar el título de la tabla</w:t>
+      </w:r>
+    </w:p>
+  </w:comment>
+  <w:comment w:id="26" w:author="Luis Manuel Suárez" w:date="2017-12-28T17:52:00Z" w:initials="LMS">
+    <w:p>
+      <w:pPr>
+        <w:pStyle w:val="Textocomentario"/>
+      </w:pPr>
+      <w:r>
+        <w:rPr>
+          <w:rStyle w:val="Refdecomentario"/>
+        </w:rPr>
+        <w:annotationRef/>
+      </w:r>
+      <w:r>
+        <w:t>Arreglar número de la figura</w:t>
+      </w:r>
+    </w:p>
+  </w:comment>
+  <w:comment w:id="27" w:author="Luis Manuel Suárez" w:date="2017-12-28T18:06:00Z" w:initials="LMS">
+    <w:p>
+      <w:pPr>
+        <w:pStyle w:val="Textocomentario"/>
+      </w:pPr>
+      <w:r>
+        <w:rPr>
+          <w:rStyle w:val="Refdecomentario"/>
+        </w:rPr>
+        <w:annotationRef/>
+      </w:r>
+      <w:r>
+        <w:t>Arreglar el nombre de las figuras</w:t>
+      </w:r>
+    </w:p>
+  </w:comment>
+  <w:comment w:id="28" w:author="Luis Manuel Suárez" w:date="2017-12-28T18:19:00Z" w:initials="LMS">
+    <w:p>
+      <w:pPr>
+        <w:pStyle w:val="Textocomentario"/>
+      </w:pPr>
+      <w:r>
+        <w:rPr>
+          <w:rStyle w:val="Refdecomentario"/>
+        </w:rPr>
+        <w:annotationRef/>
+      </w:r>
+      <w:r>
+        <w:t>Poner el nombre de la figura donde MA3 no se utiliza</w:t>
+      </w:r>
+    </w:p>
+  </w:comment>
+  <w:comment w:id="29" w:author="Luis Manuel Suárez" w:date="2017-12-28T18:21:00Z" w:initials="LMS">
+    <w:p>
+      <w:pPr>
+        <w:pStyle w:val="Textocomentario"/>
+      </w:pPr>
+      <w:r>
+        <w:rPr>
+          <w:rStyle w:val="Refdecomentario"/>
+        </w:rPr>
+        <w:annotationRef/>
+      </w:r>
+      <w:r>
+        <w:t>Insertar los nombres de las figuras ok</w:t>
+      </w:r>
+    </w:p>
+  </w:comment>
+  <w:comment w:id="30" w:author="Luis Manuel Suárez" w:date="2017-12-28T18:27:00Z" w:initials="LMS">
+    <w:p>
+      <w:pPr>
+        <w:pStyle w:val="Textocomentario"/>
+      </w:pPr>
+      <w:r>
+        <w:rPr>
+          <w:rStyle w:val="Refdecomentario"/>
+        </w:rPr>
+        <w:annotationRef/>
+      </w:r>
+      <w:r>
+        <w:t>Revisar número de la figura</w:t>
+      </w:r>
+    </w:p>
+  </w:comment>
+  <w:comment w:id="31" w:author="Luis Manuel Suárez" w:date="2017-12-28T18:29:00Z" w:initials="LMS">
+    <w:p>
+      <w:pPr>
+        <w:pStyle w:val="Textocomentario"/>
+      </w:pPr>
+      <w:r>
+        <w:rPr>
+          <w:rStyle w:val="Refdecomentario"/>
+        </w:rPr>
+        <w:annotationRef/>
+      </w:r>
+      <w:r>
+        <w:t>Arreglar el número de la Figura</w:t>
+      </w:r>
+    </w:p>
+  </w:comment>
+  <w:comment w:id="32" w:author="Luis Manuel Suárez" w:date="2017-12-28T18:31:00Z" w:initials="LMS">
+    <w:p>
+      <w:pPr>
+        <w:pStyle w:val="Textocomentario"/>
+      </w:pPr>
+      <w:r>
+        <w:rPr>
+          <w:rStyle w:val="Refdecomentario"/>
+        </w:rPr>
+        <w:annotationRef/>
+      </w:r>
+      <w:r>
+        <w:t>El número de la figura de los resultados de utilización de aplicar el cambio</w:t>
+      </w:r>
+    </w:p>
+  </w:comment>
+  <w:comment w:id="33" w:author="Luis Manuel Suárez" w:date="2017-12-28T18:34:00Z" w:initials="LMS">
+    <w:p>
+      <w:pPr>
+        <w:pStyle w:val="Textocomentario"/>
+      </w:pPr>
+      <w:r>
+        <w:rPr>
+          <w:rStyle w:val="Refdecomentario"/>
+        </w:rPr>
+        <w:annotationRef/>
+      </w:r>
+      <w:r>
+        <w:t>La figura de la utilización de MA2 y MA3</w:t>
+      </w:r>
+    </w:p>
+  </w:comment>
+  <w:comment w:id="34" w:author="Luis Manuel Suárez" w:date="2017-12-28T16:29:00Z" w:initials="LMS">
+    <w:p>
+      <w:pPr>
+        <w:pStyle w:val="Textocomentario"/>
+      </w:pPr>
+      <w:r>
+        <w:rPr>
+          <w:rStyle w:val="Refdecomentario"/>
+        </w:rPr>
+        <w:annotationRef/>
+      </w:r>
+      <w:r>
+        <w:t>Arreglar el nombre de la tabla</w:t>
+      </w:r>
+    </w:p>
+  </w:comment>
+  <w:comment w:id="40" w:author="Sergio" w:date="2017-12-07T17:13:00Z" w:initials="S">
+    <w:p>
+      <w:pPr>
+        <w:pStyle w:val="Textocomentario"/>
+      </w:pPr>
+      <w:r>
+        <w:rPr>
+          <w:rStyle w:val="Refdecomentario"/>
+        </w:rPr>
+        <w:annotationRef/>
+      </w:r>
+      <w:r>
         <w:t>Añadir según se vean</w:t>
       </w:r>
     </w:p>
   </w:comment>
-  <w:comment w:id="29" w:author="Luis Manuel Suárez" w:date="2017-12-27T23:58:00Z" w:initials="LMS">
+  <w:comment w:id="39" w:author="Luis Manuel Suárez" w:date="2017-12-27T23:58:00Z" w:initials="LMS">
     <w:p>
       <w:pPr>
         <w:pStyle w:val="Textocomentario"/>
@@ -6849,7 +8233,7 @@
       </w:r>
     </w:p>
   </w:comment>
-  <w:comment w:id="32" w:author="Sergio" w:date="2017-12-07T17:14:00Z" w:initials="S">
+  <w:comment w:id="42" w:author="Sergio" w:date="2017-12-07T17:14:00Z" w:initials="S">
     <w:p>
       <w:pPr>
         <w:pStyle w:val="Textocomentario"/>
@@ -6885,6 +8269,16 @@
   <w15:commentEx w15:paraId="004CAD38" w15:done="0"/>
   <w15:commentEx w15:paraId="64F44166" w15:done="0"/>
   <w15:commentEx w15:paraId="1F7B6AA0" w15:done="0"/>
+  <w15:commentEx w15:paraId="49A48D84" w15:done="0"/>
+  <w15:commentEx w15:paraId="16F3D32C" w15:done="0"/>
+  <w15:commentEx w15:paraId="19505F01" w15:done="0"/>
+  <w15:commentEx w15:paraId="1FE1226C" w15:done="0"/>
+  <w15:commentEx w15:paraId="32E84AC0" w15:done="0"/>
+  <w15:commentEx w15:paraId="3C73F614" w15:done="0"/>
+  <w15:commentEx w15:paraId="217E847A" w15:done="0"/>
+  <w15:commentEx w15:paraId="2BD9EE34" w15:done="0"/>
+  <w15:commentEx w15:paraId="43173AC7" w15:done="0"/>
+  <w15:commentEx w15:paraId="5DB85152" w15:done="0"/>
   <w15:commentEx w15:paraId="1D635577" w15:done="0"/>
   <w15:commentEx w15:paraId="116C8FA9" w15:done="0"/>
   <w15:commentEx w15:paraId="78A0B6FC" w15:done="0"/>
@@ -6905,6 +8299,16 @@
   <w16cid:commentId w16cid:paraId="004CAD38" w16cid:durableId="1DEDFA5E"/>
   <w16cid:commentId w16cid:paraId="64F44166" w16cid:durableId="1DEF51C3"/>
   <w16cid:commentId w16cid:paraId="1F7B6AA0" w16cid:durableId="1DEF5689"/>
+  <w16cid:commentId w16cid:paraId="49A48D84" w16cid:durableId="1DEF931D"/>
+  <w16cid:commentId w16cid:paraId="16F3D32C" w16cid:durableId="1DEFADC7"/>
+  <w16cid:commentId w16cid:paraId="19505F01" w16cid:durableId="1DEFB108"/>
+  <w16cid:commentId w16cid:paraId="1FE1226C" w16cid:durableId="1DEFB415"/>
+  <w16cid:commentId w16cid:paraId="32E84AC0" w16cid:durableId="1DEFB4BD"/>
+  <w16cid:commentId w16cid:paraId="3C73F614" w16cid:durableId="1DEFB61A"/>
+  <w16cid:commentId w16cid:paraId="217E847A" w16cid:durableId="1DEFB6A6"/>
+  <w16cid:commentId w16cid:paraId="2BD9EE34" w16cid:durableId="1DEFB71C"/>
+  <w16cid:commentId w16cid:paraId="43173AC7" w16cid:durableId="1DEFB7CD"/>
+  <w16cid:commentId w16cid:paraId="5DB85152" w16cid:durableId="1DEF9A5A"/>
   <w16cid:commentId w16cid:paraId="1D635577" w16cid:durableId="1DD3F527"/>
   <w16cid:commentId w16cid:paraId="116C8FA9" w16cid:durableId="1DEEB22E"/>
   <w16cid:commentId w16cid:paraId="78A0B6FC" w16cid:durableId="1DD3F563"/>
@@ -6974,7 +8378,6 @@
         <w:docPartUnique/>
       </w:docPartObj>
     </w:sdtPr>
-    <w:sdtEndPr/>
     <w:sdtContent>
       <w:p>
         <w:pPr>
@@ -6994,7 +8397,7 @@
           <w:rPr>
             <w:noProof/>
           </w:rPr>
-          <w:t>ii</w:t>
+          <w:t>13</w:t>
         </w:r>
         <w:r>
           <w:fldChar w:fldCharType="end"/>
@@ -7029,6 +8432,22 @@
       </w:pPr>
       <w:r>
         <w:continuationSeparator/>
+      </w:r>
+    </w:p>
+  </w:footnote>
+  <w:footnote w:id="1">
+    <w:p>
+      <w:pPr>
+        <w:pStyle w:val="Textonotapie"/>
+      </w:pPr>
+      <w:r>
+        <w:rPr>
+          <w:rStyle w:val="Refdenotaalpie"/>
+        </w:rPr>
+        <w:footnoteRef/>
+      </w:r>
+      <w:r>
+        <w:t xml:space="preserve"> El promedio de piezas en espera y el máximo número de piezas en espera fueron obtenidos de un reporte del software Arena, el resto de las medidas son simplemente calculadas a partir de estas</w:t>
       </w:r>
     </w:p>
   </w:footnote>
@@ -7108,6 +8527,92 @@
 <file path=word/numbering.xml><?xml version="1.0" encoding="utf-8"?>
 <w:numbering xmlns:wpc="http://schemas.microsoft.com/office/word/2010/wordprocessingCanvas" xmlns:cx="http://schemas.microsoft.com/office/drawing/2014/chartex" xmlns:cx1="http://schemas.microsoft.com/office/drawing/2015/9/8/chartex" xmlns:cx2="http://schemas.microsoft.com/office/drawing/2015/10/21/chartex" xmlns:cx3="http://schemas.microsoft.com/office/drawing/2016/5/9/chartex" xmlns:cx4="http://schemas.microsoft.com/office/drawing/2016/5/10/chartex" xmlns:cx5="http://schemas.microsoft.com/office/drawing/2016/5/11/chartex" xmlns:cx6="http://schemas.microsoft.com/office/drawing/2016/5/12/chartex" xmlns:cx7="http://schemas.microsoft.com/office/drawing/2016/5/13/chartex" xmlns:cx8="http://schemas.microsoft.com/office/drawing/2016/5/14/chartex" xmlns:mc="http://schemas.openxmlformats.org/markup-compatibility/2006" xmlns:aink="http://schemas.microsoft.com/office/drawing/2016/ink" xmlns:am3d="http://schemas.microsoft.com/office/drawing/2017/model3d" xmlns:o="urn:schemas-microsoft-com:office:office" xmlns:r="http://schemas.openxmlformats.org/officeDocument/2006/relationships" xmlns:m="http://schemas.openxmlformats.org/officeDocument/2006/math" xmlns:v="urn:schemas-microsoft-com:vml" xmlns:wp14="http://schemas.microsoft.com/office/word/2010/wordprocessingDrawing" xmlns:wp="http://schemas.openxmlformats.org/drawingml/2006/wordprocessingDrawing" xmlns:w10="urn:schemas-microsoft-com:office:word" xmlns:w="http://schemas.openxmlformats.org/wordprocessingml/2006/main" xmlns:w14="http://schemas.microsoft.com/office/word/2010/wordml" xmlns:w15="http://schemas.microsoft.com/office/word/2012/wordml" xmlns:w16cid="http://schemas.microsoft.com/office/word/2016/wordml/cid" xmlns:w16se="http://schemas.microsoft.com/office/word/2015/wordml/symex" xmlns:wpg="http://schemas.microsoft.com/office/word/2010/wordprocessingGroup" xmlns:wpi="http://schemas.microsoft.com/office/word/2010/wordprocessingInk" xmlns:wne="http://schemas.microsoft.com/office/word/2006/wordml" xmlns:wps="http://schemas.microsoft.com/office/word/2010/wordprocessingShape" mc:Ignorable="w14 w15 w16se w16cid wp14">
   <w:abstractNum w:abstractNumId="0" w15:restartNumberingAfterBreak="0">
+    <w:nsid w:val="183C6D5A"/>
+    <w:multiLevelType w:val="hybridMultilevel"/>
+    <w:tmpl w:val="E468F2BA"/>
+    <w:lvl w:ilvl="0" w:tplc="0C0A000F">
+      <w:start w:val="1"/>
+      <w:numFmt w:val="decimal"/>
+      <w:lvlText w:val="%1."/>
+      <w:lvlJc w:val="left"/>
+      <w:pPr>
+        <w:ind w:left="720" w:hanging="360"/>
+      </w:pPr>
+    </w:lvl>
+    <w:lvl w:ilvl="1" w:tplc="0C0A0019" w:tentative="1">
+      <w:start w:val="1"/>
+      <w:numFmt w:val="lowerLetter"/>
+      <w:lvlText w:val="%2."/>
+      <w:lvlJc w:val="left"/>
+      <w:pPr>
+        <w:ind w:left="1440" w:hanging="360"/>
+      </w:pPr>
+    </w:lvl>
+    <w:lvl w:ilvl="2" w:tplc="0C0A001B" w:tentative="1">
+      <w:start w:val="1"/>
+      <w:numFmt w:val="lowerRoman"/>
+      <w:lvlText w:val="%3."/>
+      <w:lvlJc w:val="right"/>
+      <w:pPr>
+        <w:ind w:left="2160" w:hanging="180"/>
+      </w:pPr>
+    </w:lvl>
+    <w:lvl w:ilvl="3" w:tplc="0C0A000F" w:tentative="1">
+      <w:start w:val="1"/>
+      <w:numFmt w:val="decimal"/>
+      <w:lvlText w:val="%4."/>
+      <w:lvlJc w:val="left"/>
+      <w:pPr>
+        <w:ind w:left="2880" w:hanging="360"/>
+      </w:pPr>
+    </w:lvl>
+    <w:lvl w:ilvl="4" w:tplc="0C0A0019" w:tentative="1">
+      <w:start w:val="1"/>
+      <w:numFmt w:val="lowerLetter"/>
+      <w:lvlText w:val="%5."/>
+      <w:lvlJc w:val="left"/>
+      <w:pPr>
+        <w:ind w:left="3600" w:hanging="360"/>
+      </w:pPr>
+    </w:lvl>
+    <w:lvl w:ilvl="5" w:tplc="0C0A001B" w:tentative="1">
+      <w:start w:val="1"/>
+      <w:numFmt w:val="lowerRoman"/>
+      <w:lvlText w:val="%6."/>
+      <w:lvlJc w:val="right"/>
+      <w:pPr>
+        <w:ind w:left="4320" w:hanging="180"/>
+      </w:pPr>
+    </w:lvl>
+    <w:lvl w:ilvl="6" w:tplc="0C0A000F" w:tentative="1">
+      <w:start w:val="1"/>
+      <w:numFmt w:val="decimal"/>
+      <w:lvlText w:val="%7."/>
+      <w:lvlJc w:val="left"/>
+      <w:pPr>
+        <w:ind w:left="5040" w:hanging="360"/>
+      </w:pPr>
+    </w:lvl>
+    <w:lvl w:ilvl="7" w:tplc="0C0A0019" w:tentative="1">
+      <w:start w:val="1"/>
+      <w:numFmt w:val="lowerLetter"/>
+      <w:lvlText w:val="%8."/>
+      <w:lvlJc w:val="left"/>
+      <w:pPr>
+        <w:ind w:left="5760" w:hanging="360"/>
+      </w:pPr>
+    </w:lvl>
+    <w:lvl w:ilvl="8" w:tplc="0C0A001B" w:tentative="1">
+      <w:start w:val="1"/>
+      <w:numFmt w:val="lowerRoman"/>
+      <w:lvlText w:val="%9."/>
+      <w:lvlJc w:val="right"/>
+      <w:pPr>
+        <w:ind w:left="6480" w:hanging="180"/>
+      </w:pPr>
+    </w:lvl>
+  </w:abstractNum>
+  <w:abstractNum w:abstractNumId="1" w15:restartNumberingAfterBreak="0">
     <w:nsid w:val="1BC913FC"/>
     <w:multiLevelType w:val="hybridMultilevel"/>
     <w:tmpl w:val="C7102518"/>
@@ -7193,7 +8698,7 @@
       </w:pPr>
     </w:lvl>
   </w:abstractNum>
-  <w:abstractNum w:abstractNumId="1" w15:restartNumberingAfterBreak="0">
+  <w:abstractNum w:abstractNumId="2" w15:restartNumberingAfterBreak="0">
     <w:nsid w:val="321F05C8"/>
     <w:multiLevelType w:val="hybridMultilevel"/>
     <w:tmpl w:val="F6244864"/>
@@ -7279,7 +8784,7 @@
       </w:pPr>
     </w:lvl>
   </w:abstractNum>
-  <w:abstractNum w:abstractNumId="2" w15:restartNumberingAfterBreak="0">
+  <w:abstractNum w:abstractNumId="3" w15:restartNumberingAfterBreak="0">
     <w:nsid w:val="3E910370"/>
     <w:multiLevelType w:val="hybridMultilevel"/>
     <w:tmpl w:val="015EB2FC"/>
@@ -7392,7 +8897,7 @@
       </w:rPr>
     </w:lvl>
   </w:abstractNum>
-  <w:abstractNum w:abstractNumId="3" w15:restartNumberingAfterBreak="0">
+  <w:abstractNum w:abstractNumId="4" w15:restartNumberingAfterBreak="0">
     <w:nsid w:val="4EF01CB2"/>
     <w:multiLevelType w:val="hybridMultilevel"/>
     <w:tmpl w:val="C7102518"/>
@@ -7478,7 +8983,7 @@
       </w:pPr>
     </w:lvl>
   </w:abstractNum>
-  <w:abstractNum w:abstractNumId="4" w15:restartNumberingAfterBreak="0">
+  <w:abstractNum w:abstractNumId="5" w15:restartNumberingAfterBreak="0">
     <w:nsid w:val="57E3636C"/>
     <w:multiLevelType w:val="multilevel"/>
     <w:tmpl w:val="F9480A6C"/>
@@ -7565,19 +9070,22 @@
     </w:lvl>
   </w:abstractNum>
   <w:num w:numId="1">
+    <w:abstractNumId w:val="5"/>
+  </w:num>
+  <w:num w:numId="2">
+    <w:abstractNumId w:val="1"/>
+  </w:num>
+  <w:num w:numId="3">
+    <w:abstractNumId w:val="3"/>
+  </w:num>
+  <w:num w:numId="4">
+    <w:abstractNumId w:val="2"/>
+  </w:num>
+  <w:num w:numId="5">
     <w:abstractNumId w:val="4"/>
   </w:num>
-  <w:num w:numId="2">
+  <w:num w:numId="6">
     <w:abstractNumId w:val="0"/>
-  </w:num>
-  <w:num w:numId="3">
-    <w:abstractNumId w:val="2"/>
-  </w:num>
-  <w:num w:numId="4">
-    <w:abstractNumId w:val="1"/>
-  </w:num>
-  <w:num w:numId="5">
-    <w:abstractNumId w:val="3"/>
   </w:num>
 </w:numbering>
 </file>
@@ -8459,6 +9967,45 @@
       <w:u w:val="single"/>
     </w:rPr>
   </w:style>
+  <w:style w:type="paragraph" w:styleId="Textonotapie">
+    <w:name w:val="footnote text"/>
+    <w:basedOn w:val="Normal"/>
+    <w:link w:val="TextonotapieCar"/>
+    <w:uiPriority w:val="99"/>
+    <w:semiHidden/>
+    <w:unhideWhenUsed/>
+    <w:rsid w:val="008A36C6"/>
+    <w:pPr>
+      <w:spacing w:after="0" w:line="240" w:lineRule="auto"/>
+    </w:pPr>
+    <w:rPr>
+      <w:sz w:val="20"/>
+      <w:szCs w:val="20"/>
+    </w:rPr>
+  </w:style>
+  <w:style w:type="character" w:customStyle="1" w:styleId="TextonotapieCar">
+    <w:name w:val="Texto nota pie Car"/>
+    <w:basedOn w:val="Fuentedeprrafopredeter"/>
+    <w:link w:val="Textonotapie"/>
+    <w:uiPriority w:val="99"/>
+    <w:semiHidden/>
+    <w:rsid w:val="008A36C6"/>
+    <w:rPr>
+      <w:sz w:val="20"/>
+      <w:szCs w:val="20"/>
+    </w:rPr>
+  </w:style>
+  <w:style w:type="character" w:styleId="Refdenotaalpie">
+    <w:name w:val="footnote reference"/>
+    <w:basedOn w:val="Fuentedeprrafopredeter"/>
+    <w:uiPriority w:val="99"/>
+    <w:semiHidden/>
+    <w:unhideWhenUsed/>
+    <w:rsid w:val="008A36C6"/>
+    <w:rPr>
+      <w:vertAlign w:val="superscript"/>
+    </w:rPr>
+  </w:style>
 </w:styles>
 </file>
 
@@ -8787,7 +10334,7 @@
 </file>
 
 <file path=customXml/itemProps1.xml><?xml version="1.0" encoding="utf-8"?>
-<ds:datastoreItem xmlns:ds="http://schemas.openxmlformats.org/officeDocument/2006/customXml" ds:itemID="{D598B621-C857-4BA3-946E-9D3A636F1F32}">
+<ds:datastoreItem xmlns:ds="http://schemas.openxmlformats.org/officeDocument/2006/customXml" ds:itemID="{CF5E25B0-5321-421A-B1C7-A6ED8D4C01AF}">
   <ds:schemaRefs>
     <ds:schemaRef ds:uri="http://schemas.openxmlformats.org/officeDocument/2006/bibliography"/>
   </ds:schemaRefs>

</xml_diff>

<commit_message>
Falta mejora y poner figuras del proceso
</commit_message>
<xml_diff>
--- a/documento.docx
+++ b/documento.docx
@@ -1323,23 +1323,7 @@
                 <w:rFonts w:ascii="ZapfHumnst Dm BT" w:eastAsia="ZapfHumnst Dm BT" w:hAnsi="ZapfHumnst Dm BT" w:cs="ZapfHumnst Dm BT"/>
                 <w:noProof/>
               </w:rPr>
-              <w:t>5.4. Utilización d</w:t>
-            </w:r>
-            <w:r>
-              <w:rPr>
-                <w:rStyle w:val="Hipervnculo"/>
-                <w:rFonts w:ascii="ZapfHumnst Dm BT" w:eastAsia="ZapfHumnst Dm BT" w:hAnsi="ZapfHumnst Dm BT" w:cs="ZapfHumnst Dm BT"/>
-                <w:noProof/>
-              </w:rPr>
-              <w:t>e</w:t>
-            </w:r>
-            <w:r>
-              <w:rPr>
-                <w:rStyle w:val="Hipervnculo"/>
-                <w:rFonts w:ascii="ZapfHumnst Dm BT" w:eastAsia="ZapfHumnst Dm BT" w:hAnsi="ZapfHumnst Dm BT" w:cs="ZapfHumnst Dm BT"/>
-                <w:noProof/>
-              </w:rPr>
-              <w:t xml:space="preserve"> la máquina MA2</w:t>
+              <w:t>5.4. Utilización de la máquina MA2</w:t>
             </w:r>
             <w:r>
               <w:rPr>
@@ -4369,6 +4353,9 @@
       <w:r>
         <w:t>60.</w:t>
       </w:r>
+      <w:r>
+        <w:t xml:space="preserve"> Cada caja de material tiene un costo de 20 €. </w:t>
+      </w:r>
     </w:p>
     <w:p>
       <w:pPr>
@@ -4694,7 +4681,6 @@
         <w:keepNext/>
       </w:pPr>
       <w:r>
-        <w:lastRenderedPageBreak/>
         <w:t xml:space="preserve">Tabla </w:t>
       </w:r>
       <w:fldSimple w:instr=" SEQ Tabla \* ARABIC ">
@@ -5342,11 +5328,16 @@
         <w:t xml:space="preserve"> (en realidad son dos almacenes, uno para las maquetas de aviones y otro para las maquetas de coches)</w:t>
       </w:r>
       <w:r>
-        <w:t xml:space="preserve"> a la cantidad de cajas de M1 y M2 totalmente procesadas</w:t>
-      </w:r>
-      <w:r>
-        <w:t xml:space="preserve"> y que no fueron transportadas a la estación de salida</w:t>
-      </w:r>
+        <w:t xml:space="preserve"> a la cantidad de cajas de M1 y M2 procesadas</w:t>
+      </w:r>
+      <w:r>
+        <w:t xml:space="preserve"> </w:t>
+      </w:r>
+      <w:r>
+        <w:t>y necesarias para realizar las maquetas de aviones y coches que quedan en los almacenes</w:t>
+      </w:r>
+      <w:bookmarkStart w:id="20" w:name="_GoBack"/>
+      <w:bookmarkEnd w:id="20"/>
     </w:p>
     <w:p>
       <w:pPr>
@@ -5357,17 +5348,14 @@
         </w:numPr>
       </w:pPr>
       <w:r>
+        <w:lastRenderedPageBreak/>
         <w:t xml:space="preserve">La cantidad de cajas de productos que abandonan </w:t>
       </w:r>
       <w:r>
-        <w:t xml:space="preserve">el sistema dependerá de los pedidos de los clientes. Al día se reciben una cantidad de pedidos, cada uno de ellos con sus </w:t>
-      </w:r>
-      <w:r>
-        <w:lastRenderedPageBreak/>
-        <w:t>especificidades en cuánto al número de maquetas de aviones y de coches que deben estar en una caja, además cada pedido indicará el número de palés de ese tipo específico de cajas</w:t>
-      </w:r>
-      <w:r>
-        <w:t>. En este trabajo se tratará como cantidad de cajas de productos que abandonan el sistema a las cantidades de cajas de M1 y M2 totalmente procesadas y que fueron utilizadas para satisfacer los pedidos recibidos</w:t>
+        <w:t>el sistema dependerá de los pedidos de los clientes. Al día se reciben una cantidad de pedidos, cada uno de ellos con sus especificidades en cuánto al número de maquetas de aviones y de coches que deben estar en una caja, además cada pedido indicará el número de palés de ese tipo específico de cajas</w:t>
+      </w:r>
+      <w:r>
+        <w:t>. En este trabajo se tratará como cantidad de cajas de productos que abandonan el sistema a las cantidades de cajas de M1 y M2 procesadas y que fueron utilizadas para satisfacer los pedidos recibidos</w:t>
       </w:r>
     </w:p>
     <w:p>
@@ -5491,7 +5479,11 @@
           <w:tcPr>
             <w:tcW w:w="3060" w:type="dxa"/>
           </w:tcPr>
-          <w:p/>
+          <w:p>
+            <w:r>
+              <w:t>18</w:t>
+            </w:r>
+          </w:p>
         </w:tc>
       </w:tr>
       <w:tr>
@@ -5522,7 +5514,11 @@
           <w:tcPr>
             <w:tcW w:w="3060" w:type="dxa"/>
           </w:tcPr>
-          <w:p/>
+          <w:p>
+            <w:r>
+              <w:t>41</w:t>
+            </w:r>
+          </w:p>
         </w:tc>
       </w:tr>
       <w:tr>
@@ -5553,7 +5549,11 @@
           <w:tcPr>
             <w:tcW w:w="3060" w:type="dxa"/>
           </w:tcPr>
-          <w:p/>
+          <w:p>
+            <w:r>
+              <w:t>30</w:t>
+            </w:r>
+          </w:p>
         </w:tc>
       </w:tr>
       <w:tr>
@@ -5584,7 +5584,11 @@
           <w:tcPr>
             <w:tcW w:w="3060" w:type="dxa"/>
           </w:tcPr>
-          <w:p/>
+          <w:p>
+            <w:r>
+              <w:t>87</w:t>
+            </w:r>
+          </w:p>
         </w:tc>
       </w:tr>
       <w:tr>
@@ -5607,7 +5611,10 @@
           </w:tcPr>
           <w:p>
             <w:r>
-              <w:t>Cajas de M1 totalmente procesadas y que quedaron en el almacén correspondiente</w:t>
+              <w:t xml:space="preserve">Cajas de M1 procesadas </w:t>
+            </w:r>
+            <w:r>
+              <w:t>para obtener (3)</w:t>
             </w:r>
           </w:p>
         </w:tc>
@@ -5615,7 +5622,20 @@
           <w:tcPr>
             <w:tcW w:w="3060" w:type="dxa"/>
           </w:tcPr>
-          <w:p/>
+          <w:p>
+            <w:r>
+              <w:t>8</w:t>
+            </w:r>
+            <w:r>
+              <w:t xml:space="preserve"> cajas</w:t>
+            </w:r>
+            <w:r>
+              <w:rPr>
+                <w:rStyle w:val="Refdenotaalpie"/>
+              </w:rPr>
+              <w:footnoteReference w:id="1"/>
+            </w:r>
+          </w:p>
         </w:tc>
       </w:tr>
       <w:tr>
@@ -5638,7 +5658,10 @@
           </w:tcPr>
           <w:p>
             <w:r>
-              <w:t>Cajas de M2 totalmente procesadas y que quedaron en el almacén correspondiente</w:t>
+              <w:t xml:space="preserve">Cajas de M2 procesadas </w:t>
+            </w:r>
+            <w:r>
+              <w:t>para obtener (4)</w:t>
             </w:r>
           </w:p>
         </w:tc>
@@ -5646,24 +5669,27 @@
           <w:tcPr>
             <w:tcW w:w="3060" w:type="dxa"/>
           </w:tcPr>
-          <w:p/>
+          <w:p>
+            <w:r>
+              <w:t>2</w:t>
+            </w:r>
+            <w:r>
+              <w:t>2</w:t>
+            </w:r>
+            <w:r>
+              <w:t xml:space="preserve"> cajas</w:t>
+            </w:r>
+            <w:r>
+              <w:rPr>
+                <w:rStyle w:val="Refdenotaalpie"/>
+              </w:rPr>
+              <w:footnoteReference w:id="2"/>
+            </w:r>
+          </w:p>
         </w:tc>
       </w:tr>
     </w:tbl>
     <w:p/>
-    <w:p>
-      <w:commentRangeStart w:id="20"/>
-      <w:r>
-        <w:t xml:space="preserve">Comentar </w:t>
-      </w:r>
-      <w:commentRangeEnd w:id="20"/>
-      <w:r>
-        <w:rPr>
-          <w:rStyle w:val="Refdecomentario"/>
-        </w:rPr>
-        <w:commentReference w:id="20"/>
-      </w:r>
-    </w:p>
     <w:p>
       <w:pPr>
         <w:pStyle w:val="Descripcin"/>
@@ -5771,7 +5797,11 @@
           <w:tcPr>
             <w:tcW w:w="3114" w:type="dxa"/>
           </w:tcPr>
-          <w:p/>
+          <w:p>
+            <w:r>
+              <w:t>42</w:t>
+            </w:r>
+          </w:p>
         </w:tc>
       </w:tr>
       <w:tr>
@@ -5802,7 +5832,11 @@
           <w:tcPr>
             <w:tcW w:w="3114" w:type="dxa"/>
           </w:tcPr>
-          <w:p/>
+          <w:p>
+            <w:r>
+              <w:t>69</w:t>
+            </w:r>
+          </w:p>
         </w:tc>
       </w:tr>
       <w:tr>
@@ -5836,7 +5870,20 @@
           <w:tcPr>
             <w:tcW w:w="3114" w:type="dxa"/>
           </w:tcPr>
-          <w:p/>
+          <w:p>
+            <w:r>
+              <w:t>11</w:t>
+            </w:r>
+            <w:r>
+              <w:t xml:space="preserve"> cajas</w:t>
+            </w:r>
+            <w:r>
+              <w:rPr>
+                <w:rStyle w:val="Refdenotaalpie"/>
+              </w:rPr>
+              <w:footnoteReference w:id="3"/>
+            </w:r>
+          </w:p>
         </w:tc>
       </w:tr>
       <w:tr>
@@ -5867,7 +5914,20 @@
           <w:tcPr>
             <w:tcW w:w="3114" w:type="dxa"/>
           </w:tcPr>
-          <w:p/>
+          <w:p>
+            <w:r>
+              <w:t>18</w:t>
+            </w:r>
+            <w:r>
+              <w:t xml:space="preserve"> cajas</w:t>
+            </w:r>
+            <w:r>
+              <w:rPr>
+                <w:rStyle w:val="Refdenotaalpie"/>
+              </w:rPr>
+              <w:footnoteReference w:id="4"/>
+            </w:r>
+          </w:p>
         </w:tc>
       </w:tr>
       <w:tr>
@@ -5898,24 +5958,16 @@
           <w:tcPr>
             <w:tcW w:w="3114" w:type="dxa"/>
           </w:tcPr>
-          <w:p/>
+          <w:p>
+            <w:r>
+              <w:t>29</w:t>
+            </w:r>
+          </w:p>
         </w:tc>
       </w:tr>
     </w:tbl>
     <w:p/>
-    <w:p>
-      <w:commentRangeStart w:id="21"/>
-      <w:r>
-        <w:t>Comentar</w:t>
-      </w:r>
-      <w:commentRangeEnd w:id="21"/>
-      <w:r>
-        <w:rPr>
-          <w:rStyle w:val="Refdecomentario"/>
-        </w:rPr>
-        <w:commentReference w:id="21"/>
-      </w:r>
-    </w:p>
+    <w:p/>
     <w:p>
       <w:pPr>
         <w:pStyle w:val="Ttulo2"/>
@@ -5927,7 +5979,7 @@
           <w:szCs w:val="28"/>
         </w:rPr>
       </w:pPr>
-      <w:bookmarkStart w:id="22" w:name="_Toc502250678"/>
+      <w:bookmarkStart w:id="21" w:name="_Toc502250678"/>
       <w:r>
         <w:rPr>
           <w:rFonts w:ascii="ZapfHumnst Dm BT" w:eastAsia="ZapfHumnst Dm BT" w:hAnsi="ZapfHumnst Dm BT" w:cs="ZapfHumnst Dm BT"/>
@@ -5978,7 +6030,7 @@
         </w:rPr>
         <w:t>Valor máximo de cajas en espera de ser atendidas por la máquina MA1 a lo largo del día</w:t>
       </w:r>
-      <w:bookmarkEnd w:id="22"/>
+      <w:bookmarkEnd w:id="21"/>
     </w:p>
     <w:p>
       <w:r>
@@ -5996,16 +6048,16 @@
       <w:r>
         <w:t xml:space="preserve"> La </w:t>
       </w:r>
-      <w:commentRangeStart w:id="23"/>
+      <w:commentRangeStart w:id="22"/>
       <w:r>
         <w:t>Tabla X</w:t>
       </w:r>
-      <w:commentRangeEnd w:id="23"/>
+      <w:commentRangeEnd w:id="22"/>
       <w:r>
         <w:rPr>
           <w:rStyle w:val="Refdecomentario"/>
         </w:rPr>
-        <w:commentReference w:id="23"/>
+        <w:commentReference w:id="22"/>
       </w:r>
       <w:r>
         <w:t xml:space="preserve"> </w:t>
@@ -6017,7 +6069,7 @@
         <w:rPr>
           <w:rStyle w:val="Refdenotaalpie"/>
         </w:rPr>
-        <w:footnoteReference w:id="1"/>
+        <w:footnoteReference w:id="5"/>
       </w:r>
       <w:r>
         <w:t xml:space="preserve">. </w:t>
@@ -6030,7 +6082,6 @@
         <w:keepNext/>
       </w:pPr>
       <w:r>
-        <w:lastRenderedPageBreak/>
         <w:t xml:space="preserve">Tabla </w:t>
       </w:r>
       <w:fldSimple w:instr=" SEQ Tabla \* ARABIC ">
@@ -6282,7 +6333,7 @@
           <w:szCs w:val="28"/>
         </w:rPr>
       </w:pPr>
-      <w:bookmarkStart w:id="24" w:name="_Toc502250679"/>
+      <w:bookmarkStart w:id="23" w:name="_Toc502250679"/>
       <w:r>
         <w:rPr>
           <w:rFonts w:ascii="ZapfHumnst Dm BT" w:eastAsia="ZapfHumnst Dm BT" w:hAnsi="ZapfHumnst Dm BT" w:cs="ZapfHumnst Dm BT"/>
@@ -6333,7 +6384,7 @@
         </w:rPr>
         <w:t>Cantidad de fallos en la máquina MA1 a lo largo del día</w:t>
       </w:r>
-      <w:bookmarkEnd w:id="24"/>
+      <w:bookmarkEnd w:id="23"/>
     </w:p>
     <w:p>
       <w:r>
@@ -6351,7 +6402,7 @@
           <w:szCs w:val="28"/>
         </w:rPr>
       </w:pPr>
-      <w:bookmarkStart w:id="25" w:name="_Toc502250680"/>
+      <w:bookmarkStart w:id="24" w:name="_Toc502250680"/>
       <w:r>
         <w:rPr>
           <w:rFonts w:ascii="ZapfHumnst Dm BT" w:eastAsia="ZapfHumnst Dm BT" w:hAnsi="ZapfHumnst Dm BT" w:cs="ZapfHumnst Dm BT"/>
@@ -6402,7 +6453,7 @@
         </w:rPr>
         <w:t>Utilización de la máquina MA2</w:t>
       </w:r>
-      <w:bookmarkEnd w:id="25"/>
+      <w:bookmarkEnd w:id="24"/>
     </w:p>
     <w:p>
       <w:r>
@@ -6416,16 +6467,16 @@
       <w:r>
         <w:t xml:space="preserve">La Figura </w:t>
       </w:r>
-      <w:commentRangeStart w:id="26"/>
+      <w:commentRangeStart w:id="25"/>
       <w:r>
         <w:t>X</w:t>
       </w:r>
-      <w:commentRangeEnd w:id="26"/>
+      <w:commentRangeEnd w:id="25"/>
       <w:r>
         <w:rPr>
           <w:rStyle w:val="Refdecomentario"/>
         </w:rPr>
-        <w:commentReference w:id="26"/>
+        <w:commentReference w:id="25"/>
       </w:r>
       <w:r>
         <w:t xml:space="preserve"> muestra una porción de una captura de un reporte de Arena que así lo indica.</w:t>
@@ -6509,7 +6560,7 @@
       <w:r>
         <w:t xml:space="preserve">traslado hasta las máquinas MA2 o MA3 demora entre 60 y 80 segundos con lo cual ya la máquina MA2 que lo más que demoraría normalmente en ejecutar serían 6 minutos (al ejecutar el programa P2) estaría libre. Las figuras </w:t>
       </w:r>
-      <w:commentRangeStart w:id="27"/>
+      <w:commentRangeStart w:id="26"/>
       <w:r>
         <w:t>X</w:t>
       </w:r>
@@ -6519,12 +6570,12 @@
       <w:r>
         <w:t xml:space="preserve"> e Y</w:t>
       </w:r>
-      <w:commentRangeEnd w:id="27"/>
+      <w:commentRangeEnd w:id="26"/>
       <w:r>
         <w:rPr>
           <w:rStyle w:val="Refdecomentario"/>
         </w:rPr>
-        <w:commentReference w:id="27"/>
+        <w:commentReference w:id="26"/>
       </w:r>
       <w:r>
         <w:t xml:space="preserve"> muestran la configuración de los módulos de Arena utilizados para modelar el uso de las máquinas MA2 y MA3.</w:t>
@@ -6763,9 +6814,36 @@
       <w:r>
         <w:t xml:space="preserve">los resultados mostrados en la Figura </w:t>
       </w:r>
+      <w:commentRangeStart w:id="27"/>
+      <w:r>
+        <w:t xml:space="preserve">C </w:t>
+      </w:r>
+      <w:commentRangeEnd w:id="27"/>
+      <w:r>
+        <w:rPr>
+          <w:rStyle w:val="Refdecomentario"/>
+        </w:rPr>
+        <w:commentReference w:id="27"/>
+      </w:r>
+      <w:r>
+        <w:t xml:space="preserve">puedan resultar poco verídicos es la realidad. Las figuras </w:t>
+      </w:r>
       <w:commentRangeStart w:id="28"/>
-      <w:r>
-        <w:t xml:space="preserve">C </w:t>
+      <w:proofErr w:type="spellStart"/>
+      <w:r>
+        <w:t>Xa</w:t>
+      </w:r>
+      <w:proofErr w:type="spellEnd"/>
+      <w:r>
+        <w:t xml:space="preserve">, </w:t>
+      </w:r>
+      <w:proofErr w:type="spellStart"/>
+      <w:r>
+        <w:t>Xb</w:t>
+      </w:r>
+      <w:proofErr w:type="spellEnd"/>
+      <w:r>
+        <w:t xml:space="preserve"> </w:t>
       </w:r>
       <w:commentRangeEnd w:id="28"/>
       <w:r>
@@ -6773,33 +6851,6 @@
           <w:rStyle w:val="Refdecomentario"/>
         </w:rPr>
         <w:commentReference w:id="28"/>
-      </w:r>
-      <w:r>
-        <w:t xml:space="preserve">puedan resultar poco verídicos es la realidad. Las figuras </w:t>
-      </w:r>
-      <w:commentRangeStart w:id="29"/>
-      <w:proofErr w:type="spellStart"/>
-      <w:r>
-        <w:t>Xa</w:t>
-      </w:r>
-      <w:proofErr w:type="spellEnd"/>
-      <w:r>
-        <w:t xml:space="preserve">, </w:t>
-      </w:r>
-      <w:proofErr w:type="spellStart"/>
-      <w:r>
-        <w:t>Xb</w:t>
-      </w:r>
-      <w:proofErr w:type="spellEnd"/>
-      <w:r>
-        <w:t xml:space="preserve"> </w:t>
-      </w:r>
-      <w:commentRangeEnd w:id="29"/>
-      <w:r>
-        <w:rPr>
-          <w:rStyle w:val="Refdecomentario"/>
-        </w:rPr>
-        <w:commentReference w:id="29"/>
       </w:r>
       <w:r>
         <w:t>muestran los resultados que se obtendrían en la utilización de los recursos con un simple cambio</w:t>
@@ -6868,7 +6919,7 @@
         <w:pStyle w:val="Descripcin"/>
         <w:jc w:val="center"/>
       </w:pPr>
-      <w:commentRangeStart w:id="30"/>
+      <w:commentRangeStart w:id="29"/>
       <w:r>
         <w:t xml:space="preserve">Figura </w:t>
       </w:r>
@@ -6883,7 +6934,7 @@
       <w:r>
         <w:t xml:space="preserve">. </w:t>
       </w:r>
-      <w:commentRangeEnd w:id="30"/>
+      <w:commentRangeEnd w:id="29"/>
       <w:r>
         <w:rPr>
           <w:rStyle w:val="Refdecomentario"/>
@@ -6891,7 +6942,7 @@
           <w:iCs w:val="0"/>
           <w:color w:val="000000"/>
         </w:rPr>
-        <w:commentReference w:id="30"/>
+        <w:commentReference w:id="29"/>
       </w:r>
       <w:r>
         <w:t>Cambio en la forma en que se van a utilizar MA2 y MA3</w:t>
@@ -6955,7 +7006,7 @@
         <w:pStyle w:val="Descripcin"/>
         <w:jc w:val="center"/>
       </w:pPr>
-      <w:commentRangeStart w:id="31"/>
+      <w:commentRangeStart w:id="30"/>
       <w:r>
         <w:t xml:space="preserve">Figura </w:t>
       </w:r>
@@ -6970,7 +7021,7 @@
       <w:r>
         <w:t xml:space="preserve">. </w:t>
       </w:r>
-      <w:commentRangeEnd w:id="31"/>
+      <w:commentRangeEnd w:id="30"/>
       <w:r>
         <w:rPr>
           <w:rStyle w:val="Refdecomentario"/>
@@ -6978,19 +7029,33 @@
           <w:iCs w:val="0"/>
           <w:color w:val="000000"/>
         </w:rPr>
+        <w:commentReference w:id="30"/>
+      </w:r>
+      <w:r>
+        <w:t>Utilización de las máquinas MA1, MA2, MA3 de aplicar el cambio</w:t>
+      </w:r>
+    </w:p>
+    <w:p>
+      <w:r>
+        <w:t xml:space="preserve">Al observar los resultados de la Figura </w:t>
+      </w:r>
+      <w:commentRangeStart w:id="31"/>
+      <w:r>
+        <w:t>C</w:t>
+      </w:r>
+      <w:commentRangeEnd w:id="31"/>
+      <w:r>
+        <w:rPr>
+          <w:rStyle w:val="Refdecomentario"/>
+        </w:rPr>
         <w:commentReference w:id="31"/>
       </w:r>
       <w:r>
-        <w:t>Utilización de las máquinas MA1, MA2, MA3 de aplicar el cambio</w:t>
-      </w:r>
-    </w:p>
-    <w:p>
-      <w:r>
-        <w:t xml:space="preserve">Al observar los resultados de la Figura </w:t>
+        <w:t xml:space="preserve"> el lector podrá intuir que efectivamente el uso de MA2 y MA3 se corresponde con el valor de utilización de MA2 en la Figura </w:t>
       </w:r>
       <w:commentRangeStart w:id="32"/>
       <w:r>
-        <w:t>C</w:t>
+        <w:t>D</w:t>
       </w:r>
       <w:commentRangeEnd w:id="32"/>
       <w:r>
@@ -7000,11 +7065,16 @@
         <w:commentReference w:id="32"/>
       </w:r>
       <w:r>
-        <w:t xml:space="preserve"> el lector podrá intuir que efectivamente el uso de MA2 y MA3 se corresponde con el valor de utilización de MA2 en la Figura </w:t>
+        <w:t xml:space="preserve"> (0.0918+0.0918 = 0.1836). </w:t>
+      </w:r>
+    </w:p>
+    <w:p>
+      <w:r>
+        <w:t xml:space="preserve">Las estadísticas relacionadas con la utilización de la máquina MA2 se pueden apreciar en la </w:t>
       </w:r>
       <w:commentRangeStart w:id="33"/>
       <w:r>
-        <w:t>D</w:t>
+        <w:t xml:space="preserve">Tabla X. </w:t>
       </w:r>
       <w:commentRangeEnd w:id="33"/>
       <w:r>
@@ -7012,25 +7082,6 @@
           <w:rStyle w:val="Refdecomentario"/>
         </w:rPr>
         <w:commentReference w:id="33"/>
-      </w:r>
-      <w:r>
-        <w:t xml:space="preserve"> (0.0918+0.0918 = 0.1836). </w:t>
-      </w:r>
-    </w:p>
-    <w:p>
-      <w:r>
-        <w:t xml:space="preserve">Las estadísticas relacionadas con la utilización de la máquina MA2 se pueden apreciar en la </w:t>
-      </w:r>
-      <w:commentRangeStart w:id="34"/>
-      <w:r>
-        <w:t xml:space="preserve">Tabla X. </w:t>
-      </w:r>
-      <w:commentRangeEnd w:id="34"/>
-      <w:r>
-        <w:rPr>
-          <w:rStyle w:val="Refdecomentario"/>
-        </w:rPr>
-        <w:commentReference w:id="34"/>
       </w:r>
     </w:p>
     <w:p>
@@ -7185,7 +7236,7 @@
           <w:szCs w:val="28"/>
         </w:rPr>
       </w:pPr>
-      <w:bookmarkStart w:id="35" w:name="_Toc502250681"/>
+      <w:bookmarkStart w:id="34" w:name="_Toc502250681"/>
       <w:r>
         <w:rPr>
           <w:rFonts w:ascii="ZapfHumnst Dm BT" w:eastAsia="ZapfHumnst Dm BT" w:hAnsi="ZapfHumnst Dm BT" w:cs="ZapfHumnst Dm BT"/>
@@ -7236,15 +7287,550 @@
         </w:rPr>
         <w:t>Costo total asociado al procesamiento de la máquina MA3</w:t>
       </w:r>
-      <w:bookmarkEnd w:id="35"/>
-    </w:p>
-    <w:p>
-      <w:r>
-        <w:t>Comentar</w:t>
-      </w:r>
-      <w:bookmarkStart w:id="36" w:name="_GoBack"/>
-      <w:bookmarkEnd w:id="36"/>
-    </w:p>
+      <w:bookmarkEnd w:id="34"/>
+    </w:p>
+    <w:p>
+      <w:r>
+        <w:t xml:space="preserve">Teniendo en cuenta que la máquina MA3 no se utiliza solamente se incurren en los costos en reposo ascendiendo a un total de 14.4 </w:t>
+      </w:r>
+      <w:r>
+        <w:t>€</w:t>
+      </w:r>
+      <w:r>
+        <w:t xml:space="preserve">. La Tabla </w:t>
+      </w:r>
+      <w:commentRangeStart w:id="35"/>
+      <w:r>
+        <w:t>X</w:t>
+      </w:r>
+      <w:commentRangeEnd w:id="35"/>
+      <w:r>
+        <w:rPr>
+          <w:rStyle w:val="Refdecomentario"/>
+        </w:rPr>
+        <w:commentReference w:id="35"/>
+      </w:r>
+      <w:r>
+        <w:t xml:space="preserve"> muestra los diferentes costos de las máquinas MA1, MA2 y MA3.</w:t>
+      </w:r>
+    </w:p>
+    <w:p>
+      <w:pPr>
+        <w:pStyle w:val="Descripcin"/>
+        <w:keepNext/>
+      </w:pPr>
+      <w:r>
+        <w:t xml:space="preserve">Tabla </w:t>
+      </w:r>
+      <w:fldSimple w:instr=" SEQ Tabla \* ARABIC ">
+        <w:r>
+          <w:rPr>
+            <w:noProof/>
+          </w:rPr>
+          <w:t>9</w:t>
+        </w:r>
+      </w:fldSimple>
+      <w:r>
+        <w:t xml:space="preserve">. Costos asociados a </w:t>
+      </w:r>
+      <w:proofErr w:type="gramStart"/>
+      <w:r>
+        <w:t>los máquinas</w:t>
+      </w:r>
+      <w:proofErr w:type="gramEnd"/>
+      <w:r>
+        <w:t xml:space="preserve"> MA1, MA2 y MA3</w:t>
+      </w:r>
+    </w:p>
+    <w:tbl>
+      <w:tblPr>
+        <w:tblStyle w:val="a2"/>
+        <w:tblW w:w="8669" w:type="dxa"/>
+        <w:tblInd w:w="0" w:type="dxa"/>
+        <w:tblBorders>
+          <w:top w:val="single" w:sz="4" w:space="0" w:color="000000"/>
+          <w:left w:val="single" w:sz="4" w:space="0" w:color="000000"/>
+          <w:bottom w:val="single" w:sz="4" w:space="0" w:color="000000"/>
+          <w:right w:val="single" w:sz="4" w:space="0" w:color="000000"/>
+          <w:insideH w:val="single" w:sz="4" w:space="0" w:color="000000"/>
+          <w:insideV w:val="single" w:sz="4" w:space="0" w:color="000000"/>
+        </w:tblBorders>
+        <w:tblLayout w:type="fixed"/>
+        <w:tblLook w:val="0400" w:firstRow="0" w:lastRow="0" w:firstColumn="0" w:lastColumn="0" w:noHBand="0" w:noVBand="1"/>
+      </w:tblPr>
+      <w:tblGrid>
+        <w:gridCol w:w="3397"/>
+        <w:gridCol w:w="1476"/>
+        <w:gridCol w:w="3796"/>
+      </w:tblGrid>
+      <w:tr>
+        <w:trPr>
+          <w:trHeight w:val="237"/>
+        </w:trPr>
+        <w:tc>
+          <w:tcPr>
+            <w:tcW w:w="3397" w:type="dxa"/>
+            <w:shd w:val="clear" w:color="auto" w:fill="2F5496"/>
+          </w:tcPr>
+          <w:p>
+            <w:r>
+              <w:t>Tipo de costo</w:t>
+            </w:r>
+          </w:p>
+        </w:tc>
+        <w:tc>
+          <w:tcPr>
+            <w:tcW w:w="1476" w:type="dxa"/>
+            <w:shd w:val="clear" w:color="auto" w:fill="2F5496"/>
+          </w:tcPr>
+          <w:p>
+            <w:r>
+              <w:t>Máquina</w:t>
+            </w:r>
+          </w:p>
+        </w:tc>
+        <w:tc>
+          <w:tcPr>
+            <w:tcW w:w="3796" w:type="dxa"/>
+            <w:shd w:val="clear" w:color="auto" w:fill="2F5496"/>
+          </w:tcPr>
+          <w:p>
+            <w:r>
+              <w:t>Costo (€)</w:t>
+            </w:r>
+          </w:p>
+        </w:tc>
+      </w:tr>
+      <w:tr>
+        <w:trPr>
+          <w:trHeight w:val="224"/>
+        </w:trPr>
+        <w:tc>
+          <w:tcPr>
+            <w:tcW w:w="3397" w:type="dxa"/>
+          </w:tcPr>
+          <w:p>
+            <w:r>
+              <w:t>Costo en procesamiento</w:t>
+            </w:r>
+          </w:p>
+        </w:tc>
+        <w:tc>
+          <w:tcPr>
+            <w:tcW w:w="1476" w:type="dxa"/>
+          </w:tcPr>
+          <w:p>
+            <w:r>
+              <w:t>MA1</w:t>
+            </w:r>
+          </w:p>
+        </w:tc>
+        <w:tc>
+          <w:tcPr>
+            <w:tcW w:w="3796" w:type="dxa"/>
+          </w:tcPr>
+          <w:p>
+            <w:r>
+              <w:t>47,5</w:t>
+            </w:r>
+          </w:p>
+        </w:tc>
+      </w:tr>
+      <w:tr>
+        <w:trPr>
+          <w:trHeight w:val="224"/>
+        </w:trPr>
+        <w:tc>
+          <w:tcPr>
+            <w:tcW w:w="3397" w:type="dxa"/>
+          </w:tcPr>
+          <w:p>
+            <w:r>
+              <w:t>Costo en reposo</w:t>
+            </w:r>
+          </w:p>
+        </w:tc>
+        <w:tc>
+          <w:tcPr>
+            <w:tcW w:w="1476" w:type="dxa"/>
+          </w:tcPr>
+          <w:p>
+            <w:r>
+              <w:t>MA1</w:t>
+            </w:r>
+          </w:p>
+        </w:tc>
+        <w:tc>
+          <w:tcPr>
+            <w:tcW w:w="3796" w:type="dxa"/>
+          </w:tcPr>
+          <w:p>
+            <w:r>
+              <w:t>6,25</w:t>
+            </w:r>
+          </w:p>
+        </w:tc>
+      </w:tr>
+      <w:tr>
+        <w:trPr>
+          <w:trHeight w:val="224"/>
+        </w:trPr>
+        <w:tc>
+          <w:tcPr>
+            <w:tcW w:w="3397" w:type="dxa"/>
+          </w:tcPr>
+          <w:p>
+            <w:r>
+              <w:t>Costo en reparaciones de averías</w:t>
+            </w:r>
+          </w:p>
+        </w:tc>
+        <w:tc>
+          <w:tcPr>
+            <w:tcW w:w="1476" w:type="dxa"/>
+          </w:tcPr>
+          <w:p>
+            <w:r>
+              <w:t>MA1</w:t>
+            </w:r>
+          </w:p>
+        </w:tc>
+        <w:tc>
+          <w:tcPr>
+            <w:tcW w:w="3796" w:type="dxa"/>
+          </w:tcPr>
+          <w:p>
+            <w:r>
+              <w:t>50</w:t>
+            </w:r>
+          </w:p>
+        </w:tc>
+      </w:tr>
+      <w:tr>
+        <w:trPr>
+          <w:trHeight w:val="224"/>
+        </w:trPr>
+        <w:tc>
+          <w:tcPr>
+            <w:tcW w:w="3397" w:type="dxa"/>
+          </w:tcPr>
+          <w:p>
+            <w:r>
+              <w:t xml:space="preserve">Costo total </w:t>
+            </w:r>
+          </w:p>
+        </w:tc>
+        <w:tc>
+          <w:tcPr>
+            <w:tcW w:w="1476" w:type="dxa"/>
+          </w:tcPr>
+          <w:p>
+            <w:r>
+              <w:t>MA1</w:t>
+            </w:r>
+          </w:p>
+        </w:tc>
+        <w:tc>
+          <w:tcPr>
+            <w:tcW w:w="3796" w:type="dxa"/>
+          </w:tcPr>
+          <w:p>
+            <w:r>
+              <w:t>103,75</w:t>
+            </w:r>
+          </w:p>
+        </w:tc>
+      </w:tr>
+      <w:tr>
+        <w:trPr>
+          <w:trHeight w:val="224"/>
+        </w:trPr>
+        <w:tc>
+          <w:tcPr>
+            <w:tcW w:w="3397" w:type="dxa"/>
+          </w:tcPr>
+          <w:p>
+            <w:r>
+              <w:t>Costo en procesamiento</w:t>
+            </w:r>
+          </w:p>
+        </w:tc>
+        <w:tc>
+          <w:tcPr>
+            <w:tcW w:w="1476" w:type="dxa"/>
+          </w:tcPr>
+          <w:p>
+            <w:r>
+              <w:t>MA2</w:t>
+            </w:r>
+          </w:p>
+        </w:tc>
+        <w:tc>
+          <w:tcPr>
+            <w:tcW w:w="3796" w:type="dxa"/>
+          </w:tcPr>
+          <w:p>
+            <w:r>
+              <w:t>22,04</w:t>
+            </w:r>
+          </w:p>
+        </w:tc>
+      </w:tr>
+      <w:tr>
+        <w:trPr>
+          <w:trHeight w:val="224"/>
+        </w:trPr>
+        <w:tc>
+          <w:tcPr>
+            <w:tcW w:w="3397" w:type="dxa"/>
+          </w:tcPr>
+          <w:p>
+            <w:r>
+              <w:t>Costo en reposo</w:t>
+            </w:r>
+          </w:p>
+        </w:tc>
+        <w:tc>
+          <w:tcPr>
+            <w:tcW w:w="1476" w:type="dxa"/>
+          </w:tcPr>
+          <w:p>
+            <w:r>
+              <w:t>MA2</w:t>
+            </w:r>
+          </w:p>
+        </w:tc>
+        <w:tc>
+          <w:tcPr>
+            <w:tcW w:w="3796" w:type="dxa"/>
+          </w:tcPr>
+          <w:p>
+            <w:r>
+              <w:t>19,6</w:t>
+            </w:r>
+          </w:p>
+        </w:tc>
+      </w:tr>
+      <w:tr>
+        <w:trPr>
+          <w:trHeight w:val="224"/>
+        </w:trPr>
+        <w:tc>
+          <w:tcPr>
+            <w:tcW w:w="3397" w:type="dxa"/>
+          </w:tcPr>
+          <w:p>
+            <w:r>
+              <w:t>Costo en reparaciones de averías</w:t>
+            </w:r>
+          </w:p>
+        </w:tc>
+        <w:tc>
+          <w:tcPr>
+            <w:tcW w:w="1476" w:type="dxa"/>
+          </w:tcPr>
+          <w:p>
+            <w:r>
+              <w:t>MA2</w:t>
+            </w:r>
+          </w:p>
+        </w:tc>
+        <w:tc>
+          <w:tcPr>
+            <w:tcW w:w="3796" w:type="dxa"/>
+          </w:tcPr>
+          <w:p>
+            <w:r>
+              <w:t>20</w:t>
+            </w:r>
+          </w:p>
+        </w:tc>
+      </w:tr>
+      <w:tr>
+        <w:trPr>
+          <w:trHeight w:val="224"/>
+        </w:trPr>
+        <w:tc>
+          <w:tcPr>
+            <w:tcW w:w="3397" w:type="dxa"/>
+          </w:tcPr>
+          <w:p>
+            <w:r>
+              <w:t xml:space="preserve">Costo total </w:t>
+            </w:r>
+          </w:p>
+        </w:tc>
+        <w:tc>
+          <w:tcPr>
+            <w:tcW w:w="1476" w:type="dxa"/>
+          </w:tcPr>
+          <w:p>
+            <w:r>
+              <w:t>MA2</w:t>
+            </w:r>
+          </w:p>
+        </w:tc>
+        <w:tc>
+          <w:tcPr>
+            <w:tcW w:w="3796" w:type="dxa"/>
+          </w:tcPr>
+          <w:p>
+            <w:r>
+              <w:t>61,64</w:t>
+            </w:r>
+          </w:p>
+        </w:tc>
+      </w:tr>
+      <w:tr>
+        <w:trPr>
+          <w:trHeight w:val="224"/>
+        </w:trPr>
+        <w:tc>
+          <w:tcPr>
+            <w:tcW w:w="3397" w:type="dxa"/>
+          </w:tcPr>
+          <w:p>
+            <w:pPr>
+              <w:rPr>
+                <w:b/>
+              </w:rPr>
+            </w:pPr>
+            <w:r>
+              <w:rPr>
+                <w:b/>
+              </w:rPr>
+              <w:t>Costo en procesamiento</w:t>
+            </w:r>
+          </w:p>
+        </w:tc>
+        <w:tc>
+          <w:tcPr>
+            <w:tcW w:w="1476" w:type="dxa"/>
+          </w:tcPr>
+          <w:p>
+            <w:r>
+              <w:t>MA3</w:t>
+            </w:r>
+          </w:p>
+        </w:tc>
+        <w:tc>
+          <w:tcPr>
+            <w:tcW w:w="3796" w:type="dxa"/>
+          </w:tcPr>
+          <w:p>
+            <w:r>
+              <w:t>0</w:t>
+            </w:r>
+          </w:p>
+        </w:tc>
+      </w:tr>
+      <w:tr>
+        <w:trPr>
+          <w:trHeight w:val="224"/>
+        </w:trPr>
+        <w:tc>
+          <w:tcPr>
+            <w:tcW w:w="3397" w:type="dxa"/>
+          </w:tcPr>
+          <w:p>
+            <w:r>
+              <w:t>Costo en reposo</w:t>
+            </w:r>
+          </w:p>
+        </w:tc>
+        <w:tc>
+          <w:tcPr>
+            <w:tcW w:w="1476" w:type="dxa"/>
+          </w:tcPr>
+          <w:p>
+            <w:r>
+              <w:t>MA3</w:t>
+            </w:r>
+          </w:p>
+        </w:tc>
+        <w:tc>
+          <w:tcPr>
+            <w:tcW w:w="3796" w:type="dxa"/>
+          </w:tcPr>
+          <w:p>
+            <w:r>
+              <w:t>14,4</w:t>
+            </w:r>
+          </w:p>
+        </w:tc>
+      </w:tr>
+      <w:tr>
+        <w:trPr>
+          <w:trHeight w:val="224"/>
+        </w:trPr>
+        <w:tc>
+          <w:tcPr>
+            <w:tcW w:w="3397" w:type="dxa"/>
+          </w:tcPr>
+          <w:p>
+            <w:r>
+              <w:t>Costo en reparaciones de averías</w:t>
+            </w:r>
+          </w:p>
+        </w:tc>
+        <w:tc>
+          <w:tcPr>
+            <w:tcW w:w="1476" w:type="dxa"/>
+          </w:tcPr>
+          <w:p>
+            <w:r>
+              <w:t>MA3</w:t>
+            </w:r>
+          </w:p>
+        </w:tc>
+        <w:tc>
+          <w:tcPr>
+            <w:tcW w:w="3796" w:type="dxa"/>
+          </w:tcPr>
+          <w:p>
+            <w:r>
+              <w:t>0</w:t>
+            </w:r>
+          </w:p>
+        </w:tc>
+      </w:tr>
+      <w:tr>
+        <w:trPr>
+          <w:trHeight w:val="224"/>
+        </w:trPr>
+        <w:tc>
+          <w:tcPr>
+            <w:tcW w:w="3397" w:type="dxa"/>
+          </w:tcPr>
+          <w:p>
+            <w:r>
+              <w:t xml:space="preserve">Costo total </w:t>
+            </w:r>
+          </w:p>
+        </w:tc>
+        <w:tc>
+          <w:tcPr>
+            <w:tcW w:w="1476" w:type="dxa"/>
+          </w:tcPr>
+          <w:p>
+            <w:r>
+              <w:t>MA3</w:t>
+            </w:r>
+          </w:p>
+        </w:tc>
+        <w:tc>
+          <w:tcPr>
+            <w:tcW w:w="3796" w:type="dxa"/>
+          </w:tcPr>
+          <w:p>
+            <w:r>
+              <w:t>14,4</w:t>
+            </w:r>
+          </w:p>
+        </w:tc>
+      </w:tr>
+    </w:tbl>
+    <w:p/>
     <w:p>
       <w:pPr>
         <w:pStyle w:val="Ttulo2"/>
@@ -7256,7 +7842,7 @@
           <w:szCs w:val="28"/>
         </w:rPr>
       </w:pPr>
-      <w:bookmarkStart w:id="37" w:name="_Toc502250682"/>
+      <w:bookmarkStart w:id="36" w:name="_Toc502250682"/>
       <w:r>
         <w:rPr>
           <w:rFonts w:ascii="ZapfHumnst Dm BT" w:eastAsia="ZapfHumnst Dm BT" w:hAnsi="ZapfHumnst Dm BT" w:cs="ZapfHumnst Dm BT"/>
@@ -7265,6 +7851,7 @@
           <w:sz w:val="28"/>
           <w:szCs w:val="28"/>
         </w:rPr>
+        <w:lastRenderedPageBreak/>
         <w:t>5</w:t>
       </w:r>
       <w:r>
@@ -7307,14 +7894,360 @@
         </w:rPr>
         <w:t>Obtención de un beneficio diario del 70% a partir de los precios de venta de las maquetas</w:t>
       </w:r>
-      <w:bookmarkEnd w:id="37"/>
-    </w:p>
-    <w:p>
-      <w:r>
-        <w:t>Comentar</w:t>
-      </w:r>
-    </w:p>
+      <w:bookmarkEnd w:id="36"/>
+    </w:p>
+    <w:p>
+      <w:r>
+        <w:t xml:space="preserve">Para poder responder la interrogante resulta necesario conocer el costo total de un día de producción, luego se debe calcular el 70% de dicho costo. El costo total añadido al 70% del costo representan un beneficio del 70% y con este valor es posible calcular el precio unitario que debería tener cada maqueta producida. </w:t>
+      </w:r>
+    </w:p>
+    <w:p>
+      <w:r>
+        <w:t xml:space="preserve">Para la simulación realizada el costo diario se muestra en </w:t>
+      </w:r>
+      <w:commentRangeStart w:id="37"/>
+      <w:r>
+        <w:t>la Tabla X</w:t>
+      </w:r>
+      <w:commentRangeEnd w:id="37"/>
+      <w:r>
+        <w:rPr>
+          <w:rStyle w:val="Refdecomentario"/>
+        </w:rPr>
+        <w:commentReference w:id="37"/>
+      </w:r>
+      <w:r>
+        <w:t>.</w:t>
+      </w:r>
+    </w:p>
+    <w:p>
+      <w:pPr>
+        <w:pStyle w:val="Descripcin"/>
+        <w:keepNext/>
+      </w:pPr>
+      <w:r>
+        <w:t xml:space="preserve">Tabla </w:t>
+      </w:r>
+      <w:fldSimple w:instr=" SEQ Tabla \* ARABIC ">
+        <w:r>
+          <w:rPr>
+            <w:noProof/>
+          </w:rPr>
+          <w:t>10</w:t>
+        </w:r>
+      </w:fldSimple>
+      <w:r>
+        <w:t>. Costos diarios de producción</w:t>
+      </w:r>
+    </w:p>
+    <w:tbl>
+      <w:tblPr>
+        <w:tblStyle w:val="a2"/>
+        <w:tblW w:w="8495" w:type="dxa"/>
+        <w:tblInd w:w="0" w:type="dxa"/>
+        <w:tblBorders>
+          <w:top w:val="single" w:sz="4" w:space="0" w:color="000000"/>
+          <w:left w:val="single" w:sz="4" w:space="0" w:color="000000"/>
+          <w:bottom w:val="single" w:sz="4" w:space="0" w:color="000000"/>
+          <w:right w:val="single" w:sz="4" w:space="0" w:color="000000"/>
+          <w:insideH w:val="single" w:sz="4" w:space="0" w:color="000000"/>
+          <w:insideV w:val="single" w:sz="4" w:space="0" w:color="000000"/>
+        </w:tblBorders>
+        <w:tblLayout w:type="fixed"/>
+        <w:tblLook w:val="0400" w:firstRow="0" w:lastRow="0" w:firstColumn="0" w:lastColumn="0" w:noHBand="0" w:noVBand="1"/>
+      </w:tblPr>
+      <w:tblGrid>
+        <w:gridCol w:w="4012"/>
+        <w:gridCol w:w="4483"/>
+      </w:tblGrid>
+      <w:tr>
+        <w:trPr>
+          <w:trHeight w:val="262"/>
+        </w:trPr>
+        <w:tc>
+          <w:tcPr>
+            <w:tcW w:w="4012" w:type="dxa"/>
+            <w:shd w:val="clear" w:color="auto" w:fill="2F5496"/>
+          </w:tcPr>
+          <w:p>
+            <w:r>
+              <w:t>Tipo de costo</w:t>
+            </w:r>
+          </w:p>
+        </w:tc>
+        <w:tc>
+          <w:tcPr>
+            <w:tcW w:w="4483" w:type="dxa"/>
+            <w:shd w:val="clear" w:color="auto" w:fill="2F5496"/>
+          </w:tcPr>
+          <w:p>
+            <w:r>
+              <w:t>Costo (€)</w:t>
+            </w:r>
+          </w:p>
+        </w:tc>
+      </w:tr>
+      <w:tr>
+        <w:trPr>
+          <w:trHeight w:val="248"/>
+        </w:trPr>
+        <w:tc>
+          <w:tcPr>
+            <w:tcW w:w="4012" w:type="dxa"/>
+          </w:tcPr>
+          <w:p>
+            <w:r>
+              <w:t>Costo</w:t>
+            </w:r>
+            <w:r>
+              <w:t xml:space="preserve"> total</w:t>
+            </w:r>
+            <w:r>
+              <w:t xml:space="preserve"> en</w:t>
+            </w:r>
+            <w:r>
+              <w:t xml:space="preserve"> máquinas MA1, MA2 y MA3</w:t>
+            </w:r>
+          </w:p>
+        </w:tc>
+        <w:tc>
+          <w:tcPr>
+            <w:tcW w:w="4483" w:type="dxa"/>
+          </w:tcPr>
+          <w:p>
+            <w:r>
+              <w:t>179,79</w:t>
+            </w:r>
+          </w:p>
+        </w:tc>
+      </w:tr>
+      <w:tr>
+        <w:trPr>
+          <w:trHeight w:val="248"/>
+        </w:trPr>
+        <w:tc>
+          <w:tcPr>
+            <w:tcW w:w="4012" w:type="dxa"/>
+          </w:tcPr>
+          <w:p>
+            <w:r>
+              <w:t>Costo en operarios</w:t>
+            </w:r>
+          </w:p>
+        </w:tc>
+        <w:tc>
+          <w:tcPr>
+            <w:tcW w:w="4483" w:type="dxa"/>
+          </w:tcPr>
+          <w:p>
+            <w:r>
+              <w:t>840</w:t>
+            </w:r>
+          </w:p>
+        </w:tc>
+      </w:tr>
+      <w:tr>
+        <w:trPr>
+          <w:trHeight w:val="248"/>
+        </w:trPr>
+        <w:tc>
+          <w:tcPr>
+            <w:tcW w:w="4012" w:type="dxa"/>
+          </w:tcPr>
+          <w:p>
+            <w:r>
+              <w:t>C</w:t>
+            </w:r>
+            <w:r>
+              <w:t>osto total en materia prima (cajas de materiales M1 y M2)</w:t>
+            </w:r>
+          </w:p>
+        </w:tc>
+        <w:tc>
+          <w:tcPr>
+            <w:tcW w:w="4483" w:type="dxa"/>
+          </w:tcPr>
+          <w:p>
+            <w:r>
+              <w:t>1180</w:t>
+            </w:r>
+          </w:p>
+        </w:tc>
+      </w:tr>
+      <w:tr>
+        <w:trPr>
+          <w:trHeight w:val="248"/>
+        </w:trPr>
+        <w:tc>
+          <w:tcPr>
+            <w:tcW w:w="4012" w:type="dxa"/>
+          </w:tcPr>
+          <w:p>
+            <w:r>
+              <w:t>Cost</w:t>
+            </w:r>
+            <w:r>
+              <w:t>o total en los robots R1 y R2</w:t>
+            </w:r>
+          </w:p>
+        </w:tc>
+        <w:tc>
+          <w:tcPr>
+            <w:tcW w:w="4483" w:type="dxa"/>
+          </w:tcPr>
+          <w:p>
+            <w:r>
+              <w:t>≈</w:t>
+            </w:r>
+            <w:r>
+              <w:t xml:space="preserve"> 35,38 </w:t>
+            </w:r>
+          </w:p>
+        </w:tc>
+      </w:tr>
+      <w:tr>
+        <w:trPr>
+          <w:trHeight w:val="248"/>
+        </w:trPr>
+        <w:tc>
+          <w:tcPr>
+            <w:tcW w:w="4012" w:type="dxa"/>
+          </w:tcPr>
+          <w:p>
+            <w:r>
+              <w:t xml:space="preserve">Costo </w:t>
+            </w:r>
+            <w:r>
+              <w:t>total en las cintas C1 y C2</w:t>
+            </w:r>
+            <w:r>
+              <w:rPr>
+                <w:rStyle w:val="Refdenotaalpie"/>
+              </w:rPr>
+              <w:footnoteReference w:id="6"/>
+            </w:r>
+          </w:p>
+        </w:tc>
+        <w:tc>
+          <w:tcPr>
+            <w:tcW w:w="4483" w:type="dxa"/>
+          </w:tcPr>
+          <w:p>
+            <w:r>
+              <w:t>≈ 25,62</w:t>
+            </w:r>
+          </w:p>
+        </w:tc>
+      </w:tr>
+      <w:tr>
+        <w:trPr>
+          <w:trHeight w:val="248"/>
+        </w:trPr>
+        <w:tc>
+          <w:tcPr>
+            <w:tcW w:w="4012" w:type="dxa"/>
+          </w:tcPr>
+          <w:p>
+            <w:r>
+              <w:t xml:space="preserve">Costo </w:t>
+            </w:r>
+            <w:r>
+              <w:t>total en el torillo</w:t>
+            </w:r>
+            <w:r>
+              <w:rPr>
+                <w:rStyle w:val="Refdenotaalpie"/>
+              </w:rPr>
+              <w:footnoteReference w:id="7"/>
+            </w:r>
+          </w:p>
+        </w:tc>
+        <w:tc>
+          <w:tcPr>
+            <w:tcW w:w="4483" w:type="dxa"/>
+          </w:tcPr>
+          <w:p>
+            <w:r>
+              <w:t>2,8</w:t>
+            </w:r>
+          </w:p>
+        </w:tc>
+      </w:tr>
+      <w:tr>
+        <w:trPr>
+          <w:trHeight w:val="248"/>
+        </w:trPr>
+        <w:tc>
+          <w:tcPr>
+            <w:tcW w:w="4012" w:type="dxa"/>
+          </w:tcPr>
+          <w:p>
+            <w:pPr>
+              <w:rPr>
+                <w:b/>
+              </w:rPr>
+            </w:pPr>
+            <w:r>
+              <w:rPr>
+                <w:b/>
+              </w:rPr>
+              <w:t xml:space="preserve">Costo total </w:t>
+            </w:r>
+          </w:p>
+        </w:tc>
+        <w:tc>
+          <w:tcPr>
+            <w:tcW w:w="4483" w:type="dxa"/>
+          </w:tcPr>
+          <w:p>
+            <w:r>
+              <w:t>2263</w:t>
+            </w:r>
+            <w:r>
+              <w:t>,59</w:t>
+            </w:r>
+          </w:p>
+        </w:tc>
+      </w:tr>
+    </w:tbl>
     <w:p/>
+    <w:p>
+      <w:r>
+        <w:t>En el ca</w:t>
+      </w:r>
+      <w:r>
+        <w:t xml:space="preserve">so de la cinta C1 fue usada aproximadamente 7,8 horas mientras que la cinta C2 fue utilizada aproximadamente 0,74 horas. </w:t>
+      </w:r>
+      <w:r>
+        <w:t xml:space="preserve"> El torillo fue utilizado aproximadamente 0,35 horas (21 minutos)</w:t>
+      </w:r>
+      <w:r>
+        <w:t xml:space="preserve"> consumiendo 14 kW</w:t>
+      </w:r>
+      <w:r>
+        <w:t xml:space="preserve">. </w:t>
+      </w:r>
+    </w:p>
+    <w:p>
+      <w:r>
+        <w:t>Para obtener un beneficio del 70% diario</w:t>
+      </w:r>
+      <w:r>
+        <w:t xml:space="preserve"> como mínimo</w:t>
+      </w:r>
+      <w:r>
+        <w:t xml:space="preserve"> se deberían vender todas las maquetas producidas </w:t>
+      </w:r>
+      <w:r>
+        <w:t xml:space="preserve">(256 maquetas en total, de las cuales 72 son de aviones y 156 de coches) </w:t>
+      </w:r>
+      <w:r>
+        <w:t xml:space="preserve">a un precio unitario de </w:t>
+      </w:r>
+      <w:r>
+        <w:t xml:space="preserve">16,88 €. </w:t>
+      </w:r>
+    </w:p>
     <w:p>
       <w:pPr>
         <w:pStyle w:val="Ttulo1"/>
@@ -7354,7 +8287,6 @@
         </w:tabs>
       </w:pPr>
       <w:r>
-        <w:tab/>
         <w:t>Para mejorar el proceso se proponen una serie de mejoras de cara a la eficiencia del ejercicio propuesto. Vamos a verlas y explicar el por qué.</w:t>
       </w:r>
     </w:p>
@@ -7395,11 +8327,14 @@
         <w:rPr>
           <w:b/>
         </w:rPr>
+        <w:t xml:space="preserve">Los programas p1 y p2: </w:t>
+      </w:r>
+      <w:r>
+        <w:t xml:space="preserve">Por defecto, el programa p1 lo realiza la máquina MA2 y el programa p2 lo realiza la máquina MA3. De esta manera nos ahorraríamos el tiempo de estar mirando que material le llega a la máquina en cuestión para ejecutar un tipo de programa u otro. Esto se podría hacer cuando el operario supervisa, que observe que tipo es y lo lleve a una </w:t>
+      </w:r>
+      <w:r>
         <w:lastRenderedPageBreak/>
-        <w:t xml:space="preserve">Los programas p1 y p2: </w:t>
-      </w:r>
-      <w:r>
-        <w:t xml:space="preserve">Por defecto, el programa p1 lo realiza la máquina MA2 y el programa p2 lo realiza la máquina MA3. De esta manera nos ahorraríamos el tiempo de estar mirando que material le llega a la máquina en cuestión para ejecutar un tipo de programa u otro. Esto se podría hacer cuando el operario supervisa, que observe que tipo es y lo lleve a una máquina u otra. Si se observa que una máquina (MA2) tiene mucha más demanda que la otra (MA3), la otra máquina (MA3) podría realizar su mismo programa para agilizar el </w:t>
+        <w:t xml:space="preserve">máquina u otra. Si se observa que una máquina (MA2) tiene mucha más demanda que la otra (MA3), la otra máquina (MA3) podría realizar su mismo programa para agilizar el </w:t>
       </w:r>
       <w:commentRangeStart w:id="40"/>
       <w:r>
@@ -7428,18 +8363,6 @@
         <w:pStyle w:val="Prrafodelista"/>
         <w:numPr>
           <w:ilvl w:val="3"/>
-          <w:numId w:val="1"/>
-        </w:numPr>
-        <w:tabs>
-          <w:tab w:val="left" w:pos="1150"/>
-        </w:tabs>
-      </w:pPr>
-    </w:p>
-    <w:p>
-      <w:pPr>
-        <w:pStyle w:val="Prrafodelista"/>
-        <w:numPr>
-          <w:ilvl w:val="0"/>
           <w:numId w:val="1"/>
         </w:numPr>
         <w:tabs>
@@ -8001,7 +8924,7 @@
       </w:r>
     </w:p>
   </w:comment>
-  <w:comment w:id="20" w:author="Luis Manuel Suárez" w:date="2017-12-28T11:19:00Z" w:initials="LMS">
+  <w:comment w:id="22" w:author="Luis Manuel Suárez" w:date="2017-12-28T15:58:00Z" w:initials="LMS">
     <w:p>
       <w:pPr>
         <w:pStyle w:val="Textocomentario"/>
@@ -8013,19 +8936,27 @@
         <w:annotationRef/>
       </w:r>
       <w:r>
-        <w:t xml:space="preserve">Comentar si hay maquetas de A o C que quedaron almacenadas pero que no completan una caja del material correspondiente </w:t>
-      </w:r>
-    </w:p>
+        <w:t>Arreglar el título de la tabla</w:t>
+      </w:r>
+    </w:p>
+  </w:comment>
+  <w:comment w:id="25" w:author="Luis Manuel Suárez" w:date="2017-12-28T17:52:00Z" w:initials="LMS">
     <w:p>
       <w:pPr>
         <w:pStyle w:val="Textocomentario"/>
       </w:pPr>
       <w:r>
-        <w:t>Poner figuras de los reportes de Arena</w:t>
+        <w:rPr>
+          <w:rStyle w:val="Refdecomentario"/>
+        </w:rPr>
+        <w:annotationRef/>
+      </w:r>
+      <w:r>
+        <w:t>Arreglar número de la figura</w:t>
       </w:r>
     </w:p>
   </w:comment>
-  <w:comment w:id="21" w:author="Luis Manuel Suárez" w:date="2017-12-28T11:39:00Z" w:initials="LMS">
+  <w:comment w:id="26" w:author="Luis Manuel Suárez" w:date="2017-12-28T18:06:00Z" w:initials="LMS">
     <w:p>
       <w:pPr>
         <w:pStyle w:val="Textocomentario"/>
@@ -8037,11 +8968,11 @@
         <w:annotationRef/>
       </w:r>
       <w:r>
-        <w:t>Comentar si hay alguna caja de M1 o M2 que no se utilizó completamente</w:t>
+        <w:t>Arreglar el nombre de las figuras</w:t>
       </w:r>
     </w:p>
   </w:comment>
-  <w:comment w:id="23" w:author="Luis Manuel Suárez" w:date="2017-12-28T15:58:00Z" w:initials="LMS">
+  <w:comment w:id="27" w:author="Luis Manuel Suárez" w:date="2017-12-28T18:19:00Z" w:initials="LMS">
     <w:p>
       <w:pPr>
         <w:pStyle w:val="Textocomentario"/>
@@ -8053,11 +8984,11 @@
         <w:annotationRef/>
       </w:r>
       <w:r>
-        <w:t>Arreglar el título de la tabla</w:t>
+        <w:t>Poner el nombre de la figura donde MA3 no se utiliza</w:t>
       </w:r>
     </w:p>
   </w:comment>
-  <w:comment w:id="26" w:author="Luis Manuel Suárez" w:date="2017-12-28T17:52:00Z" w:initials="LMS">
+  <w:comment w:id="28" w:author="Luis Manuel Suárez" w:date="2017-12-28T18:21:00Z" w:initials="LMS">
     <w:p>
       <w:pPr>
         <w:pStyle w:val="Textocomentario"/>
@@ -8069,11 +9000,11 @@
         <w:annotationRef/>
       </w:r>
       <w:r>
-        <w:t>Arreglar número de la figura</w:t>
+        <w:t>Insertar los nombres de las figuras ok</w:t>
       </w:r>
     </w:p>
   </w:comment>
-  <w:comment w:id="27" w:author="Luis Manuel Suárez" w:date="2017-12-28T18:06:00Z" w:initials="LMS">
+  <w:comment w:id="29" w:author="Luis Manuel Suárez" w:date="2017-12-28T18:27:00Z" w:initials="LMS">
     <w:p>
       <w:pPr>
         <w:pStyle w:val="Textocomentario"/>
@@ -8085,11 +9016,11 @@
         <w:annotationRef/>
       </w:r>
       <w:r>
-        <w:t>Arreglar el nombre de las figuras</w:t>
+        <w:t>Revisar número de la figura</w:t>
       </w:r>
     </w:p>
   </w:comment>
-  <w:comment w:id="28" w:author="Luis Manuel Suárez" w:date="2017-12-28T18:19:00Z" w:initials="LMS">
+  <w:comment w:id="30" w:author="Luis Manuel Suárez" w:date="2017-12-28T18:29:00Z" w:initials="LMS">
     <w:p>
       <w:pPr>
         <w:pStyle w:val="Textocomentario"/>
@@ -8101,11 +9032,11 @@
         <w:annotationRef/>
       </w:r>
       <w:r>
-        <w:t>Poner el nombre de la figura donde MA3 no se utiliza</w:t>
+        <w:t>Arreglar el número de la Figura</w:t>
       </w:r>
     </w:p>
   </w:comment>
-  <w:comment w:id="29" w:author="Luis Manuel Suárez" w:date="2017-12-28T18:21:00Z" w:initials="LMS">
+  <w:comment w:id="31" w:author="Luis Manuel Suárez" w:date="2017-12-28T18:31:00Z" w:initials="LMS">
     <w:p>
       <w:pPr>
         <w:pStyle w:val="Textocomentario"/>
@@ -8117,11 +9048,11 @@
         <w:annotationRef/>
       </w:r>
       <w:r>
-        <w:t>Insertar los nombres de las figuras ok</w:t>
+        <w:t>El número de la figura de los resultados de utilización de aplicar el cambio</w:t>
       </w:r>
     </w:p>
   </w:comment>
-  <w:comment w:id="30" w:author="Luis Manuel Suárez" w:date="2017-12-28T18:27:00Z" w:initials="LMS">
+  <w:comment w:id="32" w:author="Luis Manuel Suárez" w:date="2017-12-28T18:34:00Z" w:initials="LMS">
     <w:p>
       <w:pPr>
         <w:pStyle w:val="Textocomentario"/>
@@ -8133,11 +9064,11 @@
         <w:annotationRef/>
       </w:r>
       <w:r>
-        <w:t>Revisar número de la figura</w:t>
+        <w:t>La figura de la utilización de MA2 y MA3</w:t>
       </w:r>
     </w:p>
   </w:comment>
-  <w:comment w:id="31" w:author="Luis Manuel Suárez" w:date="2017-12-28T18:29:00Z" w:initials="LMS">
+  <w:comment w:id="33" w:author="Luis Manuel Suárez" w:date="2017-12-28T16:29:00Z" w:initials="LMS">
     <w:p>
       <w:pPr>
         <w:pStyle w:val="Textocomentario"/>
@@ -8149,11 +9080,11 @@
         <w:annotationRef/>
       </w:r>
       <w:r>
-        <w:t>Arreglar el número de la Figura</w:t>
+        <w:t>Arreglar el nombre de la tabla</w:t>
       </w:r>
     </w:p>
   </w:comment>
-  <w:comment w:id="32" w:author="Luis Manuel Suárez" w:date="2017-12-28T18:31:00Z" w:initials="LMS">
+  <w:comment w:id="35" w:author="Luis Manuel Suárez" w:date="2017-12-29T09:53:00Z" w:initials="LMS">
     <w:p>
       <w:pPr>
         <w:pStyle w:val="Textocomentario"/>
@@ -8165,11 +9096,11 @@
         <w:annotationRef/>
       </w:r>
       <w:r>
-        <w:t>El número de la figura de los resultados de utilización de aplicar el cambio</w:t>
+        <w:t>Arreglar el nombre de la tabla</w:t>
       </w:r>
     </w:p>
   </w:comment>
-  <w:comment w:id="33" w:author="Luis Manuel Suárez" w:date="2017-12-28T18:34:00Z" w:initials="LMS">
+  <w:comment w:id="37" w:author="Luis Manuel Suárez" w:date="2017-12-29T10:23:00Z" w:initials="LMS">
     <w:p>
       <w:pPr>
         <w:pStyle w:val="Textocomentario"/>
@@ -8181,23 +9112,7 @@
         <w:annotationRef/>
       </w:r>
       <w:r>
-        <w:t>La figura de la utilización de MA2 y MA3</w:t>
-      </w:r>
-    </w:p>
-  </w:comment>
-  <w:comment w:id="34" w:author="Luis Manuel Suárez" w:date="2017-12-28T16:29:00Z" w:initials="LMS">
-    <w:p>
-      <w:pPr>
-        <w:pStyle w:val="Textocomentario"/>
-      </w:pPr>
-      <w:r>
-        <w:rPr>
-          <w:rStyle w:val="Refdecomentario"/>
-        </w:rPr>
-        <w:annotationRef/>
-      </w:r>
-      <w:r>
-        <w:t>Arreglar el nombre de la tabla</w:t>
+        <w:t>Arreglar el nombre de la Tabla</w:t>
       </w:r>
     </w:p>
   </w:comment>
@@ -8267,8 +9182,6 @@
   <w15:commentEx w15:paraId="6ED5CD2E" w15:done="0"/>
   <w15:commentEx w15:paraId="256E68C4" w15:done="0"/>
   <w15:commentEx w15:paraId="004CAD38" w15:done="0"/>
-  <w15:commentEx w15:paraId="64F44166" w15:done="0"/>
-  <w15:commentEx w15:paraId="1F7B6AA0" w15:done="0"/>
   <w15:commentEx w15:paraId="49A48D84" w15:done="0"/>
   <w15:commentEx w15:paraId="16F3D32C" w15:done="0"/>
   <w15:commentEx w15:paraId="19505F01" w15:done="0"/>
@@ -8279,6 +9192,8 @@
   <w15:commentEx w15:paraId="2BD9EE34" w15:done="0"/>
   <w15:commentEx w15:paraId="43173AC7" w15:done="0"/>
   <w15:commentEx w15:paraId="5DB85152" w15:done="0"/>
+  <w15:commentEx w15:paraId="79BAADB7" w15:done="0"/>
+  <w15:commentEx w15:paraId="6C2FE1C5" w15:done="0"/>
   <w15:commentEx w15:paraId="1D635577" w15:done="0"/>
   <w15:commentEx w15:paraId="116C8FA9" w15:done="0"/>
   <w15:commentEx w15:paraId="78A0B6FC" w15:done="0"/>
@@ -8297,8 +9212,6 @@
   <w16cid:commentId w16cid:paraId="6ED5CD2E" w16cid:durableId="1DED5DA2"/>
   <w16cid:commentId w16cid:paraId="256E68C4" w16cid:durableId="1DED5E34"/>
   <w16cid:commentId w16cid:paraId="004CAD38" w16cid:durableId="1DEDFA5E"/>
-  <w16cid:commentId w16cid:paraId="64F44166" w16cid:durableId="1DEF51C3"/>
-  <w16cid:commentId w16cid:paraId="1F7B6AA0" w16cid:durableId="1DEF5689"/>
   <w16cid:commentId w16cid:paraId="49A48D84" w16cid:durableId="1DEF931D"/>
   <w16cid:commentId w16cid:paraId="16F3D32C" w16cid:durableId="1DEFADC7"/>
   <w16cid:commentId w16cid:paraId="19505F01" w16cid:durableId="1DEFB108"/>
@@ -8309,6 +9222,8 @@
   <w16cid:commentId w16cid:paraId="2BD9EE34" w16cid:durableId="1DEFB71C"/>
   <w16cid:commentId w16cid:paraId="43173AC7" w16cid:durableId="1DEFB7CD"/>
   <w16cid:commentId w16cid:paraId="5DB85152" w16cid:durableId="1DEF9A5A"/>
+  <w16cid:commentId w16cid:paraId="79BAADB7" w16cid:durableId="1DF08F26"/>
+  <w16cid:commentId w16cid:paraId="6C2FE1C5" w16cid:durableId="1DF09628"/>
   <w16cid:commentId w16cid:paraId="1D635577" w16cid:durableId="1DD3F527"/>
   <w16cid:commentId w16cid:paraId="116C8FA9" w16cid:durableId="1DEEB22E"/>
   <w16cid:commentId w16cid:paraId="78A0B6FC" w16cid:durableId="1DD3F563"/>
@@ -8397,7 +9312,7 @@
           <w:rPr>
             <w:noProof/>
           </w:rPr>
-          <w:t>13</w:t>
+          <w:t>8</w:t>
         </w:r>
         <w:r>
           <w:fldChar w:fldCharType="end"/>
@@ -8447,7 +9362,103 @@
         <w:footnoteRef/>
       </w:r>
       <w:r>
+        <w:t xml:space="preserve"> La caja número 8 de M1 no se utilizó completamente</w:t>
+      </w:r>
+    </w:p>
+  </w:footnote>
+  <w:footnote w:id="2">
+    <w:p>
+      <w:pPr>
+        <w:pStyle w:val="Textonotapie"/>
+      </w:pPr>
+      <w:r>
+        <w:rPr>
+          <w:rStyle w:val="Refdenotaalpie"/>
+        </w:rPr>
+        <w:footnoteRef/>
+      </w:r>
+      <w:r>
+        <w:t xml:space="preserve"> La caja número 22 de M2 no se utilizó completamente</w:t>
+      </w:r>
+    </w:p>
+  </w:footnote>
+  <w:footnote w:id="3">
+    <w:p>
+      <w:pPr>
+        <w:pStyle w:val="Textonotapie"/>
+      </w:pPr>
+      <w:r>
+        <w:rPr>
+          <w:rStyle w:val="Refdenotaalpie"/>
+        </w:rPr>
+        <w:footnoteRef/>
+      </w:r>
+      <w:r>
+        <w:t xml:space="preserve"> La última caja de M1 no fue utilizada completamente</w:t>
+      </w:r>
+    </w:p>
+  </w:footnote>
+  <w:footnote w:id="4">
+    <w:p>
+      <w:pPr>
+        <w:pStyle w:val="Textonotapie"/>
+      </w:pPr>
+      <w:r>
+        <w:rPr>
+          <w:rStyle w:val="Refdenotaalpie"/>
+        </w:rPr>
+        <w:footnoteRef/>
+      </w:r>
+      <w:r>
+        <w:t xml:space="preserve"> La última caja de M2 no fue utilizada completamente</w:t>
+      </w:r>
+    </w:p>
+  </w:footnote>
+  <w:footnote w:id="5">
+    <w:p>
+      <w:pPr>
+        <w:pStyle w:val="Textonotapie"/>
+      </w:pPr>
+      <w:r>
+        <w:rPr>
+          <w:rStyle w:val="Refdenotaalpie"/>
+        </w:rPr>
+        <w:footnoteRef/>
+      </w:r>
+      <w:r>
         <w:t xml:space="preserve"> El promedio de piezas en espera y el máximo número de piezas en espera fueron obtenidos de un reporte del software Arena, el resto de las medidas son simplemente calculadas a partir de estas</w:t>
+      </w:r>
+    </w:p>
+  </w:footnote>
+  <w:footnote w:id="6">
+    <w:p>
+      <w:pPr>
+        <w:pStyle w:val="Textonotapie"/>
+      </w:pPr>
+      <w:r>
+        <w:rPr>
+          <w:rStyle w:val="Refdenotaalpie"/>
+        </w:rPr>
+        <w:footnoteRef/>
+      </w:r>
+      <w:r>
+        <w:t xml:space="preserve"> Los costos de las cintas fueron calculados a partir de los máximos valores de utilización de las mismas</w:t>
+      </w:r>
+    </w:p>
+  </w:footnote>
+  <w:footnote w:id="7">
+    <w:p>
+      <w:pPr>
+        <w:pStyle w:val="Textonotapie"/>
+      </w:pPr>
+      <w:r>
+        <w:rPr>
+          <w:rStyle w:val="Refdenotaalpie"/>
+        </w:rPr>
+        <w:footnoteRef/>
+      </w:r>
+      <w:r>
+        <w:t xml:space="preserve"> Para el cálculo se ha utilizado el valor medio de utilización obtenido del reporte correspondiente</w:t>
       </w:r>
     </w:p>
   </w:footnote>
@@ -10334,7 +11345,7 @@
 </file>
 
 <file path=customXml/itemProps1.xml><?xml version="1.0" encoding="utf-8"?>
-<ds:datastoreItem xmlns:ds="http://schemas.openxmlformats.org/officeDocument/2006/customXml" ds:itemID="{CF5E25B0-5321-421A-B1C7-A6ED8D4C01AF}">
+<ds:datastoreItem xmlns:ds="http://schemas.openxmlformats.org/officeDocument/2006/customXml" ds:itemID="{4DC8FAB8-0368-498B-8AC6-BB866E1BCD34}">
   <ds:schemaRefs>
     <ds:schemaRef ds:uri="http://schemas.openxmlformats.org/officeDocument/2006/bibliography"/>
   </ds:schemaRefs>

</xml_diff>

<commit_message>
falta revisión final y alternativa de mejora de proceso
</commit_message>
<xml_diff>
--- a/documento.docx
+++ b/documento.docx
@@ -664,7 +664,7 @@
           <w:r>
             <w:fldChar w:fldCharType="separate"/>
           </w:r>
-          <w:hyperlink w:anchor="_Toc502250672" w:history="1">
+          <w:hyperlink w:anchor="_Toc502322085" w:history="1">
             <w:r>
               <w:rPr>
                 <w:rStyle w:val="Hipervnculo"/>
@@ -708,7 +708,7 @@
                 <w:noProof/>
                 <w:webHidden/>
               </w:rPr>
-              <w:instrText xml:space="preserve"> PAGEREF _Toc502250672 \h </w:instrText>
+              <w:instrText xml:space="preserve"> PAGEREF _Toc502322085 \h </w:instrText>
             </w:r>
             <w:r>
               <w:rPr>
@@ -752,7 +752,7 @@
               <w:color w:val="auto"/>
             </w:rPr>
           </w:pPr>
-          <w:hyperlink w:anchor="_Toc502250673" w:history="1">
+          <w:hyperlink w:anchor="_Toc502322086" w:history="1">
             <w:r>
               <w:rPr>
                 <w:rStyle w:val="Hipervnculo"/>
@@ -796,7 +796,7 @@
                 <w:noProof/>
                 <w:webHidden/>
               </w:rPr>
-              <w:instrText xml:space="preserve"> PAGEREF _Toc502250673 \h </w:instrText>
+              <w:instrText xml:space="preserve"> PAGEREF _Toc502322086 \h </w:instrText>
             </w:r>
             <w:r>
               <w:rPr>
@@ -840,7 +840,7 @@
               <w:color w:val="auto"/>
             </w:rPr>
           </w:pPr>
-          <w:hyperlink w:anchor="_Toc502250674" w:history="1">
+          <w:hyperlink w:anchor="_Toc502322087" w:history="1">
             <w:r>
               <w:rPr>
                 <w:rStyle w:val="Hipervnculo"/>
@@ -884,7 +884,7 @@
                 <w:noProof/>
                 <w:webHidden/>
               </w:rPr>
-              <w:instrText xml:space="preserve"> PAGEREF _Toc502250674 \h </w:instrText>
+              <w:instrText xml:space="preserve"> PAGEREF _Toc502322087 \h </w:instrText>
             </w:r>
             <w:r>
               <w:rPr>
@@ -928,7 +928,7 @@
               <w:color w:val="auto"/>
             </w:rPr>
           </w:pPr>
-          <w:hyperlink w:anchor="_Toc502250675" w:history="1">
+          <w:hyperlink w:anchor="_Toc502322088" w:history="1">
             <w:r>
               <w:rPr>
                 <w:rStyle w:val="Hipervnculo"/>
@@ -972,7 +972,7 @@
                 <w:noProof/>
                 <w:webHidden/>
               </w:rPr>
-              <w:instrText xml:space="preserve"> PAGEREF _Toc502250675 \h </w:instrText>
+              <w:instrText xml:space="preserve"> PAGEREF _Toc502322088 \h </w:instrText>
             </w:r>
             <w:r>
               <w:rPr>
@@ -1016,7 +1016,7 @@
               <w:color w:val="auto"/>
             </w:rPr>
           </w:pPr>
-          <w:hyperlink w:anchor="_Toc502250676" w:history="1">
+          <w:hyperlink w:anchor="_Toc502322089" w:history="1">
             <w:r>
               <w:rPr>
                 <w:rStyle w:val="Hipervnculo"/>
@@ -1060,7 +1060,7 @@
                 <w:noProof/>
                 <w:webHidden/>
               </w:rPr>
-              <w:instrText xml:space="preserve"> PAGEREF _Toc502250676 \h </w:instrText>
+              <w:instrText xml:space="preserve"> PAGEREF _Toc502322089 \h </w:instrText>
             </w:r>
             <w:r>
               <w:rPr>
@@ -1080,7 +1080,7 @@
                 <w:noProof/>
                 <w:webHidden/>
               </w:rPr>
-              <w:t>7</w:t>
+              <w:t>10</w:t>
             </w:r>
             <w:r>
               <w:rPr>
@@ -1103,7 +1103,7 @@
               <w:color w:val="auto"/>
             </w:rPr>
           </w:pPr>
-          <w:hyperlink w:anchor="_Toc502250677" w:history="1">
+          <w:hyperlink w:anchor="_Toc502322090" w:history="1">
             <w:r>
               <w:rPr>
                 <w:rStyle w:val="Hipervnculo"/>
@@ -1131,7 +1131,7 @@
                 <w:noProof/>
                 <w:webHidden/>
               </w:rPr>
-              <w:instrText xml:space="preserve"> PAGEREF _Toc502250677 \h </w:instrText>
+              <w:instrText xml:space="preserve"> PAGEREF _Toc502322090 \h </w:instrText>
             </w:r>
             <w:r>
               <w:rPr>
@@ -1151,7 +1151,7 @@
                 <w:noProof/>
                 <w:webHidden/>
               </w:rPr>
-              <w:t>7</w:t>
+              <w:t>10</w:t>
             </w:r>
             <w:r>
               <w:rPr>
@@ -1174,7 +1174,7 @@
               <w:color w:val="auto"/>
             </w:rPr>
           </w:pPr>
-          <w:hyperlink w:anchor="_Toc502250678" w:history="1">
+          <w:hyperlink w:anchor="_Toc502322091" w:history="1">
             <w:r>
               <w:rPr>
                 <w:rStyle w:val="Hipervnculo"/>
@@ -1202,7 +1202,7 @@
                 <w:noProof/>
                 <w:webHidden/>
               </w:rPr>
-              <w:instrText xml:space="preserve"> PAGEREF _Toc502250678 \h </w:instrText>
+              <w:instrText xml:space="preserve"> PAGEREF _Toc502322091 \h </w:instrText>
             </w:r>
             <w:r>
               <w:rPr>
@@ -1222,7 +1222,7 @@
                 <w:noProof/>
                 <w:webHidden/>
               </w:rPr>
-              <w:t>8</w:t>
+              <w:t>11</w:t>
             </w:r>
             <w:r>
               <w:rPr>
@@ -1245,7 +1245,7 @@
               <w:color w:val="auto"/>
             </w:rPr>
           </w:pPr>
-          <w:hyperlink w:anchor="_Toc502250679" w:history="1">
+          <w:hyperlink w:anchor="_Toc502322092" w:history="1">
             <w:r>
               <w:rPr>
                 <w:rStyle w:val="Hipervnculo"/>
@@ -1273,7 +1273,7 @@
                 <w:noProof/>
                 <w:webHidden/>
               </w:rPr>
-              <w:instrText xml:space="preserve"> PAGEREF _Toc502250679 \h </w:instrText>
+              <w:instrText xml:space="preserve"> PAGEREF _Toc502322092 \h </w:instrText>
             </w:r>
             <w:r>
               <w:rPr>
@@ -1293,7 +1293,7 @@
                 <w:noProof/>
                 <w:webHidden/>
               </w:rPr>
-              <w:t>9</w:t>
+              <w:t>12</w:t>
             </w:r>
             <w:r>
               <w:rPr>
@@ -1316,7 +1316,7 @@
               <w:color w:val="auto"/>
             </w:rPr>
           </w:pPr>
-          <w:hyperlink w:anchor="_Toc502250680" w:history="1">
+          <w:hyperlink w:anchor="_Toc502322093" w:history="1">
             <w:r>
               <w:rPr>
                 <w:rStyle w:val="Hipervnculo"/>
@@ -1344,7 +1344,7 @@
                 <w:noProof/>
                 <w:webHidden/>
               </w:rPr>
-              <w:instrText xml:space="preserve"> PAGEREF _Toc502250680 \h </w:instrText>
+              <w:instrText xml:space="preserve"> PAGEREF _Toc502322093 \h </w:instrText>
             </w:r>
             <w:r>
               <w:rPr>
@@ -1364,7 +1364,7 @@
                 <w:noProof/>
                 <w:webHidden/>
               </w:rPr>
-              <w:t>9</w:t>
+              <w:t>12</w:t>
             </w:r>
             <w:r>
               <w:rPr>
@@ -1387,7 +1387,7 @@
               <w:color w:val="auto"/>
             </w:rPr>
           </w:pPr>
-          <w:hyperlink w:anchor="_Toc502250681" w:history="1">
+          <w:hyperlink w:anchor="_Toc502322094" w:history="1">
             <w:r>
               <w:rPr>
                 <w:rStyle w:val="Hipervnculo"/>
@@ -1415,7 +1415,7 @@
                 <w:noProof/>
                 <w:webHidden/>
               </w:rPr>
-              <w:instrText xml:space="preserve"> PAGEREF _Toc502250681 \h </w:instrText>
+              <w:instrText xml:space="preserve"> PAGEREF _Toc502322094 \h </w:instrText>
             </w:r>
             <w:r>
               <w:rPr>
@@ -1435,7 +1435,7 @@
                 <w:noProof/>
                 <w:webHidden/>
               </w:rPr>
-              <w:t>12</w:t>
+              <w:t>15</w:t>
             </w:r>
             <w:r>
               <w:rPr>
@@ -1458,14 +1458,30 @@
               <w:color w:val="auto"/>
             </w:rPr>
           </w:pPr>
-          <w:hyperlink w:anchor="_Toc502250682" w:history="1">
+          <w:hyperlink w:anchor="_Toc502322095" w:history="1">
             <w:r>
               <w:rPr>
                 <w:rStyle w:val="Hipervnculo"/>
                 <w:rFonts w:ascii="ZapfHumnst Dm BT" w:eastAsia="ZapfHumnst Dm BT" w:hAnsi="ZapfHumnst Dm BT" w:cs="ZapfHumnst Dm BT"/>
                 <w:noProof/>
               </w:rPr>
-              <w:t>5.6. Obtención de un beneficio diario del 70% a partir de los precios de venta de las maquetas</w:t>
+              <w:t>5.6. Obtención de un ben</w:t>
+            </w:r>
+            <w:r>
+              <w:rPr>
+                <w:rStyle w:val="Hipervnculo"/>
+                <w:rFonts w:ascii="ZapfHumnst Dm BT" w:eastAsia="ZapfHumnst Dm BT" w:hAnsi="ZapfHumnst Dm BT" w:cs="ZapfHumnst Dm BT"/>
+                <w:noProof/>
+              </w:rPr>
+              <w:t>e</w:t>
+            </w:r>
+            <w:r>
+              <w:rPr>
+                <w:rStyle w:val="Hipervnculo"/>
+                <w:rFonts w:ascii="ZapfHumnst Dm BT" w:eastAsia="ZapfHumnst Dm BT" w:hAnsi="ZapfHumnst Dm BT" w:cs="ZapfHumnst Dm BT"/>
+                <w:noProof/>
+              </w:rPr>
+              <w:t>ficio diario del 70% a partir de los precios de venta de las maquetas</w:t>
             </w:r>
             <w:r>
               <w:rPr>
@@ -1486,7 +1502,7 @@
                 <w:noProof/>
                 <w:webHidden/>
               </w:rPr>
-              <w:instrText xml:space="preserve"> PAGEREF _Toc502250682 \h </w:instrText>
+              <w:instrText xml:space="preserve"> PAGEREF _Toc502322095 \h </w:instrText>
             </w:r>
             <w:r>
               <w:rPr>
@@ -1506,7 +1522,7 @@
                 <w:noProof/>
                 <w:webHidden/>
               </w:rPr>
-              <w:t>12</w:t>
+              <w:t>16</w:t>
             </w:r>
             <w:r>
               <w:rPr>
@@ -1530,7 +1546,7 @@
               <w:color w:val="auto"/>
             </w:rPr>
           </w:pPr>
-          <w:hyperlink w:anchor="_Toc502250683" w:history="1">
+          <w:hyperlink w:anchor="_Toc502322096" w:history="1">
             <w:r>
               <w:rPr>
                 <w:rStyle w:val="Hipervnculo"/>
@@ -1574,7 +1590,7 @@
                 <w:noProof/>
                 <w:webHidden/>
               </w:rPr>
-              <w:instrText xml:space="preserve"> PAGEREF _Toc502250683 \h </w:instrText>
+              <w:instrText xml:space="preserve"> PAGEREF _Toc502322096 \h </w:instrText>
             </w:r>
             <w:r>
               <w:rPr>
@@ -1594,7 +1610,7 @@
                 <w:noProof/>
                 <w:webHidden/>
               </w:rPr>
-              <w:t>12</w:t>
+              <w:t>16</w:t>
             </w:r>
             <w:r>
               <w:rPr>
@@ -1618,7 +1634,7 @@
               <w:color w:val="auto"/>
             </w:rPr>
           </w:pPr>
-          <w:hyperlink w:anchor="_Toc502250684" w:history="1">
+          <w:hyperlink w:anchor="_Toc502322097" w:history="1">
             <w:r>
               <w:rPr>
                 <w:rStyle w:val="Hipervnculo"/>
@@ -1662,7 +1678,7 @@
                 <w:noProof/>
                 <w:webHidden/>
               </w:rPr>
-              <w:instrText xml:space="preserve"> PAGEREF _Toc502250684 \h </w:instrText>
+              <w:instrText xml:space="preserve"> PAGEREF _Toc502322097 \h </w:instrText>
             </w:r>
             <w:r>
               <w:rPr>
@@ -1682,7 +1698,7 @@
                 <w:noProof/>
                 <w:webHidden/>
               </w:rPr>
-              <w:t>13</w:t>
+              <w:t>17</w:t>
             </w:r>
             <w:r>
               <w:rPr>
@@ -1765,7 +1781,7 @@
           <w:szCs w:val="36"/>
         </w:rPr>
       </w:pPr>
-      <w:bookmarkStart w:id="0" w:name="_Toc502250672"/>
+      <w:bookmarkStart w:id="0" w:name="_Toc502322085"/>
       <w:r>
         <w:rPr>
           <w:rFonts w:ascii="ZapfHumnst Dm BT" w:eastAsia="ZapfHumnst Dm BT" w:hAnsi="ZapfHumnst Dm BT" w:cs="ZapfHumnst Dm BT"/>
@@ -1853,7 +1869,7 @@
           <w:szCs w:val="36"/>
         </w:rPr>
       </w:pPr>
-      <w:bookmarkStart w:id="1" w:name="_Toc502250673"/>
+      <w:bookmarkStart w:id="1" w:name="_Toc502322086"/>
       <w:r>
         <w:rPr>
           <w:rFonts w:ascii="ZapfHumnst Dm BT" w:eastAsia="ZapfHumnst Dm BT" w:hAnsi="ZapfHumnst Dm BT" w:cs="ZapfHumnst Dm BT"/>
@@ -1901,7 +1917,7 @@
           <w:szCs w:val="36"/>
         </w:rPr>
       </w:pPr>
-      <w:bookmarkStart w:id="2" w:name="_Toc502250674"/>
+      <w:bookmarkStart w:id="2" w:name="_Toc502322087"/>
       <w:r>
         <w:rPr>
           <w:rFonts w:ascii="ZapfHumnst Dm BT" w:eastAsia="ZapfHumnst Dm BT" w:hAnsi="ZapfHumnst Dm BT" w:cs="ZapfHumnst Dm BT"/>
@@ -3775,7 +3791,7 @@
           <w:szCs w:val="36"/>
         </w:rPr>
       </w:pPr>
-      <w:bookmarkStart w:id="13" w:name="_Toc502250675"/>
+      <w:bookmarkStart w:id="13" w:name="_Toc502322088"/>
       <w:r>
         <w:rPr>
           <w:rFonts w:ascii="ZapfHumnst Dm BT" w:eastAsia="ZapfHumnst Dm BT" w:hAnsi="ZapfHumnst Dm BT" w:cs="ZapfHumnst Dm BT"/>
@@ -3997,7 +4013,80 @@
       </w:r>
     </w:p>
     <w:p>
-      <w:r>
+      <w:pPr>
+        <w:keepNext/>
+        <w:jc w:val="center"/>
+      </w:pPr>
+      <w:r>
+        <w:rPr>
+          <w:noProof/>
+        </w:rPr>
+        <w:drawing>
+          <wp:inline distT="0" distB="0" distL="0" distR="0" wp14:anchorId="11F9EB7B" wp14:editId="7B521990">
+            <wp:extent cx="5400040" cy="2790825"/>
+            <wp:effectExtent l="0" t="0" r="0" b="9525"/>
+            <wp:docPr id="10" name="Imagen 10"/>
+            <wp:cNvGraphicFramePr>
+              <a:graphicFrameLocks xmlns:a="http://schemas.openxmlformats.org/drawingml/2006/main" noChangeAspect="1"/>
+            </wp:cNvGraphicFramePr>
+            <a:graphic xmlns:a="http://schemas.openxmlformats.org/drawingml/2006/main">
+              <a:graphicData uri="http://schemas.openxmlformats.org/drawingml/2006/picture">
+                <pic:pic xmlns:pic="http://schemas.openxmlformats.org/drawingml/2006/picture">
+                  <pic:nvPicPr>
+                    <pic:cNvPr id="10" name="modelo_completo.JPG"/>
+                    <pic:cNvPicPr/>
+                  </pic:nvPicPr>
+                  <pic:blipFill>
+                    <a:blip r:embed="rId21">
+                      <a:extLst>
+                        <a:ext uri="{28A0092B-C50C-407E-A947-70E740481C1C}">
+                          <a14:useLocalDpi xmlns:a14="http://schemas.microsoft.com/office/drawing/2010/main" val="0"/>
+                        </a:ext>
+                      </a:extLst>
+                    </a:blip>
+                    <a:stretch>
+                      <a:fillRect/>
+                    </a:stretch>
+                  </pic:blipFill>
+                  <pic:spPr>
+                    <a:xfrm>
+                      <a:off x="0" y="0"/>
+                      <a:ext cx="5400040" cy="2790825"/>
+                    </a:xfrm>
+                    <a:prstGeom prst="rect">
+                      <a:avLst/>
+                    </a:prstGeom>
+                  </pic:spPr>
+                </pic:pic>
+              </a:graphicData>
+            </a:graphic>
+          </wp:inline>
+        </w:drawing>
+      </w:r>
+    </w:p>
+    <w:p>
+      <w:pPr>
+        <w:pStyle w:val="Descripcin"/>
+        <w:jc w:val="center"/>
+      </w:pPr>
+      <w:r>
+        <w:t xml:space="preserve">Figura </w:t>
+      </w:r>
+      <w:fldSimple w:instr=" SEQ Figura \* ARABIC ">
+        <w:r>
+          <w:rPr>
+            <w:noProof/>
+          </w:rPr>
+          <w:t>2</w:t>
+        </w:r>
+      </w:fldSimple>
+      <w:r>
+        <w:t>. Modelo desarrollado en Arena</w:t>
+      </w:r>
+    </w:p>
+    <w:p>
+      <w:r>
+        <w:lastRenderedPageBreak/>
         <w:t xml:space="preserve">El modelo de la Figura </w:t>
       </w:r>
       <w:commentRangeStart w:id="16"/>
@@ -4027,12 +4116,6 @@
         <w:t xml:space="preserve">, </w:t>
       </w:r>
       <w:r>
-        <w:t>Procesamiento de las piezas en la máquina MA1</w:t>
-      </w:r>
-      <w:r>
-        <w:t xml:space="preserve">, </w:t>
-      </w:r>
-      <w:r>
         <w:t>Procesamiento de las piezas en las máquinas MA2 y MA3, traslado de las maquetas terminadas hacia los almacenes</w:t>
       </w:r>
       <w:r>
@@ -4042,6 +4125,419 @@
         <w:t>.</w:t>
       </w:r>
     </w:p>
+    <w:p>
+      <w:pPr>
+        <w:keepNext/>
+      </w:pPr>
+      <w:r>
+        <w:rPr>
+          <w:noProof/>
+        </w:rPr>
+        <w:drawing>
+          <wp:inline distT="0" distB="0" distL="0" distR="0" wp14:anchorId="60282E97" wp14:editId="5424988E">
+            <wp:extent cx="5736566" cy="2552587"/>
+            <wp:effectExtent l="0" t="0" r="0" b="635"/>
+            <wp:docPr id="11" name="Imagen 11"/>
+            <wp:cNvGraphicFramePr>
+              <a:graphicFrameLocks xmlns:a="http://schemas.openxmlformats.org/drawingml/2006/main" noChangeAspect="1"/>
+            </wp:cNvGraphicFramePr>
+            <a:graphic xmlns:a="http://schemas.openxmlformats.org/drawingml/2006/main">
+              <a:graphicData uri="http://schemas.openxmlformats.org/drawingml/2006/picture">
+                <pic:pic xmlns:pic="http://schemas.openxmlformats.org/drawingml/2006/picture">
+                  <pic:nvPicPr>
+                    <pic:cNvPr id="11" name="recepción de piezas y llevarlas hasta C1.JPG"/>
+                    <pic:cNvPicPr/>
+                  </pic:nvPicPr>
+                  <pic:blipFill>
+                    <a:blip r:embed="rId22">
+                      <a:extLst>
+                        <a:ext uri="{28A0092B-C50C-407E-A947-70E740481C1C}">
+                          <a14:useLocalDpi xmlns:a14="http://schemas.microsoft.com/office/drawing/2010/main" val="0"/>
+                        </a:ext>
+                      </a:extLst>
+                    </a:blip>
+                    <a:stretch>
+                      <a:fillRect/>
+                    </a:stretch>
+                  </pic:blipFill>
+                  <pic:spPr>
+                    <a:xfrm>
+                      <a:off x="0" y="0"/>
+                      <a:ext cx="5749882" cy="2558512"/>
+                    </a:xfrm>
+                    <a:prstGeom prst="rect">
+                      <a:avLst/>
+                    </a:prstGeom>
+                  </pic:spPr>
+                </pic:pic>
+              </a:graphicData>
+            </a:graphic>
+          </wp:inline>
+        </w:drawing>
+      </w:r>
+    </w:p>
+    <w:p>
+      <w:pPr>
+        <w:pStyle w:val="Descripcin"/>
+      </w:pPr>
+      <w:r>
+        <w:t xml:space="preserve">Figura </w:t>
+      </w:r>
+      <w:fldSimple w:instr=" SEQ Figura \* ARABIC ">
+        <w:r>
+          <w:rPr>
+            <w:noProof/>
+          </w:rPr>
+          <w:t>3</w:t>
+        </w:r>
+      </w:fldSimple>
+      <w:r>
+        <w:t>. R</w:t>
+      </w:r>
+      <w:r>
+        <w:t>ecepción de las cajas de material y transporte hacia la cinta C1</w:t>
+      </w:r>
+    </w:p>
+    <w:p>
+      <w:pPr>
+        <w:keepNext/>
+        <w:jc w:val="center"/>
+      </w:pPr>
+      <w:r>
+        <w:rPr>
+          <w:noProof/>
+        </w:rPr>
+        <w:drawing>
+          <wp:inline distT="0" distB="0" distL="0" distR="0" wp14:anchorId="62EE051B" wp14:editId="03F233F5">
+            <wp:extent cx="5399779" cy="4468255"/>
+            <wp:effectExtent l="0" t="0" r="0" b="8890"/>
+            <wp:docPr id="12" name="Imagen 12"/>
+            <wp:cNvGraphicFramePr>
+              <a:graphicFrameLocks xmlns:a="http://schemas.openxmlformats.org/drawingml/2006/main" noChangeAspect="1"/>
+            </wp:cNvGraphicFramePr>
+            <a:graphic xmlns:a="http://schemas.openxmlformats.org/drawingml/2006/main">
+              <a:graphicData uri="http://schemas.openxmlformats.org/drawingml/2006/picture">
+                <pic:pic xmlns:pic="http://schemas.openxmlformats.org/drawingml/2006/picture">
+                  <pic:nvPicPr>
+                    <pic:cNvPr id="12" name="introd en MA1.JPG"/>
+                    <pic:cNvPicPr/>
+                  </pic:nvPicPr>
+                  <pic:blipFill>
+                    <a:blip r:embed="rId23">
+                      <a:extLst>
+                        <a:ext uri="{28A0092B-C50C-407E-A947-70E740481C1C}">
+                          <a14:useLocalDpi xmlns:a14="http://schemas.microsoft.com/office/drawing/2010/main" val="0"/>
+                        </a:ext>
+                      </a:extLst>
+                    </a:blip>
+                    <a:stretch>
+                      <a:fillRect/>
+                    </a:stretch>
+                  </pic:blipFill>
+                  <pic:spPr>
+                    <a:xfrm>
+                      <a:off x="0" y="0"/>
+                      <a:ext cx="5403639" cy="4471449"/>
+                    </a:xfrm>
+                    <a:prstGeom prst="rect">
+                      <a:avLst/>
+                    </a:prstGeom>
+                  </pic:spPr>
+                </pic:pic>
+              </a:graphicData>
+            </a:graphic>
+          </wp:inline>
+        </w:drawing>
+      </w:r>
+    </w:p>
+    <w:p>
+      <w:pPr>
+        <w:pStyle w:val="Descripcin"/>
+        <w:jc w:val="center"/>
+      </w:pPr>
+      <w:r>
+        <w:t xml:space="preserve">Figura </w:t>
+      </w:r>
+      <w:fldSimple w:instr=" SEQ Figura \* ARABIC ">
+        <w:r>
+          <w:rPr>
+            <w:noProof/>
+          </w:rPr>
+          <w:t>4</w:t>
+        </w:r>
+      </w:fldSimple>
+      <w:r>
+        <w:t>. T</w:t>
+      </w:r>
+      <w:r>
+        <w:t>raslado de las piezas en C1 e introducción en la máquina MA1</w:t>
+      </w:r>
+    </w:p>
+    <w:p/>
+    <w:p>
+      <w:pPr>
+        <w:keepNext/>
+        <w:jc w:val="center"/>
+      </w:pPr>
+      <w:r>
+        <w:rPr>
+          <w:noProof/>
+        </w:rPr>
+        <w:lastRenderedPageBreak/>
+        <w:drawing>
+          <wp:inline distT="0" distB="0" distL="0" distR="0" wp14:anchorId="039B6B15" wp14:editId="41AFC2EB">
+            <wp:extent cx="5399532" cy="2700068"/>
+            <wp:effectExtent l="0" t="0" r="0" b="5080"/>
+            <wp:docPr id="13" name="Imagen 13"/>
+            <wp:cNvGraphicFramePr>
+              <a:graphicFrameLocks xmlns:a="http://schemas.openxmlformats.org/drawingml/2006/main" noChangeAspect="1"/>
+            </wp:cNvGraphicFramePr>
+            <a:graphic xmlns:a="http://schemas.openxmlformats.org/drawingml/2006/main">
+              <a:graphicData uri="http://schemas.openxmlformats.org/drawingml/2006/picture">
+                <pic:pic xmlns:pic="http://schemas.openxmlformats.org/drawingml/2006/picture">
+                  <pic:nvPicPr>
+                    <pic:cNvPr id="13" name="procesamiento en MA2 y MA3.JPG"/>
+                    <pic:cNvPicPr/>
+                  </pic:nvPicPr>
+                  <pic:blipFill>
+                    <a:blip r:embed="rId24">
+                      <a:extLst>
+                        <a:ext uri="{28A0092B-C50C-407E-A947-70E740481C1C}">
+                          <a14:useLocalDpi xmlns:a14="http://schemas.microsoft.com/office/drawing/2010/main" val="0"/>
+                        </a:ext>
+                      </a:extLst>
+                    </a:blip>
+                    <a:stretch>
+                      <a:fillRect/>
+                    </a:stretch>
+                  </pic:blipFill>
+                  <pic:spPr>
+                    <a:xfrm>
+                      <a:off x="0" y="0"/>
+                      <a:ext cx="5414472" cy="2707539"/>
+                    </a:xfrm>
+                    <a:prstGeom prst="rect">
+                      <a:avLst/>
+                    </a:prstGeom>
+                  </pic:spPr>
+                </pic:pic>
+              </a:graphicData>
+            </a:graphic>
+          </wp:inline>
+        </w:drawing>
+      </w:r>
+    </w:p>
+    <w:p>
+      <w:pPr>
+        <w:pStyle w:val="Descripcin"/>
+        <w:jc w:val="center"/>
+      </w:pPr>
+      <w:r>
+        <w:t xml:space="preserve">Figura </w:t>
+      </w:r>
+      <w:fldSimple w:instr=" SEQ Figura \* ARABIC ">
+        <w:r>
+          <w:rPr>
+            <w:noProof/>
+          </w:rPr>
+          <w:t>5</w:t>
+        </w:r>
+      </w:fldSimple>
+      <w:r>
+        <w:t>. Procesamiento de las piezas en las máquinas MA2 y MA3</w:t>
+      </w:r>
+    </w:p>
+    <w:p>
+      <w:pPr>
+        <w:keepNext/>
+        <w:jc w:val="center"/>
+      </w:pPr>
+      <w:r>
+        <w:rPr>
+          <w:noProof/>
+        </w:rPr>
+        <w:drawing>
+          <wp:inline distT="0" distB="0" distL="0" distR="0" wp14:anchorId="0871A66D" wp14:editId="7639D9BF">
+            <wp:extent cx="5400040" cy="4752340"/>
+            <wp:effectExtent l="0" t="0" r="0" b="0"/>
+            <wp:docPr id="14" name="Imagen 14"/>
+            <wp:cNvGraphicFramePr>
+              <a:graphicFrameLocks xmlns:a="http://schemas.openxmlformats.org/drawingml/2006/main" noChangeAspect="1"/>
+            </wp:cNvGraphicFramePr>
+            <a:graphic xmlns:a="http://schemas.openxmlformats.org/drawingml/2006/main">
+              <a:graphicData uri="http://schemas.openxmlformats.org/drawingml/2006/picture">
+                <pic:pic xmlns:pic="http://schemas.openxmlformats.org/drawingml/2006/picture">
+                  <pic:nvPicPr>
+                    <pic:cNvPr id="14" name="almacenar maquetas_fig.JPG"/>
+                    <pic:cNvPicPr/>
+                  </pic:nvPicPr>
+                  <pic:blipFill>
+                    <a:blip r:embed="rId25">
+                      <a:extLst>
+                        <a:ext uri="{28A0092B-C50C-407E-A947-70E740481C1C}">
+                          <a14:useLocalDpi xmlns:a14="http://schemas.microsoft.com/office/drawing/2010/main" val="0"/>
+                        </a:ext>
+                      </a:extLst>
+                    </a:blip>
+                    <a:stretch>
+                      <a:fillRect/>
+                    </a:stretch>
+                  </pic:blipFill>
+                  <pic:spPr>
+                    <a:xfrm>
+                      <a:off x="0" y="0"/>
+                      <a:ext cx="5400040" cy="4752340"/>
+                    </a:xfrm>
+                    <a:prstGeom prst="rect">
+                      <a:avLst/>
+                    </a:prstGeom>
+                  </pic:spPr>
+                </pic:pic>
+              </a:graphicData>
+            </a:graphic>
+          </wp:inline>
+        </w:drawing>
+      </w:r>
+    </w:p>
+    <w:p>
+      <w:pPr>
+        <w:pStyle w:val="Descripcin"/>
+        <w:jc w:val="center"/>
+      </w:pPr>
+      <w:r>
+        <w:t xml:space="preserve">Figura </w:t>
+      </w:r>
+      <w:fldSimple w:instr=" SEQ Figura \* ARABIC ">
+        <w:r>
+          <w:rPr>
+            <w:noProof/>
+          </w:rPr>
+          <w:t>6</w:t>
+        </w:r>
+      </w:fldSimple>
+      <w:r>
+        <w:t>. T</w:t>
+      </w:r>
+      <w:r>
+        <w:t>raslado de las maquetas terminadas hacia los almacenes</w:t>
+      </w:r>
+    </w:p>
+    <w:p>
+      <w:r>
+        <w:t>El traslado de las maquetas terminadas comienza con el módulo “R2 transporta maqueta acabada”</w:t>
+      </w:r>
+      <w:r>
+        <w:t xml:space="preserve"> de la Figura </w:t>
+      </w:r>
+      <w:commentRangeStart w:id="17"/>
+      <w:r>
+        <w:t>X</w:t>
+      </w:r>
+      <w:commentRangeEnd w:id="17"/>
+      <w:r>
+        <w:rPr>
+          <w:rStyle w:val="Refdecomentario"/>
+        </w:rPr>
+        <w:commentReference w:id="17"/>
+      </w:r>
+      <w:r>
+        <w:t xml:space="preserve"> y continua con el módulo “Fin_C2”, terminando con el módulo </w:t>
+      </w:r>
+      <w:r>
+        <w:lastRenderedPageBreak/>
+        <w:t>“</w:t>
+      </w:r>
+      <w:proofErr w:type="spellStart"/>
+      <w:r>
+        <w:t>Maquetas_almacenadas</w:t>
+      </w:r>
+      <w:proofErr w:type="spellEnd"/>
+      <w:r>
+        <w:t xml:space="preserve">” de tipo </w:t>
+      </w:r>
+      <w:proofErr w:type="spellStart"/>
+      <w:r>
+        <w:t>Dispose</w:t>
+      </w:r>
+      <w:proofErr w:type="spellEnd"/>
+      <w:r>
+        <w:t>. Las cantidades de maquetas que están almacenadas son controladas con el uso de variables.</w:t>
+      </w:r>
+    </w:p>
+    <w:p>
+      <w:pPr>
+        <w:keepNext/>
+        <w:jc w:val="center"/>
+      </w:pPr>
+      <w:r>
+        <w:rPr>
+          <w:noProof/>
+        </w:rPr>
+        <w:drawing>
+          <wp:inline distT="0" distB="0" distL="0" distR="0" wp14:anchorId="1F932F08" wp14:editId="3722E198">
+            <wp:extent cx="5399687" cy="3925019"/>
+            <wp:effectExtent l="0" t="0" r="0" b="0"/>
+            <wp:docPr id="15" name="Imagen 15"/>
+            <wp:cNvGraphicFramePr>
+              <a:graphicFrameLocks xmlns:a="http://schemas.openxmlformats.org/drawingml/2006/main" noChangeAspect="1"/>
+            </wp:cNvGraphicFramePr>
+            <a:graphic xmlns:a="http://schemas.openxmlformats.org/drawingml/2006/main">
+              <a:graphicData uri="http://schemas.openxmlformats.org/drawingml/2006/picture">
+                <pic:pic xmlns:pic="http://schemas.openxmlformats.org/drawingml/2006/picture">
+                  <pic:nvPicPr>
+                    <pic:cNvPr id="15" name="creación y atención pedidos.JPG"/>
+                    <pic:cNvPicPr/>
+                  </pic:nvPicPr>
+                  <pic:blipFill>
+                    <a:blip r:embed="rId26">
+                      <a:extLst>
+                        <a:ext uri="{28A0092B-C50C-407E-A947-70E740481C1C}">
+                          <a14:useLocalDpi xmlns:a14="http://schemas.microsoft.com/office/drawing/2010/main" val="0"/>
+                        </a:ext>
+                      </a:extLst>
+                    </a:blip>
+                    <a:stretch>
+                      <a:fillRect/>
+                    </a:stretch>
+                  </pic:blipFill>
+                  <pic:spPr>
+                    <a:xfrm>
+                      <a:off x="0" y="0"/>
+                      <a:ext cx="5423778" cy="3942531"/>
+                    </a:xfrm>
+                    <a:prstGeom prst="rect">
+                      <a:avLst/>
+                    </a:prstGeom>
+                  </pic:spPr>
+                </pic:pic>
+              </a:graphicData>
+            </a:graphic>
+          </wp:inline>
+        </w:drawing>
+      </w:r>
+    </w:p>
+    <w:p>
+      <w:pPr>
+        <w:pStyle w:val="Descripcin"/>
+        <w:jc w:val="center"/>
+      </w:pPr>
+      <w:r>
+        <w:t xml:space="preserve">Figura </w:t>
+      </w:r>
+      <w:fldSimple w:instr=" SEQ Figura \* ARABIC ">
+        <w:r>
+          <w:rPr>
+            <w:noProof/>
+          </w:rPr>
+          <w:t>7</w:t>
+        </w:r>
+      </w:fldSimple>
+      <w:r>
+        <w:t>. Creación y atención de pedidos</w:t>
+      </w:r>
+    </w:p>
+    <w:p/>
+    <w:p/>
     <w:p>
       <w:r>
         <w:t>Debido a que para la simulación del proceso se está utilizando el software Arena para estudiantes existen limitaciones en cuanto a la complejidad de los modelos que pueden ser creados, en particular:</w:t>
@@ -4106,7 +4602,7 @@
         <w:pStyle w:val="Descripcin"/>
         <w:keepNext/>
       </w:pPr>
-      <w:commentRangeStart w:id="17"/>
+      <w:commentRangeStart w:id="18"/>
       <w:r>
         <w:t xml:space="preserve">Tabla </w:t>
       </w:r>
@@ -4121,7 +4617,7 @@
       <w:r>
         <w:t>. Llegada de materia prima</w:t>
       </w:r>
-      <w:commentRangeEnd w:id="17"/>
+      <w:commentRangeEnd w:id="18"/>
       <w:r>
         <w:rPr>
           <w:rStyle w:val="Refdecomentario"/>
@@ -4129,7 +4625,7 @@
           <w:iCs w:val="0"/>
           <w:color w:val="000000"/>
         </w:rPr>
-        <w:commentReference w:id="17"/>
+        <w:commentReference w:id="18"/>
       </w:r>
     </w:p>
     <w:tbl>
@@ -4208,6 +4704,7 @@
           </w:tcPr>
           <w:p>
             <w:r>
+              <w:lastRenderedPageBreak/>
               <w:t>4h-6h</w:t>
             </w:r>
           </w:p>
@@ -4670,11 +5167,10 @@
         </w:tc>
       </w:tr>
     </w:tbl>
-    <w:p/>
-    <w:p/>
-    <w:p/>
-    <w:p/>
-    <w:p/>
+    <w:p>
+      <w:bookmarkStart w:id="19" w:name="_GoBack"/>
+      <w:bookmarkEnd w:id="19"/>
+    </w:p>
     <w:p>
       <w:pPr>
         <w:pStyle w:val="Descripcin"/>
@@ -5033,6 +5529,7 @@
         <w:keepNext/>
       </w:pPr>
       <w:r>
+        <w:lastRenderedPageBreak/>
         <w:t xml:space="preserve">Tabla </w:t>
       </w:r>
       <w:fldSimple w:instr=" SEQ Tabla \* ARABIC ">
@@ -5163,7 +5660,7 @@
           <w:szCs w:val="36"/>
         </w:rPr>
       </w:pPr>
-      <w:bookmarkStart w:id="18" w:name="_Toc502250676"/>
+      <w:bookmarkStart w:id="20" w:name="_Toc502322089"/>
       <w:r>
         <w:rPr>
           <w:rFonts w:ascii="ZapfHumnst Dm BT" w:eastAsia="ZapfHumnst Dm BT" w:hAnsi="ZapfHumnst Dm BT" w:cs="ZapfHumnst Dm BT"/>
@@ -5172,7 +5669,7 @@
         </w:rPr>
         <w:t>Análisis estadístico</w:t>
       </w:r>
-      <w:bookmarkEnd w:id="18"/>
+      <w:bookmarkEnd w:id="20"/>
     </w:p>
     <w:p/>
     <w:p>
@@ -5269,7 +5766,7 @@
           <w:szCs w:val="28"/>
         </w:rPr>
       </w:pPr>
-      <w:bookmarkStart w:id="19" w:name="_Toc502250677"/>
+      <w:bookmarkStart w:id="21" w:name="_Toc502322090"/>
       <w:r>
         <w:rPr>
           <w:rFonts w:ascii="ZapfHumnst Dm BT" w:eastAsia="ZapfHumnst Dm BT" w:hAnsi="ZapfHumnst Dm BT" w:cs="ZapfHumnst Dm BT"/>
@@ -5300,7 +5797,7 @@
         </w:rPr>
         <w:t>Cantidades de productos que quedan en los almacenes y que abandonan el sistema</w:t>
       </w:r>
-      <w:bookmarkEnd w:id="19"/>
+      <w:bookmarkEnd w:id="21"/>
     </w:p>
     <w:p>
       <w:r>
@@ -5336,8 +5833,6 @@
       <w:r>
         <w:t>y necesarias para realizar las maquetas de aviones y coches que quedan en los almacenes</w:t>
       </w:r>
-      <w:bookmarkStart w:id="20" w:name="_GoBack"/>
-      <w:bookmarkEnd w:id="20"/>
     </w:p>
     <w:p>
       <w:pPr>
@@ -5348,7 +5843,6 @@
         </w:numPr>
       </w:pPr>
       <w:r>
-        <w:lastRenderedPageBreak/>
         <w:t xml:space="preserve">La cantidad de cajas de productos que abandonan </w:t>
       </w:r>
       <w:r>
@@ -5496,6 +5990,7 @@
           </w:tcPr>
           <w:p>
             <w:r>
+              <w:lastRenderedPageBreak/>
               <w:t>2</w:t>
             </w:r>
           </w:p>
@@ -5979,7 +6474,7 @@
           <w:szCs w:val="28"/>
         </w:rPr>
       </w:pPr>
-      <w:bookmarkStart w:id="21" w:name="_Toc502250678"/>
+      <w:bookmarkStart w:id="22" w:name="_Toc502322091"/>
       <w:r>
         <w:rPr>
           <w:rFonts w:ascii="ZapfHumnst Dm BT" w:eastAsia="ZapfHumnst Dm BT" w:hAnsi="ZapfHumnst Dm BT" w:cs="ZapfHumnst Dm BT"/>
@@ -6030,7 +6525,7 @@
         </w:rPr>
         <w:t>Valor máximo de cajas en espera de ser atendidas por la máquina MA1 a lo largo del día</w:t>
       </w:r>
-      <w:bookmarkEnd w:id="21"/>
+      <w:bookmarkEnd w:id="22"/>
     </w:p>
     <w:p>
       <w:r>
@@ -6048,16 +6543,16 @@
       <w:r>
         <w:t xml:space="preserve"> La </w:t>
       </w:r>
-      <w:commentRangeStart w:id="22"/>
+      <w:commentRangeStart w:id="23"/>
       <w:r>
         <w:t>Tabla X</w:t>
       </w:r>
-      <w:commentRangeEnd w:id="22"/>
+      <w:commentRangeEnd w:id="23"/>
       <w:r>
         <w:rPr>
           <w:rStyle w:val="Refdecomentario"/>
         </w:rPr>
-        <w:commentReference w:id="22"/>
+        <w:commentReference w:id="23"/>
       </w:r>
       <w:r>
         <w:t xml:space="preserve"> </w:t>
@@ -6333,7 +6828,7 @@
           <w:szCs w:val="28"/>
         </w:rPr>
       </w:pPr>
-      <w:bookmarkStart w:id="23" w:name="_Toc502250679"/>
+      <w:bookmarkStart w:id="24" w:name="_Toc502322092"/>
       <w:r>
         <w:rPr>
           <w:rFonts w:ascii="ZapfHumnst Dm BT" w:eastAsia="ZapfHumnst Dm BT" w:hAnsi="ZapfHumnst Dm BT" w:cs="ZapfHumnst Dm BT"/>
@@ -6342,6 +6837,7 @@
           <w:sz w:val="28"/>
           <w:szCs w:val="28"/>
         </w:rPr>
+        <w:lastRenderedPageBreak/>
         <w:t>5</w:t>
       </w:r>
       <w:r>
@@ -6384,7 +6880,7 @@
         </w:rPr>
         <w:t>Cantidad de fallos en la máquina MA1 a lo largo del día</w:t>
       </w:r>
-      <w:bookmarkEnd w:id="23"/>
+      <w:bookmarkEnd w:id="24"/>
     </w:p>
     <w:p>
       <w:r>
@@ -6402,7 +6898,7 @@
           <w:szCs w:val="28"/>
         </w:rPr>
       </w:pPr>
-      <w:bookmarkStart w:id="24" w:name="_Toc502250680"/>
+      <w:bookmarkStart w:id="25" w:name="_Toc502322093"/>
       <w:r>
         <w:rPr>
           <w:rFonts w:ascii="ZapfHumnst Dm BT" w:eastAsia="ZapfHumnst Dm BT" w:hAnsi="ZapfHumnst Dm BT" w:cs="ZapfHumnst Dm BT"/>
@@ -6453,7 +6949,7 @@
         </w:rPr>
         <w:t>Utilización de la máquina MA2</w:t>
       </w:r>
-      <w:bookmarkEnd w:id="24"/>
+      <w:bookmarkEnd w:id="25"/>
     </w:p>
     <w:p>
       <w:r>
@@ -6467,16 +6963,16 @@
       <w:r>
         <w:t xml:space="preserve">La Figura </w:t>
       </w:r>
-      <w:commentRangeStart w:id="25"/>
+      <w:commentRangeStart w:id="26"/>
       <w:r>
         <w:t>X</w:t>
       </w:r>
-      <w:commentRangeEnd w:id="25"/>
+      <w:commentRangeEnd w:id="26"/>
       <w:r>
         <w:rPr>
           <w:rStyle w:val="Refdecomentario"/>
         </w:rPr>
-        <w:commentReference w:id="25"/>
+        <w:commentReference w:id="26"/>
       </w:r>
       <w:r>
         <w:t xml:space="preserve"> muestra una porción de una captura de un reporte de Arena que así lo indica.</w:t>
@@ -6507,7 +7003,7 @@
                     <pic:cNvPicPr/>
                   </pic:nvPicPr>
                   <pic:blipFill>
-                    <a:blip r:embed="rId21">
+                    <a:blip r:embed="rId27">
                       <a:extLst>
                         <a:ext uri="{28A0092B-C50C-407E-A947-70E740481C1C}">
                           <a14:useLocalDpi xmlns:a14="http://schemas.microsoft.com/office/drawing/2010/main" val="0"/>
@@ -6546,7 +7042,7 @@
           <w:rPr>
             <w:noProof/>
           </w:rPr>
-          <w:t>2</w:t>
+          <w:t>8</w:t>
         </w:r>
       </w:fldSimple>
       <w:r>
@@ -6560,7 +7056,7 @@
       <w:r>
         <w:t xml:space="preserve">traslado hasta las máquinas MA2 o MA3 demora entre 60 y 80 segundos con lo cual ya la máquina MA2 que lo más que demoraría normalmente en ejecutar serían 6 minutos (al ejecutar el programa P2) estaría libre. Las figuras </w:t>
       </w:r>
-      <w:commentRangeStart w:id="26"/>
+      <w:commentRangeStart w:id="27"/>
       <w:r>
         <w:t>X</w:t>
       </w:r>
@@ -6570,12 +7066,12 @@
       <w:r>
         <w:t xml:space="preserve"> e Y</w:t>
       </w:r>
-      <w:commentRangeEnd w:id="26"/>
+      <w:commentRangeEnd w:id="27"/>
       <w:r>
         <w:rPr>
           <w:rStyle w:val="Refdecomentario"/>
         </w:rPr>
-        <w:commentReference w:id="26"/>
+        <w:commentReference w:id="27"/>
       </w:r>
       <w:r>
         <w:t xml:space="preserve"> muestran la configuración de los módulos de Arena utilizados para modelar el uso de las máquinas MA2 y MA3.</w:t>
@@ -6607,7 +7103,7 @@
                     <pic:cNvPicPr/>
                   </pic:nvPicPr>
                   <pic:blipFill>
-                    <a:blip r:embed="rId22">
+                    <a:blip r:embed="rId28">
                       <a:extLst>
                         <a:ext uri="{28A0092B-C50C-407E-A947-70E740481C1C}">
                           <a14:useLocalDpi xmlns:a14="http://schemas.microsoft.com/office/drawing/2010/main" val="0"/>
@@ -6647,7 +7143,7 @@
           <w:rPr>
             <w:noProof/>
           </w:rPr>
-          <w:t>3</w:t>
+          <w:t>9</w:t>
         </w:r>
       </w:fldSimple>
       <w:r>
@@ -6679,7 +7175,7 @@
                     <pic:cNvPicPr/>
                   </pic:nvPicPr>
                   <pic:blipFill>
-                    <a:blip r:embed="rId23">
+                    <a:blip r:embed="rId29">
                       <a:extLst>
                         <a:ext uri="{28A0092B-C50C-407E-A947-70E740481C1C}">
                           <a14:useLocalDpi xmlns:a14="http://schemas.microsoft.com/office/drawing/2010/main" val="0"/>
@@ -6719,7 +7215,7 @@
           <w:rPr>
             <w:noProof/>
           </w:rPr>
-          <w:t>4</w:t>
+          <w:t>10</w:t>
         </w:r>
       </w:fldSimple>
       <w:r>
@@ -6752,7 +7248,7 @@
                     <pic:cNvPicPr/>
                   </pic:nvPicPr>
                   <pic:blipFill>
-                    <a:blip r:embed="rId24">
+                    <a:blip r:embed="rId30">
                       <a:extLst>
                         <a:ext uri="{28A0092B-C50C-407E-A947-70E740481C1C}">
                           <a14:useLocalDpi xmlns:a14="http://schemas.microsoft.com/office/drawing/2010/main" val="0"/>
@@ -6792,7 +7288,7 @@
           <w:rPr>
             <w:noProof/>
           </w:rPr>
-          <w:t>5</w:t>
+          <w:t>11</w:t>
         </w:r>
       </w:fldSimple>
       <w:r>
@@ -6814,21 +7310,21 @@
       <w:r>
         <w:t xml:space="preserve">los resultados mostrados en la Figura </w:t>
       </w:r>
-      <w:commentRangeStart w:id="27"/>
+      <w:commentRangeStart w:id="28"/>
       <w:r>
         <w:t xml:space="preserve">C </w:t>
       </w:r>
-      <w:commentRangeEnd w:id="27"/>
+      <w:commentRangeEnd w:id="28"/>
       <w:r>
         <w:rPr>
           <w:rStyle w:val="Refdecomentario"/>
         </w:rPr>
-        <w:commentReference w:id="27"/>
+        <w:commentReference w:id="28"/>
       </w:r>
       <w:r>
         <w:t xml:space="preserve">puedan resultar poco verídicos es la realidad. Las figuras </w:t>
       </w:r>
-      <w:commentRangeStart w:id="28"/>
+      <w:commentRangeStart w:id="29"/>
       <w:proofErr w:type="spellStart"/>
       <w:r>
         <w:t>Xa</w:t>
@@ -6845,12 +7341,12 @@
       <w:r>
         <w:t xml:space="preserve"> </w:t>
       </w:r>
-      <w:commentRangeEnd w:id="28"/>
+      <w:commentRangeEnd w:id="29"/>
       <w:r>
         <w:rPr>
           <w:rStyle w:val="Refdecomentario"/>
         </w:rPr>
-        <w:commentReference w:id="28"/>
+        <w:commentReference w:id="29"/>
       </w:r>
       <w:r>
         <w:t>muestran los resultados que se obtendrían en la utilización de los recursos con un simple cambio</w:t>
@@ -6887,7 +7383,7 @@
                     <pic:cNvPicPr/>
                   </pic:nvPicPr>
                   <pic:blipFill>
-                    <a:blip r:embed="rId25">
+                    <a:blip r:embed="rId31">
                       <a:extLst>
                         <a:ext uri="{28A0092B-C50C-407E-A947-70E740481C1C}">
                           <a14:useLocalDpi xmlns:a14="http://schemas.microsoft.com/office/drawing/2010/main" val="0"/>
@@ -6919,7 +7415,7 @@
         <w:pStyle w:val="Descripcin"/>
         <w:jc w:val="center"/>
       </w:pPr>
-      <w:commentRangeStart w:id="29"/>
+      <w:commentRangeStart w:id="30"/>
       <w:r>
         <w:t xml:space="preserve">Figura </w:t>
       </w:r>
@@ -6928,13 +7424,13 @@
           <w:rPr>
             <w:noProof/>
           </w:rPr>
-          <w:t>6</w:t>
+          <w:t>12</w:t>
         </w:r>
       </w:fldSimple>
       <w:r>
         <w:t xml:space="preserve">. </w:t>
       </w:r>
-      <w:commentRangeEnd w:id="29"/>
+      <w:commentRangeEnd w:id="30"/>
       <w:r>
         <w:rPr>
           <w:rStyle w:val="Refdecomentario"/>
@@ -6942,7 +7438,7 @@
           <w:iCs w:val="0"/>
           <w:color w:val="000000"/>
         </w:rPr>
-        <w:commentReference w:id="29"/>
+        <w:commentReference w:id="30"/>
       </w:r>
       <w:r>
         <w:t>Cambio en la forma en que se van a utilizar MA2 y MA3</w:t>
@@ -6974,7 +7470,7 @@
                     <pic:cNvPicPr/>
                   </pic:nvPicPr>
                   <pic:blipFill>
-                    <a:blip r:embed="rId26">
+                    <a:blip r:embed="rId32">
                       <a:extLst>
                         <a:ext uri="{28A0092B-C50C-407E-A947-70E740481C1C}">
                           <a14:useLocalDpi xmlns:a14="http://schemas.microsoft.com/office/drawing/2010/main" val="0"/>
@@ -7006,7 +7502,7 @@
         <w:pStyle w:val="Descripcin"/>
         <w:jc w:val="center"/>
       </w:pPr>
-      <w:commentRangeStart w:id="30"/>
+      <w:commentRangeStart w:id="31"/>
       <w:r>
         <w:t xml:space="preserve">Figura </w:t>
       </w:r>
@@ -7015,13 +7511,13 @@
           <w:rPr>
             <w:noProof/>
           </w:rPr>
-          <w:t>7</w:t>
+          <w:t>13</w:t>
         </w:r>
       </w:fldSimple>
       <w:r>
         <w:t xml:space="preserve">. </w:t>
       </w:r>
-      <w:commentRangeEnd w:id="30"/>
+      <w:commentRangeEnd w:id="31"/>
       <w:r>
         <w:rPr>
           <w:rStyle w:val="Refdecomentario"/>
@@ -7029,7 +7525,7 @@
           <w:iCs w:val="0"/>
           <w:color w:val="000000"/>
         </w:rPr>
-        <w:commentReference w:id="30"/>
+        <w:commentReference w:id="31"/>
       </w:r>
       <w:r>
         <w:t>Utilización de las máquinas MA1, MA2, MA3 de aplicar el cambio</w:t>
@@ -7039,30 +7535,30 @@
       <w:r>
         <w:t xml:space="preserve">Al observar los resultados de la Figura </w:t>
       </w:r>
-      <w:commentRangeStart w:id="31"/>
+      <w:commentRangeStart w:id="32"/>
       <w:r>
         <w:t>C</w:t>
       </w:r>
-      <w:commentRangeEnd w:id="31"/>
+      <w:commentRangeEnd w:id="32"/>
       <w:r>
         <w:rPr>
           <w:rStyle w:val="Refdecomentario"/>
         </w:rPr>
-        <w:commentReference w:id="31"/>
+        <w:commentReference w:id="32"/>
       </w:r>
       <w:r>
         <w:t xml:space="preserve"> el lector podrá intuir que efectivamente el uso de MA2 y MA3 se corresponde con el valor de utilización de MA2 en la Figura </w:t>
       </w:r>
-      <w:commentRangeStart w:id="32"/>
+      <w:commentRangeStart w:id="33"/>
       <w:r>
         <w:t>D</w:t>
       </w:r>
-      <w:commentRangeEnd w:id="32"/>
+      <w:commentRangeEnd w:id="33"/>
       <w:r>
         <w:rPr>
           <w:rStyle w:val="Refdecomentario"/>
         </w:rPr>
-        <w:commentReference w:id="32"/>
+        <w:commentReference w:id="33"/>
       </w:r>
       <w:r>
         <w:t xml:space="preserve"> (0.0918+0.0918 = 0.1836). </w:t>
@@ -7072,16 +7568,16 @@
       <w:r>
         <w:t xml:space="preserve">Las estadísticas relacionadas con la utilización de la máquina MA2 se pueden apreciar en la </w:t>
       </w:r>
-      <w:commentRangeStart w:id="33"/>
+      <w:commentRangeStart w:id="34"/>
       <w:r>
         <w:t xml:space="preserve">Tabla X. </w:t>
       </w:r>
-      <w:commentRangeEnd w:id="33"/>
+      <w:commentRangeEnd w:id="34"/>
       <w:r>
         <w:rPr>
           <w:rStyle w:val="Refdecomentario"/>
         </w:rPr>
-        <w:commentReference w:id="33"/>
+        <w:commentReference w:id="34"/>
       </w:r>
     </w:p>
     <w:p>
@@ -7236,7 +7732,7 @@
           <w:szCs w:val="28"/>
         </w:rPr>
       </w:pPr>
-      <w:bookmarkStart w:id="34" w:name="_Toc502250681"/>
+      <w:bookmarkStart w:id="35" w:name="_Toc502322094"/>
       <w:r>
         <w:rPr>
           <w:rFonts w:ascii="ZapfHumnst Dm BT" w:eastAsia="ZapfHumnst Dm BT" w:hAnsi="ZapfHumnst Dm BT" w:cs="ZapfHumnst Dm BT"/>
@@ -7287,7 +7783,7 @@
         </w:rPr>
         <w:t>Costo total asociado al procesamiento de la máquina MA3</w:t>
       </w:r>
-      <w:bookmarkEnd w:id="34"/>
+      <w:bookmarkEnd w:id="35"/>
     </w:p>
     <w:p>
       <w:r>
@@ -7299,16 +7795,16 @@
       <w:r>
         <w:t xml:space="preserve">. La Tabla </w:t>
       </w:r>
-      <w:commentRangeStart w:id="35"/>
+      <w:commentRangeStart w:id="36"/>
       <w:r>
         <w:t>X</w:t>
       </w:r>
-      <w:commentRangeEnd w:id="35"/>
+      <w:commentRangeEnd w:id="36"/>
       <w:r>
         <w:rPr>
           <w:rStyle w:val="Refdecomentario"/>
         </w:rPr>
-        <w:commentReference w:id="35"/>
+        <w:commentReference w:id="36"/>
       </w:r>
       <w:r>
         <w:t xml:space="preserve"> muestra los diferentes costos de las máquinas MA1, MA2 y MA3.</w:t>
@@ -7842,7 +8338,7 @@
           <w:szCs w:val="28"/>
         </w:rPr>
       </w:pPr>
-      <w:bookmarkStart w:id="36" w:name="_Toc502250682"/>
+      <w:bookmarkStart w:id="37" w:name="_Toc502322095"/>
       <w:r>
         <w:rPr>
           <w:rFonts w:ascii="ZapfHumnst Dm BT" w:eastAsia="ZapfHumnst Dm BT" w:hAnsi="ZapfHumnst Dm BT" w:cs="ZapfHumnst Dm BT"/>
@@ -7894,7 +8390,7 @@
         </w:rPr>
         <w:t>Obtención de un beneficio diario del 70% a partir de los precios de venta de las maquetas</w:t>
       </w:r>
-      <w:bookmarkEnd w:id="36"/>
+      <w:bookmarkEnd w:id="37"/>
     </w:p>
     <w:p>
       <w:r>
@@ -7905,16 +8401,16 @@
       <w:r>
         <w:t xml:space="preserve">Para la simulación realizada el costo diario se muestra en </w:t>
       </w:r>
-      <w:commentRangeStart w:id="37"/>
+      <w:commentRangeStart w:id="38"/>
       <w:r>
         <w:t>la Tabla X</w:t>
       </w:r>
-      <w:commentRangeEnd w:id="37"/>
+      <w:commentRangeEnd w:id="38"/>
       <w:r>
         <w:rPr>
           <w:rStyle w:val="Refdecomentario"/>
         </w:rPr>
-        <w:commentReference w:id="37"/>
+        <w:commentReference w:id="38"/>
       </w:r>
       <w:r>
         <w:t>.</w:t>
@@ -8262,7 +8758,7 @@
           <w:szCs w:val="36"/>
         </w:rPr>
       </w:pPr>
-      <w:bookmarkStart w:id="38" w:name="_Toc502250683"/>
+      <w:bookmarkStart w:id="39" w:name="_Toc502322096"/>
       <w:r>
         <w:rPr>
           <w:rFonts w:ascii="ZapfHumnst Dm BT" w:eastAsia="ZapfHumnst Dm BT" w:hAnsi="ZapfHumnst Dm BT" w:cs="ZapfHumnst Dm BT"/>
@@ -8271,7 +8767,7 @@
         </w:rPr>
         <w:t>Alternativa de mejora del proceso</w:t>
       </w:r>
-      <w:bookmarkEnd w:id="38"/>
+      <w:bookmarkEnd w:id="39"/>
     </w:p>
     <w:p>
       <w:pPr>
@@ -8301,7 +8797,7 @@
           <w:tab w:val="left" w:pos="1150"/>
         </w:tabs>
       </w:pPr>
-      <w:commentRangeStart w:id="39"/>
+      <w:commentRangeStart w:id="40"/>
       <w:r>
         <w:rPr>
           <w:b/>
@@ -8336,26 +8832,26 @@
         <w:lastRenderedPageBreak/>
         <w:t xml:space="preserve">máquina u otra. Si se observa que una máquina (MA2) tiene mucha más demanda que la otra (MA3), la otra máquina (MA3) podría realizar su mismo programa para agilizar el </w:t>
       </w:r>
-      <w:commentRangeStart w:id="40"/>
+      <w:commentRangeStart w:id="41"/>
       <w:r>
         <w:t>proceso</w:t>
       </w:r>
+      <w:commentRangeEnd w:id="41"/>
+      <w:r>
+        <w:rPr>
+          <w:rStyle w:val="Refdecomentario"/>
+        </w:rPr>
+        <w:commentReference w:id="41"/>
+      </w:r>
+      <w:r>
+        <w:t>.</w:t>
+      </w:r>
       <w:commentRangeEnd w:id="40"/>
       <w:r>
         <w:rPr>
           <w:rStyle w:val="Refdecomentario"/>
         </w:rPr>
         <w:commentReference w:id="40"/>
-      </w:r>
-      <w:r>
-        <w:t>.</w:t>
-      </w:r>
-      <w:commentRangeEnd w:id="39"/>
-      <w:r>
-        <w:rPr>
-          <w:rStyle w:val="Refdecomentario"/>
-        </w:rPr>
-        <w:commentReference w:id="39"/>
       </w:r>
     </w:p>
     <w:p>
@@ -8369,7 +8865,7 @@
           <w:tab w:val="left" w:pos="1150"/>
         </w:tabs>
         <w:sectPr>
-          <w:headerReference w:type="default" r:id="rId27"/>
+          <w:headerReference w:type="default" r:id="rId33"/>
           <w:type w:val="continuous"/>
           <w:pgSz w:w="11906" w:h="16838"/>
           <w:pgMar w:top="1417" w:right="1701" w:bottom="1417" w:left="1701" w:header="708" w:footer="708" w:gutter="0"/>
@@ -8392,7 +8888,7 @@
           <w:szCs w:val="36"/>
         </w:rPr>
       </w:pPr>
-      <w:bookmarkStart w:id="41" w:name="_Toc502250684"/>
+      <w:bookmarkStart w:id="42" w:name="_Toc502322097"/>
       <w:r>
         <w:rPr>
           <w:rFonts w:ascii="ZapfHumnst Dm BT" w:eastAsia="ZapfHumnst Dm BT" w:hAnsi="ZapfHumnst Dm BT" w:cs="ZapfHumnst Dm BT"/>
@@ -8401,7 +8897,7 @@
         </w:rPr>
         <w:t xml:space="preserve">Referencias </w:t>
       </w:r>
-      <w:commentRangeStart w:id="42"/>
+      <w:commentRangeStart w:id="43"/>
       <w:r>
         <w:rPr>
           <w:rFonts w:ascii="ZapfHumnst Dm BT" w:eastAsia="ZapfHumnst Dm BT" w:hAnsi="ZapfHumnst Dm BT" w:cs="ZapfHumnst Dm BT"/>
@@ -8410,15 +8906,15 @@
         </w:rPr>
         <w:t>bibliográficas</w:t>
       </w:r>
-      <w:commentRangeEnd w:id="42"/>
+      <w:commentRangeEnd w:id="43"/>
       <w:r>
         <w:rPr>
           <w:rStyle w:val="Refdecomentario"/>
           <w:color w:val="000000"/>
         </w:rPr>
-        <w:commentReference w:id="42"/>
-      </w:r>
-      <w:bookmarkEnd w:id="41"/>
+        <w:commentReference w:id="43"/>
+      </w:r>
+      <w:bookmarkEnd w:id="42"/>
     </w:p>
     <w:p/>
     <w:p>
@@ -8908,7 +9404,7 @@
       </w:r>
     </w:p>
   </w:comment>
-  <w:comment w:id="17" w:author="Luis Manuel Suárez" w:date="2017-12-27T10:54:00Z" w:initials="LMS">
+  <w:comment w:id="17" w:author="Luis Manuel Suárez" w:date="2017-12-29T14:39:00Z" w:initials="LMS">
     <w:p>
       <w:pPr>
         <w:pStyle w:val="Textocomentario"/>
@@ -8920,11 +9416,27 @@
         <w:annotationRef/>
       </w:r>
       <w:r>
+        <w:t>Poner el nombre de la figura correcto</w:t>
+      </w:r>
+    </w:p>
+  </w:comment>
+  <w:comment w:id="18" w:author="Luis Manuel Suárez" w:date="2017-12-27T10:54:00Z" w:initials="LMS">
+    <w:p>
+      <w:pPr>
+        <w:pStyle w:val="Textocomentario"/>
+      </w:pPr>
+      <w:r>
+        <w:rPr>
+          <w:rStyle w:val="Refdecomentario"/>
+        </w:rPr>
+        <w:annotationRef/>
+      </w:r>
+      <w:r>
         <w:t>Revisar el número de la tabla</w:t>
       </w:r>
     </w:p>
   </w:comment>
-  <w:comment w:id="22" w:author="Luis Manuel Suárez" w:date="2017-12-28T15:58:00Z" w:initials="LMS">
+  <w:comment w:id="23" w:author="Luis Manuel Suárez" w:date="2017-12-28T15:58:00Z" w:initials="LMS">
     <w:p>
       <w:pPr>
         <w:pStyle w:val="Textocomentario"/>
@@ -8940,7 +9452,7 @@
       </w:r>
     </w:p>
   </w:comment>
-  <w:comment w:id="25" w:author="Luis Manuel Suárez" w:date="2017-12-28T17:52:00Z" w:initials="LMS">
+  <w:comment w:id="26" w:author="Luis Manuel Suárez" w:date="2017-12-28T17:52:00Z" w:initials="LMS">
     <w:p>
       <w:pPr>
         <w:pStyle w:val="Textocomentario"/>
@@ -8956,7 +9468,7 @@
       </w:r>
     </w:p>
   </w:comment>
-  <w:comment w:id="26" w:author="Luis Manuel Suárez" w:date="2017-12-28T18:06:00Z" w:initials="LMS">
+  <w:comment w:id="27" w:author="Luis Manuel Suárez" w:date="2017-12-28T18:06:00Z" w:initials="LMS">
     <w:p>
       <w:pPr>
         <w:pStyle w:val="Textocomentario"/>
@@ -8972,7 +9484,7 @@
       </w:r>
     </w:p>
   </w:comment>
-  <w:comment w:id="27" w:author="Luis Manuel Suárez" w:date="2017-12-28T18:19:00Z" w:initials="LMS">
+  <w:comment w:id="28" w:author="Luis Manuel Suárez" w:date="2017-12-28T18:19:00Z" w:initials="LMS">
     <w:p>
       <w:pPr>
         <w:pStyle w:val="Textocomentario"/>
@@ -8988,7 +9500,7 @@
       </w:r>
     </w:p>
   </w:comment>
-  <w:comment w:id="28" w:author="Luis Manuel Suárez" w:date="2017-12-28T18:21:00Z" w:initials="LMS">
+  <w:comment w:id="29" w:author="Luis Manuel Suárez" w:date="2017-12-28T18:21:00Z" w:initials="LMS">
     <w:p>
       <w:pPr>
         <w:pStyle w:val="Textocomentario"/>
@@ -9004,7 +9516,7 @@
       </w:r>
     </w:p>
   </w:comment>
-  <w:comment w:id="29" w:author="Luis Manuel Suárez" w:date="2017-12-28T18:27:00Z" w:initials="LMS">
+  <w:comment w:id="30" w:author="Luis Manuel Suárez" w:date="2017-12-28T18:27:00Z" w:initials="LMS">
     <w:p>
       <w:pPr>
         <w:pStyle w:val="Textocomentario"/>
@@ -9020,7 +9532,7 @@
       </w:r>
     </w:p>
   </w:comment>
-  <w:comment w:id="30" w:author="Luis Manuel Suárez" w:date="2017-12-28T18:29:00Z" w:initials="LMS">
+  <w:comment w:id="31" w:author="Luis Manuel Suárez" w:date="2017-12-28T18:29:00Z" w:initials="LMS">
     <w:p>
       <w:pPr>
         <w:pStyle w:val="Textocomentario"/>
@@ -9036,7 +9548,7 @@
       </w:r>
     </w:p>
   </w:comment>
-  <w:comment w:id="31" w:author="Luis Manuel Suárez" w:date="2017-12-28T18:31:00Z" w:initials="LMS">
+  <w:comment w:id="32" w:author="Luis Manuel Suárez" w:date="2017-12-28T18:31:00Z" w:initials="LMS">
     <w:p>
       <w:pPr>
         <w:pStyle w:val="Textocomentario"/>
@@ -9052,7 +9564,7 @@
       </w:r>
     </w:p>
   </w:comment>
-  <w:comment w:id="32" w:author="Luis Manuel Suárez" w:date="2017-12-28T18:34:00Z" w:initials="LMS">
+  <w:comment w:id="33" w:author="Luis Manuel Suárez" w:date="2017-12-28T18:34:00Z" w:initials="LMS">
     <w:p>
       <w:pPr>
         <w:pStyle w:val="Textocomentario"/>
@@ -9068,7 +9580,7 @@
       </w:r>
     </w:p>
   </w:comment>
-  <w:comment w:id="33" w:author="Luis Manuel Suárez" w:date="2017-12-28T16:29:00Z" w:initials="LMS">
+  <w:comment w:id="34" w:author="Luis Manuel Suárez" w:date="2017-12-28T16:29:00Z" w:initials="LMS">
     <w:p>
       <w:pPr>
         <w:pStyle w:val="Textocomentario"/>
@@ -9084,7 +9596,7 @@
       </w:r>
     </w:p>
   </w:comment>
-  <w:comment w:id="35" w:author="Luis Manuel Suárez" w:date="2017-12-29T09:53:00Z" w:initials="LMS">
+  <w:comment w:id="36" w:author="Luis Manuel Suárez" w:date="2017-12-29T09:53:00Z" w:initials="LMS">
     <w:p>
       <w:pPr>
         <w:pStyle w:val="Textocomentario"/>
@@ -9100,7 +9612,7 @@
       </w:r>
     </w:p>
   </w:comment>
-  <w:comment w:id="37" w:author="Luis Manuel Suárez" w:date="2017-12-29T10:23:00Z" w:initials="LMS">
+  <w:comment w:id="38" w:author="Luis Manuel Suárez" w:date="2017-12-29T10:23:00Z" w:initials="LMS">
     <w:p>
       <w:pPr>
         <w:pStyle w:val="Textocomentario"/>
@@ -9116,7 +9628,7 @@
       </w:r>
     </w:p>
   </w:comment>
-  <w:comment w:id="40" w:author="Sergio" w:date="2017-12-07T17:13:00Z" w:initials="S">
+  <w:comment w:id="41" w:author="Sergio" w:date="2017-12-07T17:13:00Z" w:initials="S">
     <w:p>
       <w:pPr>
         <w:pStyle w:val="Textocomentario"/>
@@ -9132,7 +9644,7 @@
       </w:r>
     </w:p>
   </w:comment>
-  <w:comment w:id="39" w:author="Luis Manuel Suárez" w:date="2017-12-27T23:58:00Z" w:initials="LMS">
+  <w:comment w:id="40" w:author="Luis Manuel Suárez" w:date="2017-12-27T23:58:00Z" w:initials="LMS">
     <w:p>
       <w:pPr>
         <w:pStyle w:val="Textocomentario"/>
@@ -9148,7 +9660,7 @@
       </w:r>
     </w:p>
   </w:comment>
-  <w:comment w:id="42" w:author="Sergio" w:date="2017-12-07T17:14:00Z" w:initials="S">
+  <w:comment w:id="43" w:author="Sergio" w:date="2017-12-07T17:14:00Z" w:initials="S">
     <w:p>
       <w:pPr>
         <w:pStyle w:val="Textocomentario"/>
@@ -9181,6 +9693,7 @@
   <w15:commentEx w15:paraId="4F74EB87" w15:done="0"/>
   <w15:commentEx w15:paraId="6ED5CD2E" w15:done="0"/>
   <w15:commentEx w15:paraId="256E68C4" w15:done="0"/>
+  <w15:commentEx w15:paraId="0FF98437" w15:done="0"/>
   <w15:commentEx w15:paraId="004CAD38" w15:done="0"/>
   <w15:commentEx w15:paraId="49A48D84" w15:done="0"/>
   <w15:commentEx w15:paraId="16F3D32C" w15:done="0"/>
@@ -9211,6 +9724,7 @@
   <w16cid:commentId w16cid:paraId="4F74EB87" w16cid:durableId="1DED5B9E"/>
   <w16cid:commentId w16cid:paraId="6ED5CD2E" w16cid:durableId="1DED5DA2"/>
   <w16cid:commentId w16cid:paraId="256E68C4" w16cid:durableId="1DED5E34"/>
+  <w16cid:commentId w16cid:paraId="0FF98437" w16cid:durableId="1DF0D232"/>
   <w16cid:commentId w16cid:paraId="004CAD38" w16cid:durableId="1DEDFA5E"/>
   <w16cid:commentId w16cid:paraId="49A48D84" w16cid:durableId="1DEF931D"/>
   <w16cid:commentId w16cid:paraId="16F3D32C" w16cid:durableId="1DEFADC7"/>
@@ -9312,7 +9826,7 @@
           <w:rPr>
             <w:noProof/>
           </w:rPr>
-          <w:t>8</w:t>
+          <w:t>16</w:t>
         </w:r>
         <w:r>
           <w:fldChar w:fldCharType="end"/>
@@ -11345,7 +11859,7 @@
 </file>
 
 <file path=customXml/itemProps1.xml><?xml version="1.0" encoding="utf-8"?>
-<ds:datastoreItem xmlns:ds="http://schemas.openxmlformats.org/officeDocument/2006/customXml" ds:itemID="{4DC8FAB8-0368-498B-8AC6-BB866E1BCD34}">
+<ds:datastoreItem xmlns:ds="http://schemas.openxmlformats.org/officeDocument/2006/customXml" ds:itemID="{A5AEC7F0-6F3A-4884-A5AB-657BAD8B872A}">
   <ds:schemaRefs>
     <ds:schemaRef ds:uri="http://schemas.openxmlformats.org/officeDocument/2006/bibliography"/>
   </ds:schemaRefs>

</xml_diff>